<commit_message>
Fixed some detailed use cases, added images
</commit_message>
<xml_diff>
--- a/docs/main.docx
+++ b/docs/main.docx
@@ -114,7 +114,7 @@
         <w:t xml:space="preserve">Omrani</w:t>
       </w:r>
     </w:p>
-    <w:bookmarkStart w:id="46" w:name="sec:bpmn_modeling"/>
+    <w:bookmarkStart w:id="49" w:name="sec:bpmn_modeling"/>
     <w:p>
       <w:pPr>
         <w:pStyle w:val="Titolo1"/>
@@ -123,32 +123,13 @@
         <w:t xml:space="preserve">BPMN modeling</w:t>
       </w:r>
     </w:p>
-    <w:bookmarkStart w:id="20" w:name="process-landscape"/>
+    <w:bookmarkStart w:id="23" w:name="sec:bpmn_process_landscape"/>
     <w:p>
       <w:pPr>
         <w:pStyle w:val="Titolo2"/>
       </w:pPr>
       <w:r>
         <w:t xml:space="preserve">Process landscape</w:t>
-      </w:r>
-    </w:p>
-    <w:bookmarkEnd w:id="20"/>
-    <w:bookmarkStart w:id="45" w:name="process-model"/>
-    <w:p>
-      <w:pPr>
-        <w:pStyle w:val="Titolo2"/>
-      </w:pPr>
-      <w:r>
-        <w:t xml:space="preserve">Process model</w:t>
-      </w:r>
-    </w:p>
-    <w:bookmarkStart w:id="24" w:name="sec:prepare_session"/>
-    <w:p>
-      <w:pPr>
-        <w:pStyle w:val="Titolo3"/>
-      </w:pPr>
-      <w:r>
-        <w:t xml:space="preserve">Prepare session</w:t>
       </w:r>
     </w:p>
     <w:p>
@@ -158,20 +139,94 @@
       <w:r>
         <w:drawing>
           <wp:inline>
-            <wp:extent cx="5059680" cy="2808704"/>
+            <wp:extent cx="5059680" cy="3789752"/>
             <wp:effectExtent b="0" l="0" r="0" t="0"/>
-            <wp:docPr descr="" title="" id="22" name="Picture"/>
+            <wp:docPr descr="" title="" id="21" name="Picture"/>
             <a:graphic>
               <a:graphicData uri="http://schemas.openxmlformats.org/drawingml/2006/picture">
                 <pic:pic>
                   <pic:nvPicPr>
-                    <pic:cNvPr descr="figures/Business Diagram - Prepare Session.png" id="23" name="Picture"/>
+                    <pic:cNvPr descr="figures/PROCESS LANDSCAPE.png" id="22" name="Picture"/>
                     <pic:cNvPicPr>
                       <a:picLocks noChangeArrowheads="1" noChangeAspect="1"/>
                     </pic:cNvPicPr>
                   </pic:nvPicPr>
                   <pic:blipFill>
-                    <a:blip r:embed="rId21"/>
+                    <a:blip r:embed="rId20"/>
+                    <a:stretch>
+                      <a:fillRect/>
+                    </a:stretch>
+                  </pic:blipFill>
+                  <pic:spPr bwMode="auto">
+                    <a:xfrm>
+                      <a:off x="0" y="0"/>
+                      <a:ext cx="5059680" cy="3789752"/>
+                    </a:xfrm>
+                    <a:prstGeom prst="rect">
+                      <a:avLst/>
+                    </a:prstGeom>
+                    <a:noFill/>
+                    <a:ln w="9525">
+                      <a:noFill/>
+                      <a:headEnd/>
+                      <a:tailEnd/>
+                    </a:ln>
+                  </pic:spPr>
+                </pic:pic>
+              </a:graphicData>
+            </a:graphic>
+          </wp:inline>
+        </w:drawing>
+      </w:r>
+    </w:p>
+    <w:p>
+      <w:pPr>
+        <w:pStyle w:val="ImageCaption"/>
+      </w:pPr>
+      <w:r>
+        <w:t xml:space="preserve">Process landscape</w:t>
+      </w:r>
+    </w:p>
+    <w:bookmarkEnd w:id="23"/>
+    <w:bookmarkStart w:id="48" w:name="process-model"/>
+    <w:p>
+      <w:pPr>
+        <w:pStyle w:val="Titolo2"/>
+      </w:pPr>
+      <w:r>
+        <w:t xml:space="preserve">Process model</w:t>
+      </w:r>
+    </w:p>
+    <w:bookmarkStart w:id="27" w:name="sec:bpmn_prepare_session"/>
+    <w:p>
+      <w:pPr>
+        <w:pStyle w:val="Titolo3"/>
+      </w:pPr>
+      <w:r>
+        <w:t xml:space="preserve">Prepare session</w:t>
+      </w:r>
+    </w:p>
+    <w:p>
+      <w:pPr>
+        <w:pStyle w:val="CaptionedFigure"/>
+      </w:pPr>
+      <w:r>
+        <w:drawing>
+          <wp:inline>
+            <wp:extent cx="5059680" cy="2808704"/>
+            <wp:effectExtent b="0" l="0" r="0" t="0"/>
+            <wp:docPr descr="" title="" id="25" name="Picture"/>
+            <a:graphic>
+              <a:graphicData uri="http://schemas.openxmlformats.org/drawingml/2006/picture">
+                <pic:pic>
+                  <pic:nvPicPr>
+                    <pic:cNvPr descr="figures/Business Diagram - Prepare Session.png" id="26" name="Picture"/>
+                    <pic:cNvPicPr>
+                      <a:picLocks noChangeArrowheads="1" noChangeAspect="1"/>
+                    </pic:cNvPicPr>
+                  </pic:nvPicPr>
+                  <pic:blipFill>
+                    <a:blip r:embed="rId24"/>
                     <a:stretch>
                       <a:fillRect/>
                     </a:stretch>
@@ -206,8 +261,8 @@
         <w:t xml:space="preserve">Business Diagram of the "Prepare session" process</w:t>
       </w:r>
     </w:p>
-    <w:bookmarkEnd w:id="24"/>
-    <w:bookmarkStart w:id="28" w:name="sec:generate_learning_sets"/>
+    <w:bookmarkEnd w:id="27"/>
+    <w:bookmarkStart w:id="31" w:name="sec:bpmn_generate_learning_sets"/>
     <w:p>
       <w:pPr>
         <w:pStyle w:val="Titolo3"/>
@@ -225,18 +280,18 @@
           <wp:inline>
             <wp:extent cx="5059680" cy="1953107"/>
             <wp:effectExtent b="0" l="0" r="0" t="0"/>
-            <wp:docPr descr="" title="" id="26" name="Picture"/>
+            <wp:docPr descr="" title="" id="29" name="Picture"/>
             <a:graphic>
               <a:graphicData uri="http://schemas.openxmlformats.org/drawingml/2006/picture">
                 <pic:pic>
                   <pic:nvPicPr>
-                    <pic:cNvPr descr="figures/Business Diagram - Generate Learning Sets.png" id="27" name="Picture"/>
+                    <pic:cNvPr descr="figures/Business Diagram - Generate Learning Sets.png" id="30" name="Picture"/>
                     <pic:cNvPicPr>
                       <a:picLocks noChangeArrowheads="1" noChangeAspect="1"/>
                     </pic:cNvPicPr>
                   </pic:nvPicPr>
                   <pic:blipFill>
-                    <a:blip r:embed="rId25"/>
+                    <a:blip r:embed="rId28"/>
                     <a:stretch>
                       <a:fillRect/>
                     </a:stretch>
@@ -271,8 +326,8 @@
         <w:t xml:space="preserve">Business Diagram of the "Generate learning sets" process</w:t>
       </w:r>
     </w:p>
-    <w:bookmarkEnd w:id="28"/>
-    <w:bookmarkStart w:id="32" w:name="sec:develop_classifier"/>
+    <w:bookmarkEnd w:id="31"/>
+    <w:bookmarkStart w:id="35" w:name="sec:bpmn_develop_classifier"/>
     <w:p>
       <w:pPr>
         <w:pStyle w:val="Titolo3"/>
@@ -290,18 +345,18 @@
           <wp:inline>
             <wp:extent cx="5059680" cy="1628379"/>
             <wp:effectExtent b="0" l="0" r="0" t="0"/>
-            <wp:docPr descr="" title="" id="30" name="Picture"/>
+            <wp:docPr descr="" title="" id="33" name="Picture"/>
             <a:graphic>
               <a:graphicData uri="http://schemas.openxmlformats.org/drawingml/2006/picture">
                 <pic:pic>
                   <pic:nvPicPr>
-                    <pic:cNvPr descr="figures/Business Diagram - Develop Classifier.png" id="31" name="Picture"/>
+                    <pic:cNvPr descr="figures/Business Diagram - Develop Classifier.png" id="34" name="Picture"/>
                     <pic:cNvPicPr>
                       <a:picLocks noChangeArrowheads="1" noChangeAspect="1"/>
                     </pic:cNvPicPr>
                   </pic:nvPicPr>
                   <pic:blipFill>
-                    <a:blip r:embed="rId29"/>
+                    <a:blip r:embed="rId32"/>
                     <a:stretch>
                       <a:fillRect/>
                     </a:stretch>
@@ -336,8 +391,8 @@
         <w:t xml:space="preserve">Business Diagram of the "Develop classifier" process</w:t>
       </w:r>
     </w:p>
-    <w:bookmarkEnd w:id="32"/>
-    <w:bookmarkStart w:id="36" w:name="sec:classify_session"/>
+    <w:bookmarkEnd w:id="35"/>
+    <w:bookmarkStart w:id="39" w:name="sec:bpmn_classify_session"/>
     <w:p>
       <w:pPr>
         <w:pStyle w:val="Titolo3"/>
@@ -355,18 +410,18 @@
           <wp:inline>
             <wp:extent cx="5059680" cy="2360766"/>
             <wp:effectExtent b="0" l="0" r="0" t="0"/>
-            <wp:docPr descr="" title="" id="34" name="Picture"/>
+            <wp:docPr descr="" title="" id="37" name="Picture"/>
             <a:graphic>
               <a:graphicData uri="http://schemas.openxmlformats.org/drawingml/2006/picture">
                 <pic:pic>
                   <pic:nvPicPr>
-                    <pic:cNvPr descr="figures/Business Diagram - Classify Session.png" id="35" name="Picture"/>
+                    <pic:cNvPr descr="figures/Business Diagram - Classify Session.png" id="38" name="Picture"/>
                     <pic:cNvPicPr>
                       <a:picLocks noChangeArrowheads="1" noChangeAspect="1"/>
                     </pic:cNvPicPr>
                   </pic:nvPicPr>
                   <pic:blipFill>
-                    <a:blip r:embed="rId33"/>
+                    <a:blip r:embed="rId36"/>
                     <a:stretch>
                       <a:fillRect/>
                     </a:stretch>
@@ -401,8 +456,8 @@
         <w:t xml:space="preserve">Business Diagram of the "Classify session" process</w:t>
       </w:r>
     </w:p>
-    <w:bookmarkEnd w:id="36"/>
-    <w:bookmarkStart w:id="40" w:name="sec:evaluate_classifier_performance"/>
+    <w:bookmarkEnd w:id="39"/>
+    <w:bookmarkStart w:id="43" w:name="sec:bpmn_evaluate_classifier_performance"/>
     <w:p>
       <w:pPr>
         <w:pStyle w:val="Titolo3"/>
@@ -420,18 +475,18 @@
           <wp:inline>
             <wp:extent cx="5059680" cy="2517499"/>
             <wp:effectExtent b="0" l="0" r="0" t="0"/>
-            <wp:docPr descr="" title="" id="38" name="Picture"/>
+            <wp:docPr descr="" title="" id="41" name="Picture"/>
             <a:graphic>
               <a:graphicData uri="http://schemas.openxmlformats.org/drawingml/2006/picture">
                 <pic:pic>
                   <pic:nvPicPr>
-                    <pic:cNvPr descr="figures/Business Diagram - Evaluate Classifier Performance.png" id="39" name="Picture"/>
+                    <pic:cNvPr descr="figures/Business Diagram - Evaluate Classifier Performance.png" id="42" name="Picture"/>
                     <pic:cNvPicPr>
                       <a:picLocks noChangeArrowheads="1" noChangeAspect="1"/>
                     </pic:cNvPicPr>
                   </pic:nvPicPr>
                   <pic:blipFill>
-                    <a:blip r:embed="rId37"/>
+                    <a:blip r:embed="rId40"/>
                     <a:stretch>
                       <a:fillRect/>
                     </a:stretch>
@@ -466,8 +521,8 @@
         <w:t xml:space="preserve">Business Diagram of the "Evaluate classifier performance" process</w:t>
       </w:r>
     </w:p>
-    <w:bookmarkEnd w:id="40"/>
-    <w:bookmarkStart w:id="44" w:name="sec:configure_systems"/>
+    <w:bookmarkEnd w:id="43"/>
+    <w:bookmarkStart w:id="47" w:name="sec:bpmn_configure_systems"/>
     <w:p>
       <w:pPr>
         <w:pStyle w:val="Titolo3"/>
@@ -485,18 +540,18 @@
           <wp:inline>
             <wp:extent cx="5059680" cy="8370734"/>
             <wp:effectExtent b="0" l="0" r="0" t="0"/>
-            <wp:docPr descr="" title="" id="42" name="Picture"/>
+            <wp:docPr descr="" title="" id="45" name="Picture"/>
             <a:graphic>
               <a:graphicData uri="http://schemas.openxmlformats.org/drawingml/2006/picture">
                 <pic:pic>
                   <pic:nvPicPr>
-                    <pic:cNvPr descr="figures/Business Diagram - Configure Systems.png" id="43" name="Picture"/>
+                    <pic:cNvPr descr="figures/Business Diagram - Configure Systems.png" id="46" name="Picture"/>
                     <pic:cNvPicPr>
                       <a:picLocks noChangeArrowheads="1" noChangeAspect="1"/>
                     </pic:cNvPicPr>
                   </pic:nvPicPr>
                   <pic:blipFill>
-                    <a:blip r:embed="rId41"/>
+                    <a:blip r:embed="rId44"/>
                     <a:stretch>
                       <a:fillRect/>
                     </a:stretch>
@@ -531,19 +586,364 @@
         <w:t xml:space="preserve">Business Diagram of the "Configure systems" process</w:t>
       </w:r>
     </w:p>
-    <w:bookmarkEnd w:id="44"/>
-    <w:bookmarkEnd w:id="45"/>
-    <w:bookmarkEnd w:id="46"/>
-    <w:bookmarkStart w:id="125" w:name="task-level-modeling"/>
+    <w:bookmarkEnd w:id="47"/>
+    <w:bookmarkEnd w:id="48"/>
+    <w:bookmarkEnd w:id="49"/>
+    <w:bookmarkStart w:id="71" w:name="sec:data_modeling"/>
     <w:p>
       <w:pPr>
         <w:pStyle w:val="Titolo1"/>
       </w:pPr>
       <w:r>
+        <w:t xml:space="preserve">Data modeling</w:t>
+      </w:r>
+    </w:p>
+    <w:bookmarkStart w:id="70" w:name="process-model-1"/>
+    <w:p>
+      <w:pPr>
+        <w:pStyle w:val="Titolo2"/>
+      </w:pPr>
+      <w:r>
+        <w:t xml:space="preserve">Process model</w:t>
+      </w:r>
+    </w:p>
+    <w:bookmarkStart w:id="53" w:name="sec:data_prepare_session"/>
+    <w:p>
+      <w:pPr>
+        <w:pStyle w:val="Titolo3"/>
+      </w:pPr>
+      <w:r>
+        <w:t xml:space="preserve">Prepare session</w:t>
+      </w:r>
+    </w:p>
+    <w:p>
+      <w:pPr>
+        <w:pStyle w:val="CaptionedFigure"/>
+      </w:pPr>
+      <w:r>
+        <w:drawing>
+          <wp:inline>
+            <wp:extent cx="5059680" cy="5033766"/>
+            <wp:effectExtent b="0" l="0" r="0" t="0"/>
+            <wp:docPr descr="" title="" id="51" name="Picture"/>
+            <a:graphic>
+              <a:graphicData uri="http://schemas.openxmlformats.org/drawingml/2006/picture">
+                <pic:pic>
+                  <pic:nvPicPr>
+                    <pic:cNvPr descr="figures/Data Model - Prepare Session.png" id="52" name="Picture"/>
+                    <pic:cNvPicPr>
+                      <a:picLocks noChangeArrowheads="1" noChangeAspect="1"/>
+                    </pic:cNvPicPr>
+                  </pic:nvPicPr>
+                  <pic:blipFill>
+                    <a:blip r:embed="rId50"/>
+                    <a:stretch>
+                      <a:fillRect/>
+                    </a:stretch>
+                  </pic:blipFill>
+                  <pic:spPr bwMode="auto">
+                    <a:xfrm>
+                      <a:off x="0" y="0"/>
+                      <a:ext cx="5059680" cy="5033766"/>
+                    </a:xfrm>
+                    <a:prstGeom prst="rect">
+                      <a:avLst/>
+                    </a:prstGeom>
+                    <a:noFill/>
+                    <a:ln w="9525">
+                      <a:noFill/>
+                      <a:headEnd/>
+                      <a:tailEnd/>
+                    </a:ln>
+                  </pic:spPr>
+                </pic:pic>
+              </a:graphicData>
+            </a:graphic>
+          </wp:inline>
+        </w:drawing>
+      </w:r>
+    </w:p>
+    <w:p>
+      <w:pPr>
+        <w:pStyle w:val="ImageCaption"/>
+      </w:pPr>
+      <w:r>
+        <w:t xml:space="preserve">Data Model of the "Prepare session" process</w:t>
+      </w:r>
+    </w:p>
+    <w:bookmarkEnd w:id="53"/>
+    <w:bookmarkStart w:id="57" w:name="sec:data_generate_learning_sets"/>
+    <w:p>
+      <w:pPr>
+        <w:pStyle w:val="Titolo3"/>
+      </w:pPr>
+      <w:r>
+        <w:t xml:space="preserve">Generate learning sets</w:t>
+      </w:r>
+    </w:p>
+    <w:p>
+      <w:pPr>
+        <w:pStyle w:val="CaptionedFigure"/>
+      </w:pPr>
+      <w:r>
+        <w:drawing>
+          <wp:inline>
+            <wp:extent cx="5059680" cy="3862523"/>
+            <wp:effectExtent b="0" l="0" r="0" t="0"/>
+            <wp:docPr descr="" title="" id="55" name="Picture"/>
+            <a:graphic>
+              <a:graphicData uri="http://schemas.openxmlformats.org/drawingml/2006/picture">
+                <pic:pic>
+                  <pic:nvPicPr>
+                    <pic:cNvPr descr="figures/Data Model - Generate Learning Sets.png" id="56" name="Picture"/>
+                    <pic:cNvPicPr>
+                      <a:picLocks noChangeArrowheads="1" noChangeAspect="1"/>
+                    </pic:cNvPicPr>
+                  </pic:nvPicPr>
+                  <pic:blipFill>
+                    <a:blip r:embed="rId54"/>
+                    <a:stretch>
+                      <a:fillRect/>
+                    </a:stretch>
+                  </pic:blipFill>
+                  <pic:spPr bwMode="auto">
+                    <a:xfrm>
+                      <a:off x="0" y="0"/>
+                      <a:ext cx="5059680" cy="3862523"/>
+                    </a:xfrm>
+                    <a:prstGeom prst="rect">
+                      <a:avLst/>
+                    </a:prstGeom>
+                    <a:noFill/>
+                    <a:ln w="9525">
+                      <a:noFill/>
+                      <a:headEnd/>
+                      <a:tailEnd/>
+                    </a:ln>
+                  </pic:spPr>
+                </pic:pic>
+              </a:graphicData>
+            </a:graphic>
+          </wp:inline>
+        </w:drawing>
+      </w:r>
+    </w:p>
+    <w:p>
+      <w:pPr>
+        <w:pStyle w:val="ImageCaption"/>
+      </w:pPr>
+      <w:r>
+        <w:t xml:space="preserve">Data Model of the "Generate learning sets" process</w:t>
+      </w:r>
+    </w:p>
+    <w:bookmarkEnd w:id="57"/>
+    <w:bookmarkStart w:id="61" w:name="sec:data_develop_classifier"/>
+    <w:p>
+      <w:pPr>
+        <w:pStyle w:val="Titolo3"/>
+      </w:pPr>
+      <w:r>
+        <w:t xml:space="preserve">Develop classifier</w:t>
+      </w:r>
+    </w:p>
+    <w:p>
+      <w:pPr>
+        <w:pStyle w:val="CaptionedFigure"/>
+      </w:pPr>
+      <w:r>
+        <w:drawing>
+          <wp:inline>
+            <wp:extent cx="5059680" cy="3452889"/>
+            <wp:effectExtent b="0" l="0" r="0" t="0"/>
+            <wp:docPr descr="" title="" id="59" name="Picture"/>
+            <a:graphic>
+              <a:graphicData uri="http://schemas.openxmlformats.org/drawingml/2006/picture">
+                <pic:pic>
+                  <pic:nvPicPr>
+                    <pic:cNvPr descr="figures/Data Model - Develop Classifier.png" id="60" name="Picture"/>
+                    <pic:cNvPicPr>
+                      <a:picLocks noChangeArrowheads="1" noChangeAspect="1"/>
+                    </pic:cNvPicPr>
+                  </pic:nvPicPr>
+                  <pic:blipFill>
+                    <a:blip r:embed="rId58"/>
+                    <a:stretch>
+                      <a:fillRect/>
+                    </a:stretch>
+                  </pic:blipFill>
+                  <pic:spPr bwMode="auto">
+                    <a:xfrm>
+                      <a:off x="0" y="0"/>
+                      <a:ext cx="5059680" cy="3452889"/>
+                    </a:xfrm>
+                    <a:prstGeom prst="rect">
+                      <a:avLst/>
+                    </a:prstGeom>
+                    <a:noFill/>
+                    <a:ln w="9525">
+                      <a:noFill/>
+                      <a:headEnd/>
+                      <a:tailEnd/>
+                    </a:ln>
+                  </pic:spPr>
+                </pic:pic>
+              </a:graphicData>
+            </a:graphic>
+          </wp:inline>
+        </w:drawing>
+      </w:r>
+    </w:p>
+    <w:p>
+      <w:pPr>
+        <w:pStyle w:val="ImageCaption"/>
+      </w:pPr>
+      <w:r>
+        <w:t xml:space="preserve">Data Model of the "Develop classifier" process</w:t>
+      </w:r>
+    </w:p>
+    <w:bookmarkEnd w:id="61"/>
+    <w:bookmarkStart w:id="65" w:name="sec:data_classify_session"/>
+    <w:p>
+      <w:pPr>
+        <w:pStyle w:val="Titolo3"/>
+      </w:pPr>
+      <w:r>
+        <w:t xml:space="preserve">Classify session</w:t>
+      </w:r>
+    </w:p>
+    <w:p>
+      <w:pPr>
+        <w:pStyle w:val="CaptionedFigure"/>
+      </w:pPr>
+      <w:r>
+        <w:drawing>
+          <wp:inline>
+            <wp:extent cx="5059680" cy="3892779"/>
+            <wp:effectExtent b="0" l="0" r="0" t="0"/>
+            <wp:docPr descr="" title="" id="63" name="Picture"/>
+            <a:graphic>
+              <a:graphicData uri="http://schemas.openxmlformats.org/drawingml/2006/picture">
+                <pic:pic>
+                  <pic:nvPicPr>
+                    <pic:cNvPr descr="figures/Data Model - Classify Session.png" id="64" name="Picture"/>
+                    <pic:cNvPicPr>
+                      <a:picLocks noChangeArrowheads="1" noChangeAspect="1"/>
+                    </pic:cNvPicPr>
+                  </pic:nvPicPr>
+                  <pic:blipFill>
+                    <a:blip r:embed="rId62"/>
+                    <a:stretch>
+                      <a:fillRect/>
+                    </a:stretch>
+                  </pic:blipFill>
+                  <pic:spPr bwMode="auto">
+                    <a:xfrm>
+                      <a:off x="0" y="0"/>
+                      <a:ext cx="5059680" cy="3892779"/>
+                    </a:xfrm>
+                    <a:prstGeom prst="rect">
+                      <a:avLst/>
+                    </a:prstGeom>
+                    <a:noFill/>
+                    <a:ln w="9525">
+                      <a:noFill/>
+                      <a:headEnd/>
+                      <a:tailEnd/>
+                    </a:ln>
+                  </pic:spPr>
+                </pic:pic>
+              </a:graphicData>
+            </a:graphic>
+          </wp:inline>
+        </w:drawing>
+      </w:r>
+    </w:p>
+    <w:p>
+      <w:pPr>
+        <w:pStyle w:val="ImageCaption"/>
+      </w:pPr>
+      <w:r>
+        <w:t xml:space="preserve">Data Model of the "Classify session" process</w:t>
+      </w:r>
+    </w:p>
+    <w:bookmarkEnd w:id="65"/>
+    <w:bookmarkStart w:id="69" w:name="sec:data_evaluate_classifier_performance"/>
+    <w:p>
+      <w:pPr>
+        <w:pStyle w:val="Titolo3"/>
+      </w:pPr>
+      <w:r>
+        <w:t xml:space="preserve">Evaluate classifier performance</w:t>
+      </w:r>
+    </w:p>
+    <w:p>
+      <w:pPr>
+        <w:pStyle w:val="CaptionedFigure"/>
+      </w:pPr>
+      <w:r>
+        <w:drawing>
+          <wp:inline>
+            <wp:extent cx="5059680" cy="5347354"/>
+            <wp:effectExtent b="0" l="0" r="0" t="0"/>
+            <wp:docPr descr="" title="" id="67" name="Picture"/>
+            <a:graphic>
+              <a:graphicData uri="http://schemas.openxmlformats.org/drawingml/2006/picture">
+                <pic:pic>
+                  <pic:nvPicPr>
+                    <pic:cNvPr descr="figures/Data Model - Evaluate Classifier Performance.png" id="68" name="Picture"/>
+                    <pic:cNvPicPr>
+                      <a:picLocks noChangeArrowheads="1" noChangeAspect="1"/>
+                    </pic:cNvPicPr>
+                  </pic:nvPicPr>
+                  <pic:blipFill>
+                    <a:blip r:embed="rId66"/>
+                    <a:stretch>
+                      <a:fillRect/>
+                    </a:stretch>
+                  </pic:blipFill>
+                  <pic:spPr bwMode="auto">
+                    <a:xfrm>
+                      <a:off x="0" y="0"/>
+                      <a:ext cx="5059680" cy="5347354"/>
+                    </a:xfrm>
+                    <a:prstGeom prst="rect">
+                      <a:avLst/>
+                    </a:prstGeom>
+                    <a:noFill/>
+                    <a:ln w="9525">
+                      <a:noFill/>
+                      <a:headEnd/>
+                      <a:tailEnd/>
+                    </a:ln>
+                  </pic:spPr>
+                </pic:pic>
+              </a:graphicData>
+            </a:graphic>
+          </wp:inline>
+        </w:drawing>
+      </w:r>
+    </w:p>
+    <w:p>
+      <w:pPr>
+        <w:pStyle w:val="ImageCaption"/>
+      </w:pPr>
+      <w:r>
+        <w:t xml:space="preserve">Data Model of the "Evaluate classifier performance" process</w:t>
+      </w:r>
+    </w:p>
+    <w:bookmarkEnd w:id="69"/>
+    <w:bookmarkEnd w:id="70"/>
+    <w:bookmarkEnd w:id="71"/>
+    <w:bookmarkStart w:id="150" w:name="task-level-modeling"/>
+    <w:p>
+      <w:pPr>
+        <w:pStyle w:val="Titolo1"/>
+      </w:pPr>
+      <w:r>
         <w:t xml:space="preserve">Task level modeling</w:t>
       </w:r>
     </w:p>
-    <w:bookmarkStart w:id="47" w:name="table:salary"/>
+    <w:bookmarkStart w:id="72" w:name="table:salary"/>
     <w:p>
       <w:pPr>
         <w:pStyle w:val="TableCaption"/>
@@ -961,8 +1361,8 @@
         </w:tc>
       </w:tr>
     </w:tbl>
-    <w:bookmarkEnd w:id="47"/>
-    <w:bookmarkStart w:id="63" w:name="segregation-system"/>
+    <w:bookmarkEnd w:id="72"/>
+    <w:bookmarkStart w:id="88" w:name="segregation-system"/>
     <w:p>
       <w:pPr>
         <w:pStyle w:val="Titolo2"/>
@@ -971,7 +1371,7 @@
         <w:t xml:space="preserve">Segregation system</w:t>
       </w:r>
     </w:p>
-    <w:bookmarkStart w:id="52" w:name="check-data-balancing"/>
+    <w:bookmarkStart w:id="77" w:name="check-data-balancing"/>
     <w:p>
       <w:pPr>
         <w:pStyle w:val="Titolo3"/>
@@ -997,18 +1397,18 @@
           <wp:inline>
             <wp:extent cx="5059680" cy="4921231"/>
             <wp:effectExtent b="0" l="0" r="0" t="0"/>
-            <wp:docPr descr="" title="" id="49" name="Picture"/>
+            <wp:docPr descr="" title="" id="74" name="Picture"/>
             <a:graphic>
               <a:graphicData uri="http://schemas.openxmlformats.org/drawingml/2006/picture">
                 <pic:pic>
                   <pic:nvPicPr>
-                    <pic:cNvPr descr="figures/check_data_balancing.png" id="50" name="Picture"/>
+                    <pic:cNvPr descr="figures/check_data_balancing.png" id="75" name="Picture"/>
                     <pic:cNvPicPr>
                       <a:picLocks noChangeArrowheads="1" noChangeAspect="1"/>
                     </pic:cNvPicPr>
                   </pic:nvPicPr>
                   <pic:blipFill>
-                    <a:blip r:embed="rId48"/>
+                    <a:blip r:embed="rId73"/>
                     <a:stretch>
                       <a:fillRect/>
                     </a:stretch>
@@ -1043,7 +1443,7 @@
         <w:t xml:space="preserve">"Check data balancing" mock-up form</w:t>
       </w:r>
     </w:p>
-    <w:bookmarkStart w:id="51" w:name="table:check_data_balancing"/>
+    <w:bookmarkStart w:id="76" w:name="table:check_data_balancing"/>
     <w:p>
       <w:pPr>
         <w:pStyle w:val="TableCaption"/>
@@ -1402,7 +1802,7 @@
               <w:t xml:space="preserve"> </w:t>
             </w:r>
             <w:r>
-              <w:t xml:space="preserve">checks threshold in the UI.</w:t>
+              <w:t xml:space="preserve">checks the hint to see if the data is balanced or not.</w:t>
             </w:r>
           </w:p>
         </w:tc>
@@ -1468,76 +1868,6 @@
                 <w:bCs/>
                 <w:b/>
               </w:rPr>
-              <w:t xml:space="preserve">5</w:t>
-            </w:r>
-            <w:r>
-              <w:t xml:space="preserve"> </w:t>
-            </w:r>
-            <w:r>
-              <w:rPr>
-                <w:bCs/>
-                <w:b/>
-              </w:rPr>
-              <w:t xml:space="preserve">FOR EACH</w:t>
-            </w:r>
-            <w:r>
-              <w:t xml:space="preserve"> </w:t>
-            </w:r>
-            <w:r>
-              <w:t xml:space="preserve">column in the report:</w:t>
-            </w:r>
-          </w:p>
-        </w:tc>
-        <w:tc>
-          <w:tcPr/>
-          <w:p>
-            <w:pPr>
-              <w:pStyle w:val="Compact"/>
-              <w:jc w:val="center"/>
-            </w:pPr>
-            <w:r>
-              <w:t xml:space="preserve">5</w:t>
-            </w:r>
-          </w:p>
-        </w:tc>
-        <w:tc>
-          <w:tcPr/>
-          <w:p>
-            <w:pPr>
-              <w:pStyle w:val="Compact"/>
-            </w:pPr>
-          </w:p>
-        </w:tc>
-        <w:tc>
-          <w:tcPr/>
-          <w:p>
-            <w:pPr>
-              <w:pStyle w:val="Compact"/>
-            </w:pPr>
-          </w:p>
-        </w:tc>
-        <w:tc>
-          <w:tcPr/>
-          <w:p>
-            <w:pPr>
-              <w:pStyle w:val="Compact"/>
-            </w:pPr>
-          </w:p>
-        </w:tc>
-      </w:tr>
-      <w:tr>
-        <w:tc>
-          <w:tcPr/>
-          <w:p>
-            <w:pPr>
-              <w:pStyle w:val="Compact"/>
-              <w:jc w:val="left"/>
-            </w:pPr>
-            <w:r>
-              <w:rPr>
-                <w:bCs/>
-                <w:b/>
-              </w:rPr>
               <w:t xml:space="preserve">5.1</w:t>
             </w:r>
             <w:r>
@@ -1554,19 +1884,19 @@
               <w:t xml:space="preserve"> </w:t>
             </w:r>
             <w:r>
-              <w:t xml:space="preserve">the column is not within the displayed threshold.</w:t>
-            </w:r>
-          </w:p>
-        </w:tc>
-        <w:tc>
-          <w:tcPr/>
-          <w:p>
-            <w:pPr>
-              <w:pStyle w:val="Compact"/>
-              <w:jc w:val="center"/>
-            </w:pPr>
-            <w:r>
-              <w:t xml:space="preserve">4</w:t>
+              <w:t xml:space="preserve">the data is balanced.</w:t>
+            </w:r>
+          </w:p>
+        </w:tc>
+        <w:tc>
+          <w:tcPr/>
+          <w:p>
+            <w:pPr>
+              <w:pStyle w:val="Compact"/>
+              <w:jc w:val="center"/>
+            </w:pPr>
+            <w:r>
+              <w:t xml:space="preserve">0.2</w:t>
             </w:r>
           </w:p>
         </w:tc>
@@ -1618,83 +1948,13 @@
                 <w:bCs/>
                 <w:b/>
               </w:rPr>
-              <w:t xml:space="preserve">THEN</w:t>
-            </w:r>
-            <w:r>
-              <w:t xml:space="preserve"> </w:t>
-            </w:r>
-            <w:r>
-              <w:t xml:space="preserve">the data is not balanced.</w:t>
-            </w:r>
-          </w:p>
-        </w:tc>
-        <w:tc>
-          <w:tcPr/>
-          <w:p>
-            <w:pPr>
-              <w:pStyle w:val="Compact"/>
-              <w:jc w:val="center"/>
-            </w:pPr>
-            <w:r>
-              <w:t xml:space="preserve">4</w:t>
-            </w:r>
-          </w:p>
-        </w:tc>
-        <w:tc>
-          <w:tcPr/>
-          <w:p>
-            <w:pPr>
-              <w:pStyle w:val="Compact"/>
-            </w:pPr>
-          </w:p>
-        </w:tc>
-        <w:tc>
-          <w:tcPr/>
-          <w:p>
-            <w:pPr>
-              <w:pStyle w:val="Compact"/>
-            </w:pPr>
-          </w:p>
-        </w:tc>
-        <w:tc>
-          <w:tcPr/>
-          <w:p>
-            <w:pPr>
-              <w:pStyle w:val="Compact"/>
-            </w:pPr>
-          </w:p>
-        </w:tc>
-      </w:tr>
-      <w:tr>
-        <w:tc>
-          <w:tcPr/>
-          <w:p>
-            <w:pPr>
-              <w:pStyle w:val="Compact"/>
-              <w:jc w:val="left"/>
-            </w:pPr>
-            <w:r>
-              <w:rPr>
-                <w:bCs/>
-                <w:b/>
-              </w:rPr>
-              <w:t xml:space="preserve">6.1</w:t>
-            </w:r>
-            <w:r>
-              <w:t xml:space="preserve"> </w:t>
-            </w:r>
-            <w:r>
-              <w:rPr>
-                <w:bCs/>
-                <w:b/>
-              </w:rPr>
-              <w:t xml:space="preserve">IF</w:t>
-            </w:r>
-            <w:r>
-              <w:t xml:space="preserve"> </w:t>
-            </w:r>
-            <w:r>
-              <w:t xml:space="preserve">the data is balanced.</w:t>
+              <w:t xml:space="preserve">ACTOR</w:t>
+            </w:r>
+            <w:r>
+              <w:t xml:space="preserve"> </w:t>
+            </w:r>
+            <w:r>
+              <w:t xml:space="preserve">clicks "Balanced" button.</w:t>
             </w:r>
           </w:p>
         </w:tc>
@@ -1715,76 +1975,6 @@
           <w:p>
             <w:pPr>
               <w:pStyle w:val="Compact"/>
-            </w:pPr>
-          </w:p>
-        </w:tc>
-        <w:tc>
-          <w:tcPr/>
-          <w:p>
-            <w:pPr>
-              <w:pStyle w:val="Compact"/>
-            </w:pPr>
-          </w:p>
-        </w:tc>
-        <w:tc>
-          <w:tcPr/>
-          <w:p>
-            <w:pPr>
-              <w:pStyle w:val="Compact"/>
-            </w:pPr>
-          </w:p>
-        </w:tc>
-      </w:tr>
-      <w:tr>
-        <w:tc>
-          <w:tcPr/>
-          <w:p>
-            <w:pPr>
-              <w:pStyle w:val="Compact"/>
-              <w:jc w:val="left"/>
-            </w:pPr>
-            <w:r>
-              <w:rPr>
-                <w:bCs/>
-                <w:b/>
-              </w:rPr>
-              <w:t xml:space="preserve">6.1.1</w:t>
-            </w:r>
-            <w:r>
-              <w:t xml:space="preserve"> </w:t>
-            </w:r>
-            <w:r>
-              <w:rPr>
-                <w:bCs/>
-                <w:b/>
-              </w:rPr>
-              <w:t xml:space="preserve">ACTOR</w:t>
-            </w:r>
-            <w:r>
-              <w:t xml:space="preserve"> </w:t>
-            </w:r>
-            <w:r>
-              <w:t xml:space="preserve">clicks "Balanced" button.</w:t>
-            </w:r>
-          </w:p>
-        </w:tc>
-        <w:tc>
-          <w:tcPr/>
-          <w:p>
-            <w:pPr>
-              <w:pStyle w:val="Compact"/>
-              <w:jc w:val="center"/>
-            </w:pPr>
-            <w:r>
-              <w:t xml:space="preserve">0.2</w:t>
-            </w:r>
-          </w:p>
-        </w:tc>
-        <w:tc>
-          <w:tcPr/>
-          <w:p>
-            <w:pPr>
-              <w:pStyle w:val="Compact"/>
               <w:jc w:val="center"/>
             </w:pPr>
             <w:r>
@@ -1830,7 +2020,7 @@
                 <w:bCs/>
                 <w:b/>
               </w:rPr>
-              <w:t xml:space="preserve">6.2</w:t>
+              <w:t xml:space="preserve">5.2</w:t>
             </w:r>
             <w:r>
               <w:t xml:space="preserve"> </w:t>
@@ -1894,7 +2084,7 @@
                 <w:bCs/>
                 <w:b/>
               </w:rPr>
-              <w:t xml:space="preserve">6.2.1</w:t>
+              <w:t xml:space="preserve">5.2.1</w:t>
             </w:r>
             <w:r>
               <w:t xml:space="preserve"> </w:t>
@@ -2134,15 +2324,15 @@
               <w:jc w:val="center"/>
             </w:pPr>
             <w:r>
-              <w:t xml:space="preserve">5.75</w:t>
+              <w:t xml:space="preserve">5.74</w:t>
             </w:r>
           </w:p>
         </w:tc>
       </w:tr>
     </w:tbl>
-    <w:bookmarkEnd w:id="51"/>
-    <w:bookmarkEnd w:id="52"/>
-    <w:bookmarkStart w:id="57" w:name="check-input-coverage"/>
+    <w:bookmarkEnd w:id="76"/>
+    <w:bookmarkEnd w:id="77"/>
+    <w:bookmarkStart w:id="82" w:name="check-input-coverage"/>
     <w:p>
       <w:pPr>
         <w:pStyle w:val="Titolo3"/>
@@ -2168,18 +2358,18 @@
           <wp:inline>
             <wp:extent cx="5059680" cy="4428206"/>
             <wp:effectExtent b="0" l="0" r="0" t="0"/>
-            <wp:docPr descr="" title="" id="54" name="Picture"/>
+            <wp:docPr descr="" title="" id="79" name="Picture"/>
             <a:graphic>
               <a:graphicData uri="http://schemas.openxmlformats.org/drawingml/2006/picture">
                 <pic:pic>
                   <pic:nvPicPr>
-                    <pic:cNvPr descr="figures/check_input_coverage.png" id="55" name="Picture"/>
+                    <pic:cNvPr descr="figures/check_input_coverage.png" id="80" name="Picture"/>
                     <pic:cNvPicPr>
                       <a:picLocks noChangeArrowheads="1" noChangeAspect="1"/>
                     </pic:cNvPicPr>
                   </pic:nvPicPr>
                   <pic:blipFill>
-                    <a:blip r:embed="rId53"/>
+                    <a:blip r:embed="rId78"/>
                     <a:stretch>
                       <a:fillRect/>
                     </a:stretch>
@@ -2214,7 +2404,7 @@
         <w:t xml:space="preserve">"Check input coverage" mock-up form</w:t>
       </w:r>
     </w:p>
-    <w:bookmarkStart w:id="56" w:name="table:check_input_coverage"/>
+    <w:bookmarkStart w:id="81" w:name="table:check_input_coverage"/>
     <w:p>
       <w:pPr>
         <w:pStyle w:val="TableCaption"/>
@@ -2519,7 +2709,7 @@
               <w:jc w:val="center"/>
             </w:pPr>
             <w:r>
-              <w:t xml:space="preserve">5</w:t>
+              <w:t xml:space="preserve">6</w:t>
             </w:r>
           </w:p>
         </w:tc>
@@ -2571,6 +2761,88 @@
                 <w:bCs/>
                 <w:b/>
               </w:rPr>
+              <w:t xml:space="preserve">ACTOR</w:t>
+            </w:r>
+            <w:r>
+              <w:t xml:space="preserve"> </w:t>
+            </w:r>
+            <w:r>
+              <w:t xml:space="preserve">checks if the distribution is uniform on the radius.</w:t>
+            </w:r>
+          </w:p>
+        </w:tc>
+        <w:tc>
+          <w:tcPr/>
+          <w:p>
+            <w:pPr>
+              <w:pStyle w:val="Compact"/>
+              <w:jc w:val="center"/>
+            </w:pPr>
+            <w:r>
+              <w:t xml:space="preserve">6</w:t>
+            </w:r>
+          </w:p>
+        </w:tc>
+        <w:tc>
+          <w:tcPr/>
+          <w:p>
+            <w:pPr>
+              <w:pStyle w:val="Compact"/>
+              <w:jc w:val="center"/>
+            </w:pPr>
+            <w:r>
+              <w:t xml:space="preserve">4</w:t>
+            </w:r>
+          </w:p>
+        </w:tc>
+        <w:tc>
+          <w:tcPr/>
+          <w:p>
+            <w:pPr>
+              <w:pStyle w:val="Compact"/>
+              <w:jc w:val="center"/>
+            </w:pPr>
+            <w:r>
+              <w:t xml:space="preserve">1.15</w:t>
+            </w:r>
+          </w:p>
+        </w:tc>
+        <w:tc>
+          <w:tcPr/>
+          <w:p>
+            <w:pPr>
+              <w:pStyle w:val="Compact"/>
+              <w:jc w:val="center"/>
+            </w:pPr>
+            <w:r>
+              <w:t xml:space="preserve">27.6</w:t>
+            </w:r>
+          </w:p>
+        </w:tc>
+      </w:tr>
+      <w:tr>
+        <w:tc>
+          <w:tcPr/>
+          <w:p>
+            <w:pPr>
+              <w:pStyle w:val="Compact"/>
+              <w:jc w:val="left"/>
+            </w:pPr>
+            <w:r>
+              <w:rPr>
+                <w:bCs/>
+                <w:b/>
+              </w:rPr>
+              <w:t xml:space="preserve">3.1.1</w:t>
+            </w:r>
+            <w:r>
+              <w:t xml:space="preserve"> </w:t>
+            </w:r>
+            <w:r>
+              <w:rPr>
+                <w:bCs/>
+                <w:b/>
+              </w:rPr>
               <w:t xml:space="preserve">IF</w:t>
             </w:r>
             <w:r>
@@ -2589,18 +2861,6 @@
               <w:jc w:val="center"/>
             </w:pPr>
             <w:r>
-              <w:t xml:space="preserve">3.33</w:t>
-            </w:r>
-          </w:p>
-        </w:tc>
-        <w:tc>
-          <w:tcPr/>
-          <w:p>
-            <w:pPr>
-              <w:pStyle w:val="Compact"/>
-              <w:jc w:val="center"/>
-            </w:pPr>
-            <w:r>
               <w:t xml:space="preserve">4</w:t>
             </w:r>
           </w:p>
@@ -2610,6 +2870,228 @@
           <w:p>
             <w:pPr>
               <w:pStyle w:val="Compact"/>
+            </w:pPr>
+          </w:p>
+        </w:tc>
+        <w:tc>
+          <w:tcPr/>
+          <w:p>
+            <w:pPr>
+              <w:pStyle w:val="Compact"/>
+            </w:pPr>
+          </w:p>
+        </w:tc>
+        <w:tc>
+          <w:tcPr/>
+          <w:p>
+            <w:pPr>
+              <w:pStyle w:val="Compact"/>
+            </w:pPr>
+          </w:p>
+        </w:tc>
+      </w:tr>
+      <w:tr>
+        <w:tc>
+          <w:tcPr/>
+          <w:p>
+            <w:pPr>
+              <w:pStyle w:val="Compact"/>
+              <w:jc w:val="left"/>
+            </w:pPr>
+            <w:r>
+              <w:rPr>
+                <w:bCs/>
+                <w:b/>
+              </w:rPr>
+              <w:t xml:space="preserve">3.1.1.1</w:t>
+            </w:r>
+            <w:r>
+              <w:t xml:space="preserve"> </w:t>
+            </w:r>
+            <w:r>
+              <w:rPr>
+                <w:bCs/>
+                <w:b/>
+              </w:rPr>
+              <w:t xml:space="preserve">THEN</w:t>
+            </w:r>
+            <w:r>
+              <w:t xml:space="preserve"> </w:t>
+            </w:r>
+            <w:r>
+              <w:t xml:space="preserve">the input coverage is not satisfied.</w:t>
+            </w:r>
+          </w:p>
+        </w:tc>
+        <w:tc>
+          <w:tcPr/>
+          <w:p>
+            <w:pPr>
+              <w:pStyle w:val="Compact"/>
+              <w:jc w:val="center"/>
+            </w:pPr>
+            <w:r>
+              <w:t xml:space="preserve">4</w:t>
+            </w:r>
+          </w:p>
+        </w:tc>
+        <w:tc>
+          <w:tcPr/>
+          <w:p>
+            <w:pPr>
+              <w:pStyle w:val="Compact"/>
+            </w:pPr>
+          </w:p>
+        </w:tc>
+        <w:tc>
+          <w:tcPr/>
+          <w:p>
+            <w:pPr>
+              <w:pStyle w:val="Compact"/>
+            </w:pPr>
+          </w:p>
+        </w:tc>
+        <w:tc>
+          <w:tcPr/>
+          <w:p>
+            <w:pPr>
+              <w:pStyle w:val="Compact"/>
+            </w:pPr>
+          </w:p>
+        </w:tc>
+      </w:tr>
+      <w:tr>
+        <w:tc>
+          <w:tcPr/>
+          <w:p>
+            <w:pPr>
+              <w:pStyle w:val="Compact"/>
+              <w:jc w:val="left"/>
+            </w:pPr>
+            <w:r>
+              <w:rPr>
+                <w:bCs/>
+                <w:b/>
+              </w:rPr>
+              <w:t xml:space="preserve">4.1</w:t>
+            </w:r>
+            <w:r>
+              <w:t xml:space="preserve"> </w:t>
+            </w:r>
+            <w:r>
+              <w:rPr>
+                <w:bCs/>
+                <w:b/>
+              </w:rPr>
+              <w:t xml:space="preserve">IF</w:t>
+            </w:r>
+            <w:r>
+              <w:t xml:space="preserve"> </w:t>
+            </w:r>
+            <w:r>
+              <w:t xml:space="preserve">the input coverage is satisfied.</w:t>
+            </w:r>
+          </w:p>
+        </w:tc>
+        <w:tc>
+          <w:tcPr/>
+          <w:p>
+            <w:pPr>
+              <w:pStyle w:val="Compact"/>
+              <w:jc w:val="center"/>
+            </w:pPr>
+            <w:r>
+              <w:t xml:space="preserve">0.33</w:t>
+            </w:r>
+          </w:p>
+        </w:tc>
+        <w:tc>
+          <w:tcPr/>
+          <w:p>
+            <w:pPr>
+              <w:pStyle w:val="Compact"/>
+            </w:pPr>
+          </w:p>
+        </w:tc>
+        <w:tc>
+          <w:tcPr/>
+          <w:p>
+            <w:pPr>
+              <w:pStyle w:val="Compact"/>
+            </w:pPr>
+          </w:p>
+        </w:tc>
+        <w:tc>
+          <w:tcPr/>
+          <w:p>
+            <w:pPr>
+              <w:pStyle w:val="Compact"/>
+            </w:pPr>
+          </w:p>
+        </w:tc>
+      </w:tr>
+      <w:tr>
+        <w:tc>
+          <w:tcPr/>
+          <w:p>
+            <w:pPr>
+              <w:pStyle w:val="Compact"/>
+              <w:jc w:val="left"/>
+            </w:pPr>
+            <w:r>
+              <w:rPr>
+                <w:bCs/>
+                <w:b/>
+              </w:rPr>
+              <w:t xml:space="preserve">4.1.1</w:t>
+            </w:r>
+            <w:r>
+              <w:t xml:space="preserve"> </w:t>
+            </w:r>
+            <w:r>
+              <w:rPr>
+                <w:bCs/>
+                <w:b/>
+              </w:rPr>
+              <w:t xml:space="preserve">ACTOR</w:t>
+            </w:r>
+            <w:r>
+              <w:t xml:space="preserve"> </w:t>
+            </w:r>
+            <w:r>
+              <w:t xml:space="preserve">clicks "Accept" button.</w:t>
+            </w:r>
+          </w:p>
+        </w:tc>
+        <w:tc>
+          <w:tcPr/>
+          <w:p>
+            <w:pPr>
+              <w:pStyle w:val="Compact"/>
+              <w:jc w:val="center"/>
+            </w:pPr>
+            <w:r>
+              <w:t xml:space="preserve">0.33</w:t>
+            </w:r>
+          </w:p>
+        </w:tc>
+        <w:tc>
+          <w:tcPr/>
+          <w:p>
+            <w:pPr>
+              <w:pStyle w:val="Compact"/>
+              <w:jc w:val="center"/>
+            </w:pPr>
+            <w:r>
+              <w:t xml:space="preserve">1</w:t>
+            </w:r>
+          </w:p>
+        </w:tc>
+        <w:tc>
+          <w:tcPr/>
+          <w:p>
+            <w:pPr>
+              <w:pStyle w:val="Compact"/>
               <w:jc w:val="center"/>
             </w:pPr>
             <w:r>
@@ -2625,165 +3107,89 @@
               <w:jc w:val="center"/>
             </w:pPr>
             <w:r>
-              <w:t xml:space="preserve">15.32</w:t>
-            </w:r>
-          </w:p>
-        </w:tc>
-      </w:tr>
-      <w:tr>
-        <w:tc>
-          <w:tcPr/>
-          <w:p>
-            <w:pPr>
-              <w:pStyle w:val="Compact"/>
-              <w:jc w:val="left"/>
-            </w:pPr>
-            <w:r>
-              <w:rPr>
-                <w:bCs/>
-                <w:b/>
-              </w:rPr>
-              <w:t xml:space="preserve">3.1.1</w:t>
-            </w:r>
-            <w:r>
-              <w:t xml:space="preserve"> </w:t>
-            </w:r>
-            <w:r>
-              <w:rPr>
-                <w:bCs/>
-                <w:b/>
-              </w:rPr>
-              <w:t xml:space="preserve">THEN</w:t>
-            </w:r>
-            <w:r>
-              <w:t xml:space="preserve"> </w:t>
-            </w:r>
-            <w:r>
-              <w:t xml:space="preserve">the input coverage is not satisfied.</w:t>
-            </w:r>
-          </w:p>
-        </w:tc>
-        <w:tc>
-          <w:tcPr/>
-          <w:p>
-            <w:pPr>
-              <w:pStyle w:val="Compact"/>
-              <w:jc w:val="center"/>
-            </w:pPr>
-            <w:r>
-              <w:t xml:space="preserve">3.33</w:t>
-            </w:r>
-          </w:p>
-        </w:tc>
-        <w:tc>
-          <w:tcPr/>
-          <w:p>
-            <w:pPr>
-              <w:pStyle w:val="Compact"/>
-            </w:pPr>
-          </w:p>
-        </w:tc>
-        <w:tc>
-          <w:tcPr/>
-          <w:p>
-            <w:pPr>
-              <w:pStyle w:val="Compact"/>
-            </w:pPr>
-          </w:p>
-        </w:tc>
-        <w:tc>
-          <w:tcPr/>
-          <w:p>
-            <w:pPr>
-              <w:pStyle w:val="Compact"/>
-            </w:pPr>
-          </w:p>
-        </w:tc>
-      </w:tr>
-      <w:tr>
-        <w:tc>
-          <w:tcPr/>
-          <w:p>
-            <w:pPr>
-              <w:pStyle w:val="Compact"/>
-              <w:jc w:val="left"/>
-            </w:pPr>
-            <w:r>
-              <w:rPr>
-                <w:bCs/>
-                <w:b/>
-              </w:rPr>
-              <w:t xml:space="preserve">4.1</w:t>
-            </w:r>
-            <w:r>
-              <w:t xml:space="preserve"> </w:t>
-            </w:r>
-            <w:r>
-              <w:rPr>
-                <w:bCs/>
-                <w:b/>
-              </w:rPr>
-              <w:t xml:space="preserve">IF</w:t>
-            </w:r>
-            <w:r>
-              <w:t xml:space="preserve"> </w:t>
-            </w:r>
-            <w:r>
-              <w:t xml:space="preserve">the input coverage is satisfied.</w:t>
-            </w:r>
-          </w:p>
-        </w:tc>
-        <w:tc>
-          <w:tcPr/>
-          <w:p>
-            <w:pPr>
-              <w:pStyle w:val="Compact"/>
-              <w:jc w:val="center"/>
-            </w:pPr>
-            <w:r>
-              <w:t xml:space="preserve">0.33</w:t>
-            </w:r>
-          </w:p>
-        </w:tc>
-        <w:tc>
-          <w:tcPr/>
-          <w:p>
-            <w:pPr>
-              <w:pStyle w:val="Compact"/>
-            </w:pPr>
-          </w:p>
-        </w:tc>
-        <w:tc>
-          <w:tcPr/>
-          <w:p>
-            <w:pPr>
-              <w:pStyle w:val="Compact"/>
-            </w:pPr>
-          </w:p>
-        </w:tc>
-        <w:tc>
-          <w:tcPr/>
-          <w:p>
-            <w:pPr>
-              <w:pStyle w:val="Compact"/>
-            </w:pPr>
-          </w:p>
-        </w:tc>
-      </w:tr>
-      <w:tr>
-        <w:tc>
-          <w:tcPr/>
-          <w:p>
-            <w:pPr>
-              <w:pStyle w:val="Compact"/>
-              <w:jc w:val="left"/>
-            </w:pPr>
-            <w:r>
-              <w:rPr>
-                <w:bCs/>
-                <w:b/>
-              </w:rPr>
-              <w:t xml:space="preserve">4.1.1</w:t>
+              <w:t xml:space="preserve">0.38</w:t>
+            </w:r>
+          </w:p>
+        </w:tc>
+      </w:tr>
+      <w:tr>
+        <w:tc>
+          <w:tcPr/>
+          <w:p>
+            <w:pPr>
+              <w:pStyle w:val="Compact"/>
+              <w:jc w:val="left"/>
+            </w:pPr>
+            <w:r>
+              <w:rPr>
+                <w:bCs/>
+                <w:b/>
+              </w:rPr>
+              <w:t xml:space="preserve">4.2</w:t>
+            </w:r>
+            <w:r>
+              <w:t xml:space="preserve"> </w:t>
+            </w:r>
+            <w:r>
+              <w:rPr>
+                <w:bCs/>
+                <w:b/>
+              </w:rPr>
+              <w:t xml:space="preserve">ELSE</w:t>
+            </w:r>
+          </w:p>
+        </w:tc>
+        <w:tc>
+          <w:tcPr/>
+          <w:p>
+            <w:pPr>
+              <w:pStyle w:val="Compact"/>
+              <w:jc w:val="center"/>
+            </w:pPr>
+            <w:r>
+              <w:t xml:space="preserve">0.66</w:t>
+            </w:r>
+          </w:p>
+        </w:tc>
+        <w:tc>
+          <w:tcPr/>
+          <w:p>
+            <w:pPr>
+              <w:pStyle w:val="Compact"/>
+            </w:pPr>
+          </w:p>
+        </w:tc>
+        <w:tc>
+          <w:tcPr/>
+          <w:p>
+            <w:pPr>
+              <w:pStyle w:val="Compact"/>
+            </w:pPr>
+          </w:p>
+        </w:tc>
+        <w:tc>
+          <w:tcPr/>
+          <w:p>
+            <w:pPr>
+              <w:pStyle w:val="Compact"/>
+            </w:pPr>
+          </w:p>
+        </w:tc>
+      </w:tr>
+      <w:tr>
+        <w:tc>
+          <w:tcPr/>
+          <w:p>
+            <w:pPr>
+              <w:pStyle w:val="Compact"/>
+              <w:jc w:val="left"/>
+            </w:pPr>
+            <w:r>
+              <w:rPr>
+                <w:bCs/>
+                <w:b/>
+              </w:rPr>
+              <w:t xml:space="preserve">4.2.1</w:t>
             </w:r>
             <w:r>
               <w:t xml:space="preserve"> </w:t>
@@ -2799,19 +3205,19 @@
               <w:t xml:space="preserve"> </w:t>
             </w:r>
             <w:r>
-              <w:t xml:space="preserve">clicks "Accept" button.</w:t>
-            </w:r>
-          </w:p>
-        </w:tc>
-        <w:tc>
-          <w:tcPr/>
-          <w:p>
-            <w:pPr>
-              <w:pStyle w:val="Compact"/>
-              <w:jc w:val="center"/>
-            </w:pPr>
-            <w:r>
-              <w:t xml:space="preserve">0.33</w:t>
+              <w:t xml:space="preserve">clicks "Reject" button.</w:t>
+            </w:r>
+          </w:p>
+        </w:tc>
+        <w:tc>
+          <w:tcPr/>
+          <w:p>
+            <w:pPr>
+              <w:pStyle w:val="Compact"/>
+              <w:jc w:val="center"/>
+            </w:pPr>
+            <w:r>
+              <w:t xml:space="preserve">0.66</w:t>
             </w:r>
           </w:p>
         </w:tc>
@@ -2847,153 +3253,7 @@
               <w:jc w:val="center"/>
             </w:pPr>
             <w:r>
-              <w:t xml:space="preserve">0.38</w:t>
-            </w:r>
-          </w:p>
-        </w:tc>
-      </w:tr>
-      <w:tr>
-        <w:tc>
-          <w:tcPr/>
-          <w:p>
-            <w:pPr>
-              <w:pStyle w:val="Compact"/>
-              <w:jc w:val="left"/>
-            </w:pPr>
-            <w:r>
-              <w:rPr>
-                <w:bCs/>
-                <w:b/>
-              </w:rPr>
-              <w:t xml:space="preserve">4.2</w:t>
-            </w:r>
-            <w:r>
-              <w:t xml:space="preserve"> </w:t>
-            </w:r>
-            <w:r>
-              <w:rPr>
-                <w:bCs/>
-                <w:b/>
-              </w:rPr>
-              <w:t xml:space="preserve">ELSE</w:t>
-            </w:r>
-          </w:p>
-        </w:tc>
-        <w:tc>
-          <w:tcPr/>
-          <w:p>
-            <w:pPr>
-              <w:pStyle w:val="Compact"/>
-              <w:jc w:val="center"/>
-            </w:pPr>
-            <w:r>
-              <w:t xml:space="preserve">0.66</w:t>
-            </w:r>
-          </w:p>
-        </w:tc>
-        <w:tc>
-          <w:tcPr/>
-          <w:p>
-            <w:pPr>
-              <w:pStyle w:val="Compact"/>
-            </w:pPr>
-          </w:p>
-        </w:tc>
-        <w:tc>
-          <w:tcPr/>
-          <w:p>
-            <w:pPr>
-              <w:pStyle w:val="Compact"/>
-            </w:pPr>
-          </w:p>
-        </w:tc>
-        <w:tc>
-          <w:tcPr/>
-          <w:p>
-            <w:pPr>
-              <w:pStyle w:val="Compact"/>
-            </w:pPr>
-          </w:p>
-        </w:tc>
-      </w:tr>
-      <w:tr>
-        <w:tc>
-          <w:tcPr/>
-          <w:p>
-            <w:pPr>
-              <w:pStyle w:val="Compact"/>
-              <w:jc w:val="left"/>
-            </w:pPr>
-            <w:r>
-              <w:rPr>
-                <w:bCs/>
-                <w:b/>
-              </w:rPr>
-              <w:t xml:space="preserve">4.2.1</w:t>
-            </w:r>
-            <w:r>
-              <w:t xml:space="preserve"> </w:t>
-            </w:r>
-            <w:r>
-              <w:rPr>
-                <w:bCs/>
-                <w:b/>
-              </w:rPr>
-              <w:t xml:space="preserve">ACTOR</w:t>
-            </w:r>
-            <w:r>
-              <w:t xml:space="preserve"> </w:t>
-            </w:r>
-            <w:r>
-              <w:t xml:space="preserve">clicks "Reject" button.</w:t>
-            </w:r>
-          </w:p>
-        </w:tc>
-        <w:tc>
-          <w:tcPr/>
-          <w:p>
-            <w:pPr>
-              <w:pStyle w:val="Compact"/>
-              <w:jc w:val="center"/>
-            </w:pPr>
-            <w:r>
-              <w:t xml:space="preserve">0.66</w:t>
-            </w:r>
-          </w:p>
-        </w:tc>
-        <w:tc>
-          <w:tcPr/>
-          <w:p>
-            <w:pPr>
-              <w:pStyle w:val="Compact"/>
-              <w:jc w:val="center"/>
-            </w:pPr>
-            <w:r>
-              <w:t xml:space="preserve">1</w:t>
-            </w:r>
-          </w:p>
-        </w:tc>
-        <w:tc>
-          <w:tcPr/>
-          <w:p>
-            <w:pPr>
-              <w:pStyle w:val="Compact"/>
-              <w:jc w:val="center"/>
-            </w:pPr>
-            <w:r>
-              <w:t xml:space="preserve">1.15</w:t>
-            </w:r>
-          </w:p>
-        </w:tc>
-        <w:tc>
-          <w:tcPr/>
-          <w:p>
-            <w:pPr>
-              <w:pStyle w:val="Compact"/>
-              <w:jc w:val="center"/>
-            </w:pPr>
-            <w:r>
-              <w:t xml:space="preserve">0.77</w:t>
+              <w:t xml:space="preserve">0.76</w:t>
             </w:r>
           </w:p>
         </w:tc>
@@ -3169,15 +3429,15 @@
               <w:jc w:val="center"/>
             </w:pPr>
             <w:r>
-              <w:t xml:space="preserve">18.77</w:t>
+              <w:t xml:space="preserve">31.04</w:t>
             </w:r>
           </w:p>
         </w:tc>
       </w:tr>
     </w:tbl>
-    <w:bookmarkEnd w:id="56"/>
-    <w:bookmarkEnd w:id="57"/>
-    <w:bookmarkStart w:id="62" w:name="configure-segregation-system"/>
+    <w:bookmarkEnd w:id="81"/>
+    <w:bookmarkEnd w:id="82"/>
+    <w:bookmarkStart w:id="87" w:name="configure-segregation-system"/>
     <w:p>
       <w:pPr>
         <w:pStyle w:val="Titolo3"/>
@@ -3203,18 +3463,18 @@
           <wp:inline>
             <wp:extent cx="5059680" cy="2846070"/>
             <wp:effectExtent b="0" l="0" r="0" t="0"/>
-            <wp:docPr descr="" title="" id="59" name="Picture"/>
+            <wp:docPr descr="" title="" id="84" name="Picture"/>
             <a:graphic>
               <a:graphicData uri="http://schemas.openxmlformats.org/drawingml/2006/picture">
                 <pic:pic>
                   <pic:nvPicPr>
-                    <pic:cNvPr descr="figures/ui_configure_segregation.png" id="60" name="Picture"/>
+                    <pic:cNvPr descr="figures/ui_configure_segregation.png" id="85" name="Picture"/>
                     <pic:cNvPicPr>
                       <a:picLocks noChangeArrowheads="1" noChangeAspect="1"/>
                     </pic:cNvPicPr>
                   </pic:nvPicPr>
                   <pic:blipFill>
-                    <a:blip r:embed="rId58"/>
+                    <a:blip r:embed="rId83"/>
                     <a:stretch>
                       <a:fillRect/>
                     </a:stretch>
@@ -3249,7 +3509,7 @@
         <w:t xml:space="preserve">"Configure Segregation System" mock-up form</w:t>
       </w:r>
     </w:p>
-    <w:bookmarkStart w:id="61" w:name="table:configure_segregation_system"/>
+    <w:bookmarkStart w:id="86" w:name="table:configure_segregation_system"/>
     <w:p>
       <w:pPr>
         <w:pStyle w:val="TableCaption"/>
@@ -4128,10 +4388,10 @@
         </w:tc>
       </w:tr>
     </w:tbl>
-    <w:bookmarkEnd w:id="61"/>
-    <w:bookmarkEnd w:id="62"/>
-    <w:bookmarkEnd w:id="63"/>
-    <w:bookmarkStart w:id="89" w:name="development-system"/>
+    <w:bookmarkEnd w:id="86"/>
+    <w:bookmarkEnd w:id="87"/>
+    <w:bookmarkEnd w:id="88"/>
+    <w:bookmarkStart w:id="114" w:name="development-system"/>
     <w:p>
       <w:pPr>
         <w:pStyle w:val="Titolo2"/>
@@ -4140,7 +4400,7 @@
         <w:t xml:space="preserve">Development system</w:t>
       </w:r>
     </w:p>
-    <w:bookmarkStart w:id="68" w:name="set-iteration-number"/>
+    <w:bookmarkStart w:id="93" w:name="set-iteration-number"/>
     <w:p>
       <w:pPr>
         <w:pStyle w:val="Titolo3"/>
@@ -4166,18 +4426,18 @@
           <wp:inline>
             <wp:extent cx="5059680" cy="2933019"/>
             <wp:effectExtent b="0" l="0" r="0" t="0"/>
-            <wp:docPr descr="" title="" id="65" name="Picture"/>
+            <wp:docPr descr="" title="" id="90" name="Picture"/>
             <a:graphic>
               <a:graphicData uri="http://schemas.openxmlformats.org/drawingml/2006/picture">
                 <pic:pic>
                   <pic:nvPicPr>
-                    <pic:cNvPr descr="figures/set_iteration_number.png" id="66" name="Picture"/>
+                    <pic:cNvPr descr="figures/set_iteration_number.png" id="91" name="Picture"/>
                     <pic:cNvPicPr>
                       <a:picLocks noChangeArrowheads="1" noChangeAspect="1"/>
                     </pic:cNvPicPr>
                   </pic:nvPicPr>
                   <pic:blipFill>
-                    <a:blip r:embed="rId64"/>
+                    <a:blip r:embed="rId89"/>
                     <a:stretch>
                       <a:fillRect/>
                     </a:stretch>
@@ -4212,7 +4472,7 @@
         <w:t xml:space="preserve">"Set iteration number" mock-up form</w:t>
       </w:r>
     </w:p>
-    <w:bookmarkStart w:id="67" w:name="table:set_iteration_number"/>
+    <w:bookmarkStart w:id="92" w:name="table:set_iteration_number"/>
     <w:p>
       <w:pPr>
         <w:pStyle w:val="TableCaption"/>
@@ -4817,9 +5077,9 @@
         </w:tc>
       </w:tr>
     </w:tbl>
-    <w:bookmarkEnd w:id="67"/>
-    <w:bookmarkEnd w:id="68"/>
-    <w:bookmarkStart w:id="73" w:name="check-learning-report"/>
+    <w:bookmarkEnd w:id="92"/>
+    <w:bookmarkEnd w:id="93"/>
+    <w:bookmarkStart w:id="98" w:name="check-learning-report"/>
     <w:p>
       <w:pPr>
         <w:pStyle w:val="Titolo3"/>
@@ -4845,18 +5105,18 @@
           <wp:inline>
             <wp:extent cx="5059680" cy="3526165"/>
             <wp:effectExtent b="0" l="0" r="0" t="0"/>
-            <wp:docPr descr="" title="" id="70" name="Picture"/>
+            <wp:docPr descr="" title="" id="95" name="Picture"/>
             <a:graphic>
               <a:graphicData uri="http://schemas.openxmlformats.org/drawingml/2006/picture">
                 <pic:pic>
                   <pic:nvPicPr>
-                    <pic:cNvPr descr="figures/check_learning_report.png" id="71" name="Picture"/>
+                    <pic:cNvPr descr="figures/check_learning_report.png" id="96" name="Picture"/>
                     <pic:cNvPicPr>
                       <a:picLocks noChangeArrowheads="1" noChangeAspect="1"/>
                     </pic:cNvPicPr>
                   </pic:nvPicPr>
                   <pic:blipFill>
-                    <a:blip r:embed="rId69"/>
+                    <a:blip r:embed="rId94"/>
                     <a:stretch>
                       <a:fillRect/>
                     </a:stretch>
@@ -4891,7 +5151,7 @@
         <w:t xml:space="preserve">"Check learning report" mock-up form</w:t>
       </w:r>
     </w:p>
-    <w:bookmarkStart w:id="72" w:name="table:check_training_report"/>
+    <w:bookmarkStart w:id="97" w:name="table:check_training_report"/>
     <w:p>
       <w:pPr>
         <w:pStyle w:val="TableCaption"/>
@@ -5168,6 +5428,88 @@
                 <w:bCs/>
                 <w:b/>
               </w:rPr>
+              <w:t xml:space="preserve">3</w:t>
+            </w:r>
+            <w:r>
+              <w:t xml:space="preserve"> </w:t>
+            </w:r>
+            <w:r>
+              <w:rPr>
+                <w:bCs/>
+                <w:b/>
+              </w:rPr>
+              <w:t xml:space="preserve">ACTOR</w:t>
+            </w:r>
+            <w:r>
+              <w:t xml:space="preserve"> </w:t>
+            </w:r>
+            <w:r>
+              <w:t xml:space="preserve">checks the learning curve.</w:t>
+            </w:r>
+          </w:p>
+        </w:tc>
+        <w:tc>
+          <w:tcPr/>
+          <w:p>
+            <w:pPr>
+              <w:pStyle w:val="Compact"/>
+              <w:jc w:val="center"/>
+            </w:pPr>
+            <w:r>
+              <w:t xml:space="preserve">1</w:t>
+            </w:r>
+          </w:p>
+        </w:tc>
+        <w:tc>
+          <w:tcPr/>
+          <w:p>
+            <w:pPr>
+              <w:pStyle w:val="Compact"/>
+              <w:jc w:val="center"/>
+            </w:pPr>
+            <w:r>
+              <w:t xml:space="preserve">3</w:t>
+            </w:r>
+          </w:p>
+        </w:tc>
+        <w:tc>
+          <w:tcPr/>
+          <w:p>
+            <w:pPr>
+              <w:pStyle w:val="Compact"/>
+              <w:jc w:val="center"/>
+            </w:pPr>
+            <w:r>
+              <w:t xml:space="preserve">2.50</w:t>
+            </w:r>
+          </w:p>
+        </w:tc>
+        <w:tc>
+          <w:tcPr/>
+          <w:p>
+            <w:pPr>
+              <w:pStyle w:val="Compact"/>
+              <w:jc w:val="center"/>
+            </w:pPr>
+            <w:r>
+              <w:t xml:space="preserve">7.50</w:t>
+            </w:r>
+          </w:p>
+        </w:tc>
+      </w:tr>
+      <w:tr>
+        <w:tc>
+          <w:tcPr/>
+          <w:p>
+            <w:pPr>
+              <w:pStyle w:val="Compact"/>
+              <w:jc w:val="left"/>
+            </w:pPr>
+            <w:r>
+              <w:rPr>
+                <w:bCs/>
+                <w:b/>
+              </w:rPr>
               <w:t xml:space="preserve">3.1</w:t>
             </w:r>
             <w:r>
@@ -5205,10 +5547,90 @@
           <w:p>
             <w:pPr>
               <w:pStyle w:val="Compact"/>
-              <w:jc w:val="center"/>
-            </w:pPr>
-            <w:r>
-              <w:t xml:space="preserve">3</w:t>
+            </w:pPr>
+          </w:p>
+        </w:tc>
+        <w:tc>
+          <w:tcPr/>
+          <w:p>
+            <w:pPr>
+              <w:pStyle w:val="Compact"/>
+            </w:pPr>
+          </w:p>
+        </w:tc>
+        <w:tc>
+          <w:tcPr/>
+          <w:p>
+            <w:pPr>
+              <w:pStyle w:val="Compact"/>
+            </w:pPr>
+          </w:p>
+        </w:tc>
+      </w:tr>
+      <w:tr>
+        <w:tc>
+          <w:tcPr/>
+          <w:p>
+            <w:pPr>
+              <w:pStyle w:val="Compact"/>
+              <w:jc w:val="left"/>
+            </w:pPr>
+            <w:r>
+              <w:rPr>
+                <w:bCs/>
+                <w:b/>
+              </w:rPr>
+              <w:t xml:space="preserve">3.1.1</w:t>
+            </w:r>
+            <w:r>
+              <w:t xml:space="preserve"> </w:t>
+            </w:r>
+            <w:r>
+              <w:rPr>
+                <w:bCs/>
+                <w:b/>
+              </w:rPr>
+              <w:t xml:space="preserve">THEN</w:t>
+            </w:r>
+            <w:r>
+              <w:t xml:space="preserve"> </w:t>
+            </w:r>
+            <w:r>
+              <w:rPr>
+                <w:bCs/>
+                <w:b/>
+              </w:rPr>
+              <w:t xml:space="preserve">ACTOR</w:t>
+            </w:r>
+            <w:r>
+              <w:t xml:space="preserve"> </w:t>
+            </w:r>
+            <w:r>
+              <w:t xml:space="preserve">clicks "Overfit" button.</w:t>
+            </w:r>
+          </w:p>
+        </w:tc>
+        <w:tc>
+          <w:tcPr/>
+          <w:p>
+            <w:pPr>
+              <w:pStyle w:val="Compact"/>
+              <w:jc w:val="center"/>
+            </w:pPr>
+            <w:r>
+              <w:t xml:space="preserve">0.4</w:t>
+            </w:r>
+          </w:p>
+        </w:tc>
+        <w:tc>
+          <w:tcPr/>
+          <w:p>
+            <w:pPr>
+              <w:pStyle w:val="Compact"/>
+              <w:jc w:val="center"/>
+            </w:pPr>
+            <w:r>
+              <w:t xml:space="preserve">1</w:t>
             </w:r>
           </w:p>
         </w:tc>
@@ -5232,25 +5654,95 @@
               <w:jc w:val="center"/>
             </w:pPr>
             <w:r>
-              <w:t xml:space="preserve">3.00</w:t>
-            </w:r>
-          </w:p>
-        </w:tc>
-      </w:tr>
-      <w:tr>
-        <w:tc>
-          <w:tcPr/>
-          <w:p>
-            <w:pPr>
-              <w:pStyle w:val="Compact"/>
-              <w:jc w:val="left"/>
-            </w:pPr>
-            <w:r>
-              <w:rPr>
-                <w:bCs/>
-                <w:b/>
-              </w:rPr>
-              <w:t xml:space="preserve">3.1.1</w:t>
+              <w:t xml:space="preserve">1.00</w:t>
+            </w:r>
+          </w:p>
+        </w:tc>
+      </w:tr>
+      <w:tr>
+        <w:tc>
+          <w:tcPr/>
+          <w:p>
+            <w:pPr>
+              <w:pStyle w:val="Compact"/>
+              <w:jc w:val="left"/>
+            </w:pPr>
+            <w:r>
+              <w:rPr>
+                <w:bCs/>
+                <w:b/>
+              </w:rPr>
+              <w:t xml:space="preserve">3.2</w:t>
+            </w:r>
+            <w:r>
+              <w:t xml:space="preserve"> </w:t>
+            </w:r>
+            <w:r>
+              <w:rPr>
+                <w:bCs/>
+                <w:b/>
+              </w:rPr>
+              <w:t xml:space="preserve">IF</w:t>
+            </w:r>
+            <w:r>
+              <w:t xml:space="preserve"> </w:t>
+            </w:r>
+            <w:r>
+              <w:t xml:space="preserve">the loss is not flat at the end of the iterations:</w:t>
+            </w:r>
+          </w:p>
+        </w:tc>
+        <w:tc>
+          <w:tcPr/>
+          <w:p>
+            <w:pPr>
+              <w:pStyle w:val="Compact"/>
+              <w:jc w:val="center"/>
+            </w:pPr>
+            <w:r>
+              <w:t xml:space="preserve">0.4</w:t>
+            </w:r>
+          </w:p>
+        </w:tc>
+        <w:tc>
+          <w:tcPr/>
+          <w:p>
+            <w:pPr>
+              <w:pStyle w:val="Compact"/>
+            </w:pPr>
+          </w:p>
+        </w:tc>
+        <w:tc>
+          <w:tcPr/>
+          <w:p>
+            <w:pPr>
+              <w:pStyle w:val="Compact"/>
+            </w:pPr>
+          </w:p>
+        </w:tc>
+        <w:tc>
+          <w:tcPr/>
+          <w:p>
+            <w:pPr>
+              <w:pStyle w:val="Compact"/>
+            </w:pPr>
+          </w:p>
+        </w:tc>
+      </w:tr>
+      <w:tr>
+        <w:tc>
+          <w:tcPr/>
+          <w:p>
+            <w:pPr>
+              <w:pStyle w:val="Compact"/>
+              <w:jc w:val="left"/>
+            </w:pPr>
+            <w:r>
+              <w:rPr>
+                <w:bCs/>
+                <w:b/>
+              </w:rPr>
+              <w:t xml:space="preserve">3.2.1</w:t>
             </w:r>
             <w:r>
               <w:t xml:space="preserve"> </w:t>
@@ -5276,7 +5768,7 @@
               <w:t xml:space="preserve"> </w:t>
             </w:r>
             <w:r>
-              <w:t xml:space="preserve">clicks "Overfit" button.</w:t>
+              <w:t xml:space="preserve">clicks "Underfit" button.</w:t>
             </w:r>
           </w:p>
         </w:tc>
@@ -5342,180 +5834,6 @@
                 <w:bCs/>
                 <w:b/>
               </w:rPr>
-              <w:t xml:space="preserve">3.2</w:t>
-            </w:r>
-            <w:r>
-              <w:t xml:space="preserve"> </w:t>
-            </w:r>
-            <w:r>
-              <w:rPr>
-                <w:bCs/>
-                <w:b/>
-              </w:rPr>
-              <w:t xml:space="preserve">IF</w:t>
-            </w:r>
-            <w:r>
-              <w:t xml:space="preserve"> </w:t>
-            </w:r>
-            <w:r>
-              <w:t xml:space="preserve">the loss is not flat at the end of the iterations:</w:t>
-            </w:r>
-          </w:p>
-        </w:tc>
-        <w:tc>
-          <w:tcPr/>
-          <w:p>
-            <w:pPr>
-              <w:pStyle w:val="Compact"/>
-              <w:jc w:val="center"/>
-            </w:pPr>
-            <w:r>
-              <w:t xml:space="preserve">0.4</w:t>
-            </w:r>
-          </w:p>
-        </w:tc>
-        <w:tc>
-          <w:tcPr/>
-          <w:p>
-            <w:pPr>
-              <w:pStyle w:val="Compact"/>
-              <w:jc w:val="center"/>
-            </w:pPr>
-            <w:r>
-              <w:t xml:space="preserve">3</w:t>
-            </w:r>
-          </w:p>
-        </w:tc>
-        <w:tc>
-          <w:tcPr/>
-          <w:p>
-            <w:pPr>
-              <w:pStyle w:val="Compact"/>
-              <w:jc w:val="center"/>
-            </w:pPr>
-            <w:r>
-              <w:t xml:space="preserve">2.50</w:t>
-            </w:r>
-          </w:p>
-        </w:tc>
-        <w:tc>
-          <w:tcPr/>
-          <w:p>
-            <w:pPr>
-              <w:pStyle w:val="Compact"/>
-              <w:jc w:val="center"/>
-            </w:pPr>
-            <w:r>
-              <w:t xml:space="preserve">3.00</w:t>
-            </w:r>
-          </w:p>
-        </w:tc>
-      </w:tr>
-      <w:tr>
-        <w:tc>
-          <w:tcPr/>
-          <w:p>
-            <w:pPr>
-              <w:pStyle w:val="Compact"/>
-              <w:jc w:val="left"/>
-            </w:pPr>
-            <w:r>
-              <w:rPr>
-                <w:bCs/>
-                <w:b/>
-              </w:rPr>
-              <w:t xml:space="preserve">3.2.1</w:t>
-            </w:r>
-            <w:r>
-              <w:t xml:space="preserve"> </w:t>
-            </w:r>
-            <w:r>
-              <w:rPr>
-                <w:bCs/>
-                <w:b/>
-              </w:rPr>
-              <w:t xml:space="preserve">THEN</w:t>
-            </w:r>
-            <w:r>
-              <w:t xml:space="preserve"> </w:t>
-            </w:r>
-            <w:r>
-              <w:rPr>
-                <w:bCs/>
-                <w:b/>
-              </w:rPr>
-              <w:t xml:space="preserve">ACTOR</w:t>
-            </w:r>
-            <w:r>
-              <w:t xml:space="preserve"> </w:t>
-            </w:r>
-            <w:r>
-              <w:t xml:space="preserve">clicks "Underfit" button.</w:t>
-            </w:r>
-          </w:p>
-        </w:tc>
-        <w:tc>
-          <w:tcPr/>
-          <w:p>
-            <w:pPr>
-              <w:pStyle w:val="Compact"/>
-              <w:jc w:val="center"/>
-            </w:pPr>
-            <w:r>
-              <w:t xml:space="preserve">0.4</w:t>
-            </w:r>
-          </w:p>
-        </w:tc>
-        <w:tc>
-          <w:tcPr/>
-          <w:p>
-            <w:pPr>
-              <w:pStyle w:val="Compact"/>
-              <w:jc w:val="center"/>
-            </w:pPr>
-            <w:r>
-              <w:t xml:space="preserve">1</w:t>
-            </w:r>
-          </w:p>
-        </w:tc>
-        <w:tc>
-          <w:tcPr/>
-          <w:p>
-            <w:pPr>
-              <w:pStyle w:val="Compact"/>
-              <w:jc w:val="center"/>
-            </w:pPr>
-            <w:r>
-              <w:t xml:space="preserve">2.50</w:t>
-            </w:r>
-          </w:p>
-        </w:tc>
-        <w:tc>
-          <w:tcPr/>
-          <w:p>
-            <w:pPr>
-              <w:pStyle w:val="Compact"/>
-              <w:jc w:val="center"/>
-            </w:pPr>
-            <w:r>
-              <w:t xml:space="preserve">1.00</w:t>
-            </w:r>
-          </w:p>
-        </w:tc>
-      </w:tr>
-      <w:tr>
-        <w:tc>
-          <w:tcPr/>
-          <w:p>
-            <w:pPr>
-              <w:pStyle w:val="Compact"/>
-              <w:jc w:val="left"/>
-            </w:pPr>
-            <w:r>
-              <w:rPr>
-                <w:bCs/>
-                <w:b/>
-              </w:rPr>
               <w:t xml:space="preserve">3.3</w:t>
             </w:r>
             <w:r>
@@ -5547,35 +5865,23 @@
           <w:p>
             <w:pPr>
               <w:pStyle w:val="Compact"/>
-              <w:jc w:val="center"/>
-            </w:pPr>
-            <w:r>
-              <w:t xml:space="preserve">3</w:t>
-            </w:r>
-          </w:p>
-        </w:tc>
-        <w:tc>
-          <w:tcPr/>
-          <w:p>
-            <w:pPr>
-              <w:pStyle w:val="Compact"/>
-              <w:jc w:val="center"/>
-            </w:pPr>
-            <w:r>
-              <w:t xml:space="preserve">2.50</w:t>
-            </w:r>
-          </w:p>
-        </w:tc>
-        <w:tc>
-          <w:tcPr/>
-          <w:p>
-            <w:pPr>
-              <w:pStyle w:val="Compact"/>
-              <w:jc w:val="center"/>
-            </w:pPr>
-            <w:r>
-              <w:t xml:space="preserve">1.50</w:t>
-            </w:r>
+            </w:pPr>
+          </w:p>
+        </w:tc>
+        <w:tc>
+          <w:tcPr/>
+          <w:p>
+            <w:pPr>
+              <w:pStyle w:val="Compact"/>
+            </w:pPr>
+          </w:p>
+        </w:tc>
+        <w:tc>
+          <w:tcPr/>
+          <w:p>
+            <w:pPr>
+              <w:pStyle w:val="Compact"/>
+            </w:pPr>
           </w:p>
         </w:tc>
       </w:tr>
@@ -5832,15 +6138,15 @@
               <w:jc w:val="center"/>
             </w:pPr>
             <w:r>
-              <w:t xml:space="preserve">15.00</w:t>
+              <w:t xml:space="preserve">15</w:t>
             </w:r>
           </w:p>
         </w:tc>
       </w:tr>
     </w:tbl>
-    <w:bookmarkEnd w:id="72"/>
-    <w:bookmarkEnd w:id="73"/>
-    <w:bookmarkStart w:id="78" w:name="check-validation-report"/>
+    <w:bookmarkEnd w:id="97"/>
+    <w:bookmarkEnd w:id="98"/>
+    <w:bookmarkStart w:id="103" w:name="check-validation-report"/>
     <w:p>
       <w:pPr>
         <w:pStyle w:val="Titolo3"/>
@@ -5866,18 +6172,18 @@
           <wp:inline>
             <wp:extent cx="5059680" cy="4188822"/>
             <wp:effectExtent b="0" l="0" r="0" t="0"/>
-            <wp:docPr descr="" title="" id="75" name="Picture"/>
+            <wp:docPr descr="" title="" id="100" name="Picture"/>
             <a:graphic>
               <a:graphicData uri="http://schemas.openxmlformats.org/drawingml/2006/picture">
                 <pic:pic>
                   <pic:nvPicPr>
-                    <pic:cNvPr descr="figures/check_validation_report.png" id="76" name="Picture"/>
+                    <pic:cNvPr descr="figures/check_validation_report.png" id="101" name="Picture"/>
                     <pic:cNvPicPr>
                       <a:picLocks noChangeArrowheads="1" noChangeAspect="1"/>
                     </pic:cNvPicPr>
                   </pic:nvPicPr>
                   <pic:blipFill>
-                    <a:blip r:embed="rId74"/>
+                    <a:blip r:embed="rId99"/>
                     <a:stretch>
                       <a:fillRect/>
                     </a:stretch>
@@ -5912,7 +6218,7 @@
         <w:t xml:space="preserve">"Check validation report" mock-up form</w:t>
       </w:r>
     </w:p>
-    <w:bookmarkStart w:id="77" w:name="table:check_validation_report"/>
+    <w:bookmarkStart w:id="102" w:name="table:check_validation_report"/>
     <w:p>
       <w:pPr>
         <w:pStyle w:val="TableCaption"/>
@@ -7307,9 +7613,9 @@
         </w:tc>
       </w:tr>
     </w:tbl>
-    <w:bookmarkEnd w:id="77"/>
-    <w:bookmarkEnd w:id="78"/>
-    <w:bookmarkStart w:id="83" w:name="check-test-results"/>
+    <w:bookmarkEnd w:id="102"/>
+    <w:bookmarkEnd w:id="103"/>
+    <w:bookmarkStart w:id="108" w:name="check-test-results"/>
     <w:p>
       <w:pPr>
         <w:pStyle w:val="Titolo3"/>
@@ -7335,18 +7641,18 @@
           <wp:inline>
             <wp:extent cx="5059680" cy="1753899"/>
             <wp:effectExtent b="0" l="0" r="0" t="0"/>
-            <wp:docPr descr="" title="" id="80" name="Picture"/>
+            <wp:docPr descr="" title="" id="105" name="Picture"/>
             <a:graphic>
               <a:graphicData uri="http://schemas.openxmlformats.org/drawingml/2006/picture">
                 <pic:pic>
                   <pic:nvPicPr>
-                    <pic:cNvPr descr="figures/check_test_results.png" id="81" name="Picture"/>
+                    <pic:cNvPr descr="figures/check_test_results.png" id="106" name="Picture"/>
                     <pic:cNvPicPr>
                       <a:picLocks noChangeArrowheads="1" noChangeAspect="1"/>
                     </pic:cNvPicPr>
                   </pic:nvPicPr>
                   <pic:blipFill>
-                    <a:blip r:embed="rId79"/>
+                    <a:blip r:embed="rId104"/>
                     <a:stretch>
                       <a:fillRect/>
                     </a:stretch>
@@ -7381,7 +7687,7 @@
         <w:t xml:space="preserve">"Check test results" mock-up form</w:t>
       </w:r>
     </w:p>
-    <w:bookmarkStart w:id="82" w:name="table:check_test_results"/>
+    <w:bookmarkStart w:id="107" w:name="table:check_test_results"/>
     <w:p>
       <w:pPr>
         <w:pStyle w:val="TableCaption"/>
@@ -8202,9 +8508,9 @@
         </w:tc>
       </w:tr>
     </w:tbl>
-    <w:bookmarkEnd w:id="82"/>
-    <w:bookmarkEnd w:id="83"/>
-    <w:bookmarkStart w:id="88" w:name="configure-development-system"/>
+    <w:bookmarkEnd w:id="107"/>
+    <w:bookmarkEnd w:id="108"/>
+    <w:bookmarkStart w:id="113" w:name="configure-development-system"/>
     <w:p>
       <w:pPr>
         <w:pStyle w:val="Titolo3"/>
@@ -8230,18 +8536,18 @@
           <wp:inline>
             <wp:extent cx="5059680" cy="2846070"/>
             <wp:effectExtent b="0" l="0" r="0" t="0"/>
-            <wp:docPr descr="" title="" id="85" name="Picture"/>
+            <wp:docPr descr="" title="" id="110" name="Picture"/>
             <a:graphic>
               <a:graphicData uri="http://schemas.openxmlformats.org/drawingml/2006/picture">
                 <pic:pic>
                   <pic:nvPicPr>
-                    <pic:cNvPr descr="figures/ui_configure_development.png" id="86" name="Picture"/>
+                    <pic:cNvPr descr="figures/ui_configure_development.png" id="111" name="Picture"/>
                     <pic:cNvPicPr>
                       <a:picLocks noChangeArrowheads="1" noChangeAspect="1"/>
                     </pic:cNvPicPr>
                   </pic:nvPicPr>
                   <pic:blipFill>
-                    <a:blip r:embed="rId84"/>
+                    <a:blip r:embed="rId109"/>
                     <a:stretch>
                       <a:fillRect/>
                     </a:stretch>
@@ -8276,7 +8582,7 @@
         <w:t xml:space="preserve">"Configure Development System" mock-up form</w:t>
       </w:r>
     </w:p>
-    <w:bookmarkStart w:id="87" w:name="table:configure_development_system"/>
+    <w:bookmarkStart w:id="112" w:name="table:configure_development_system"/>
     <w:p>
       <w:pPr>
         <w:pStyle w:val="TableCaption"/>
@@ -9155,10 +9461,10 @@
         </w:tc>
       </w:tr>
     </w:tbl>
-    <w:bookmarkEnd w:id="87"/>
-    <w:bookmarkEnd w:id="88"/>
-    <w:bookmarkEnd w:id="89"/>
-    <w:bookmarkStart w:id="100" w:name="evaluation-system"/>
+    <w:bookmarkEnd w:id="112"/>
+    <w:bookmarkEnd w:id="113"/>
+    <w:bookmarkEnd w:id="114"/>
+    <w:bookmarkStart w:id="125" w:name="evaluation-system"/>
     <w:p>
       <w:pPr>
         <w:pStyle w:val="Titolo2"/>
@@ -9167,7 +9473,7 @@
         <w:t xml:space="preserve">Evaluation system</w:t>
       </w:r>
     </w:p>
-    <w:bookmarkStart w:id="94" w:name="evaluate-classifier-performance"/>
+    <w:bookmarkStart w:id="119" w:name="evaluate-classifier-performance"/>
     <w:p>
       <w:pPr>
         <w:pStyle w:val="Titolo3"/>
@@ -9193,18 +9499,18 @@
           <wp:inline>
             <wp:extent cx="5059680" cy="5080718"/>
             <wp:effectExtent b="0" l="0" r="0" t="0"/>
-            <wp:docPr descr="" title="" id="91" name="Picture"/>
+            <wp:docPr descr="" title="" id="116" name="Picture"/>
             <a:graphic>
               <a:graphicData uri="http://schemas.openxmlformats.org/drawingml/2006/picture">
                 <pic:pic>
                   <pic:nvPicPr>
-                    <pic:cNvPr descr="figures/evaluate_classifier_performance.png" id="92" name="Picture"/>
+                    <pic:cNvPr descr="figures/evaluate_classifier_performance.png" id="117" name="Picture"/>
                     <pic:cNvPicPr>
                       <a:picLocks noChangeArrowheads="1" noChangeAspect="1"/>
                     </pic:cNvPicPr>
                   </pic:nvPicPr>
                   <pic:blipFill>
-                    <a:blip r:embed="rId90"/>
+                    <a:blip r:embed="rId115"/>
                     <a:stretch>
                       <a:fillRect/>
                     </a:stretch>
@@ -9239,7 +9545,7 @@
         <w:t xml:space="preserve">"Evaluate Classifier Performance" mock-up form</w:t>
       </w:r>
     </w:p>
-    <w:bookmarkStart w:id="93" w:name="table:evaluate_classifier_performance"/>
+    <w:bookmarkStart w:id="118" w:name="table:evaluate_classifier_performance"/>
     <w:p>
       <w:pPr>
         <w:pStyle w:val="TableCaption"/>
@@ -10074,9 +10380,9 @@
         </w:tc>
       </w:tr>
     </w:tbl>
-    <w:bookmarkEnd w:id="93"/>
-    <w:bookmarkEnd w:id="94"/>
-    <w:bookmarkStart w:id="99" w:name="configure-evaluation-system"/>
+    <w:bookmarkEnd w:id="118"/>
+    <w:bookmarkEnd w:id="119"/>
+    <w:bookmarkStart w:id="124" w:name="configure-evaluation-system"/>
     <w:p>
       <w:pPr>
         <w:pStyle w:val="Titolo3"/>
@@ -10102,18 +10408,18 @@
           <wp:inline>
             <wp:extent cx="5059680" cy="2846070"/>
             <wp:effectExtent b="0" l="0" r="0" t="0"/>
-            <wp:docPr descr="" title="" id="96" name="Picture"/>
+            <wp:docPr descr="" title="" id="121" name="Picture"/>
             <a:graphic>
               <a:graphicData uri="http://schemas.openxmlformats.org/drawingml/2006/picture">
                 <pic:pic>
                   <pic:nvPicPr>
-                    <pic:cNvPr descr="figures/ui_configure_evaluation.png" id="97" name="Picture"/>
+                    <pic:cNvPr descr="figures/ui_configure_evaluation.png" id="122" name="Picture"/>
                     <pic:cNvPicPr>
                       <a:picLocks noChangeArrowheads="1" noChangeAspect="1"/>
                     </pic:cNvPicPr>
                   </pic:nvPicPr>
                   <pic:blipFill>
-                    <a:blip r:embed="rId95"/>
+                    <a:blip r:embed="rId120"/>
                     <a:stretch>
                       <a:fillRect/>
                     </a:stretch>
@@ -10148,7 +10454,7 @@
         <w:t xml:space="preserve">"Configure Evaluation System" mock-up form</w:t>
       </w:r>
     </w:p>
-    <w:bookmarkStart w:id="98" w:name="table:configure_evaluation_system"/>
+    <w:bookmarkStart w:id="123" w:name="table:configure_evaluation_system"/>
     <w:p>
       <w:pPr>
         <w:pStyle w:val="TableCaption"/>
@@ -11027,10 +11333,10 @@
         </w:tc>
       </w:tr>
     </w:tbl>
-    <w:bookmarkEnd w:id="98"/>
-    <w:bookmarkEnd w:id="99"/>
-    <w:bookmarkEnd w:id="100"/>
-    <w:bookmarkStart w:id="106" w:name="client-side-systems"/>
+    <w:bookmarkEnd w:id="123"/>
+    <w:bookmarkEnd w:id="124"/>
+    <w:bookmarkEnd w:id="125"/>
+    <w:bookmarkStart w:id="131" w:name="client-side-systems"/>
     <w:p>
       <w:pPr>
         <w:pStyle w:val="Titolo2"/>
@@ -11039,7 +11345,7 @@
         <w:t xml:space="preserve">Client-Side Systems</w:t>
       </w:r>
     </w:p>
-    <w:bookmarkStart w:id="105" w:name="configure-client-side-systems"/>
+    <w:bookmarkStart w:id="130" w:name="configure-client-side-systems"/>
     <w:p>
       <w:pPr>
         <w:pStyle w:val="Titolo3"/>
@@ -11065,18 +11371,18 @@
           <wp:inline>
             <wp:extent cx="5059680" cy="2846070"/>
             <wp:effectExtent b="0" l="0" r="0" t="0"/>
-            <wp:docPr descr="" title="" id="102" name="Picture"/>
+            <wp:docPr descr="" title="" id="127" name="Picture"/>
             <a:graphic>
               <a:graphicData uri="http://schemas.openxmlformats.org/drawingml/2006/picture">
                 <pic:pic>
                   <pic:nvPicPr>
-                    <pic:cNvPr descr="figures/ui_configure_client-side.png" id="103" name="Picture"/>
+                    <pic:cNvPr descr="figures/ui_configure_client-side.png" id="128" name="Picture"/>
                     <pic:cNvPicPr>
                       <a:picLocks noChangeArrowheads="1" noChangeAspect="1"/>
                     </pic:cNvPicPr>
                   </pic:nvPicPr>
                   <pic:blipFill>
-                    <a:blip r:embed="rId101"/>
+                    <a:blip r:embed="rId126"/>
                     <a:stretch>
                       <a:fillRect/>
                     </a:stretch>
@@ -11111,7 +11417,7 @@
         <w:t xml:space="preserve">"Configure Client-Side Systems" mock-up form</w:t>
       </w:r>
     </w:p>
-    <w:bookmarkStart w:id="104" w:name="table:configure_client_side"/>
+    <w:bookmarkStart w:id="129" w:name="table:configure_client_side"/>
     <w:p>
       <w:pPr>
         <w:pStyle w:val="TableCaption"/>
@@ -11630,10 +11936,10 @@
         </w:tc>
       </w:tr>
     </w:tbl>
-    <w:bookmarkEnd w:id="104"/>
-    <w:bookmarkEnd w:id="105"/>
-    <w:bookmarkEnd w:id="106"/>
-    <w:bookmarkStart w:id="112" w:name="production-system"/>
+    <w:bookmarkEnd w:id="129"/>
+    <w:bookmarkEnd w:id="130"/>
+    <w:bookmarkEnd w:id="131"/>
+    <w:bookmarkStart w:id="137" w:name="production-system"/>
     <w:p>
       <w:pPr>
         <w:pStyle w:val="Titolo2"/>
@@ -11642,7 +11948,7 @@
         <w:t xml:space="preserve">Production System</w:t>
       </w:r>
     </w:p>
-    <w:bookmarkStart w:id="111" w:name="configure-production-systems"/>
+    <w:bookmarkStart w:id="136" w:name="configure-production-systems"/>
     <w:p>
       <w:pPr>
         <w:pStyle w:val="Titolo3"/>
@@ -11668,18 +11974,18 @@
           <wp:inline>
             <wp:extent cx="5059680" cy="2846070"/>
             <wp:effectExtent b="0" l="0" r="0" t="0"/>
-            <wp:docPr descr="" title="" id="108" name="Picture"/>
+            <wp:docPr descr="" title="" id="133" name="Picture"/>
             <a:graphic>
               <a:graphicData uri="http://schemas.openxmlformats.org/drawingml/2006/picture">
                 <pic:pic>
                   <pic:nvPicPr>
-                    <pic:cNvPr descr="figures/ui_configure_production.png" id="109" name="Picture"/>
+                    <pic:cNvPr descr="figures/ui_configure_production.png" id="134" name="Picture"/>
                     <pic:cNvPicPr>
                       <a:picLocks noChangeArrowheads="1" noChangeAspect="1"/>
                     </pic:cNvPicPr>
                   </pic:nvPicPr>
                   <pic:blipFill>
-                    <a:blip r:embed="rId107"/>
+                    <a:blip r:embed="rId132"/>
                     <a:stretch>
                       <a:fillRect/>
                     </a:stretch>
@@ -11714,7 +12020,7 @@
         <w:t xml:space="preserve">"Configure Production System" mock-up form</w:t>
       </w:r>
     </w:p>
-    <w:bookmarkStart w:id="110" w:name="table:configure_production_system"/>
+    <w:bookmarkStart w:id="135" w:name="table:configure_production_system"/>
     <w:p>
       <w:pPr>
         <w:pStyle w:val="TableCaption"/>
@@ -12237,10 +12543,10 @@
         </w:tc>
       </w:tr>
     </w:tbl>
-    <w:bookmarkEnd w:id="110"/>
-    <w:bookmarkEnd w:id="111"/>
-    <w:bookmarkEnd w:id="112"/>
-    <w:bookmarkStart w:id="118" w:name="ingestion-system"/>
+    <w:bookmarkEnd w:id="135"/>
+    <w:bookmarkEnd w:id="136"/>
+    <w:bookmarkEnd w:id="137"/>
+    <w:bookmarkStart w:id="143" w:name="ingestion-system"/>
     <w:p>
       <w:pPr>
         <w:pStyle w:val="Titolo2"/>
@@ -12249,7 +12555,7 @@
         <w:t xml:space="preserve">Ingestion System</w:t>
       </w:r>
     </w:p>
-    <w:bookmarkStart w:id="117" w:name="configure-ingestion-system"/>
+    <w:bookmarkStart w:id="142" w:name="configure-ingestion-system"/>
     <w:p>
       <w:pPr>
         <w:pStyle w:val="Titolo3"/>
@@ -12275,18 +12581,18 @@
           <wp:inline>
             <wp:extent cx="5059680" cy="2846070"/>
             <wp:effectExtent b="0" l="0" r="0" t="0"/>
-            <wp:docPr descr="" title="" id="114" name="Picture"/>
+            <wp:docPr descr="" title="" id="139" name="Picture"/>
             <a:graphic>
               <a:graphicData uri="http://schemas.openxmlformats.org/drawingml/2006/picture">
                 <pic:pic>
                   <pic:nvPicPr>
-                    <pic:cNvPr descr="figures/ui_configure_ingestion.png" id="115" name="Picture"/>
+                    <pic:cNvPr descr="figures/ui_configure_ingestion.png" id="140" name="Picture"/>
                     <pic:cNvPicPr>
                       <a:picLocks noChangeArrowheads="1" noChangeAspect="1"/>
                     </pic:cNvPicPr>
                   </pic:nvPicPr>
                   <pic:blipFill>
-                    <a:blip r:embed="rId113"/>
+                    <a:blip r:embed="rId138"/>
                     <a:stretch>
                       <a:fillRect/>
                     </a:stretch>
@@ -12321,7 +12627,7 @@
         <w:t xml:space="preserve">"Configure Ingestion System" mock-up form</w:t>
       </w:r>
     </w:p>
-    <w:bookmarkStart w:id="116" w:name="table:configure_ingestion_system"/>
+    <w:bookmarkStart w:id="141" w:name="table:configure_ingestion_system"/>
     <w:p>
       <w:pPr>
         <w:pStyle w:val="TableCaption"/>
@@ -13188,10 +13494,10 @@
         </w:tc>
       </w:tr>
     </w:tbl>
-    <w:bookmarkEnd w:id="116"/>
-    <w:bookmarkEnd w:id="117"/>
-    <w:bookmarkEnd w:id="118"/>
-    <w:bookmarkStart w:id="124" w:name="preparation-system"/>
+    <w:bookmarkEnd w:id="141"/>
+    <w:bookmarkEnd w:id="142"/>
+    <w:bookmarkEnd w:id="143"/>
+    <w:bookmarkStart w:id="149" w:name="preparation-system"/>
     <w:p>
       <w:pPr>
         <w:pStyle w:val="Titolo2"/>
@@ -13200,7 +13506,7 @@
         <w:t xml:space="preserve">Preparation System</w:t>
       </w:r>
     </w:p>
-    <w:bookmarkStart w:id="123" w:name="configure-preparation-system"/>
+    <w:bookmarkStart w:id="148" w:name="configure-preparation-system"/>
     <w:p>
       <w:pPr>
         <w:pStyle w:val="Titolo3"/>
@@ -13226,18 +13532,18 @@
           <wp:inline>
             <wp:extent cx="5059680" cy="2846070"/>
             <wp:effectExtent b="0" l="0" r="0" t="0"/>
-            <wp:docPr descr="" title="" id="120" name="Picture"/>
+            <wp:docPr descr="" title="" id="145" name="Picture"/>
             <a:graphic>
               <a:graphicData uri="http://schemas.openxmlformats.org/drawingml/2006/picture">
                 <pic:pic>
                   <pic:nvPicPr>
-                    <pic:cNvPr descr="figures/ui_configure_preparation.png" id="121" name="Picture"/>
+                    <pic:cNvPr descr="figures/ui_configure_preparation.png" id="146" name="Picture"/>
                     <pic:cNvPicPr>
                       <a:picLocks noChangeArrowheads="1" noChangeAspect="1"/>
                     </pic:cNvPicPr>
                   </pic:nvPicPr>
                   <pic:blipFill>
-                    <a:blip r:embed="rId119"/>
+                    <a:blip r:embed="rId144"/>
                     <a:stretch>
                       <a:fillRect/>
                     </a:stretch>
@@ -13272,7 +13578,7 @@
         <w:t xml:space="preserve">"Configure Preparation System" mock-up form</w:t>
       </w:r>
     </w:p>
-    <w:bookmarkStart w:id="122" w:name="table:configure_preparation_system"/>
+    <w:bookmarkStart w:id="147" w:name="table:configure_preparation_system"/>
     <w:p>
       <w:pPr>
         <w:pStyle w:val="TableCaption"/>
@@ -14139,10 +14445,10 @@
         </w:tc>
       </w:tr>
     </w:tbl>
-    <w:bookmarkEnd w:id="122"/>
-    <w:bookmarkEnd w:id="123"/>
-    <w:bookmarkEnd w:id="124"/>
-    <w:bookmarkEnd w:id="125"/>
+    <w:bookmarkEnd w:id="147"/>
+    <w:bookmarkEnd w:id="148"/>
+    <w:bookmarkEnd w:id="149"/>
+    <w:bookmarkEnd w:id="150"/>
     <w:sectPr>
       <w:pgSz w:h="15840" w:w="12240"/>
       <w:pgMar w:bottom="1134" w:footer="720" w:gutter="0" w:header="720" w:left="1134" w:right="1134" w:top="1417"/>

</xml_diff>

<commit_message>
mining with the violations
</commit_message>
<xml_diff>
--- a/docs/main.docx
+++ b/docs/main.docx
@@ -24069,7 +24069,7 @@
       </w:r>
     </w:p>
     <w:bookmarkEnd w:id="197"/>
-    <w:bookmarkStart w:id="269" w:name="sec:process_mining"/>
+    <w:bookmarkStart w:id="309" w:name="sec:process_mining"/>
     <w:p>
       <w:pPr>
         <w:pStyle w:val="Titolo1"/>
@@ -24982,7 +24982,7 @@
       </w:tr>
     </w:tbl>
     <w:bookmarkEnd w:id="211"/>
-    <w:bookmarkStart w:id="268" w:name="sec:mining_violations"/>
+    <w:bookmarkStart w:id="308" w:name="sec:mining_violations"/>
     <w:p>
       <w:pPr>
         <w:pStyle w:val="Titolo2"/>
@@ -26717,8 +26717,1014 @@
         <w:t xml:space="preserve">Violations in the ProM model visualized with ProM</w:t>
       </w:r>
     </w:p>
-    <w:bookmarkEnd w:id="268"/>
-    <w:bookmarkEnd w:id="269"/>
+    <w:p>
+      <w:pPr>
+        <w:pStyle w:val="Corpotesto"/>
+      </w:pPr>
+      <w:r>
+        <w:t xml:space="preserve">Mining the logs with the violations included, we get these results:</w:t>
+      </w:r>
+    </w:p>
+    <w:p>
+      <w:pPr>
+        <w:pStyle w:val="CaptionedFigure"/>
+      </w:pPr>
+      <w:r>
+        <w:drawing>
+          <wp:inline>
+            <wp:extent cx="6324600" cy="7599325"/>
+            <wp:effectExtent b="0" l="0" r="0" t="0"/>
+            <wp:docPr descr="" title="" id="269" name="Picture"/>
+            <a:graphic>
+              <a:graphicData uri="http://schemas.openxmlformats.org/drawingml/2006/picture">
+                <pic:pic>
+                  <pic:nvPicPr>
+                    <pic:cNvPr descr="figures/disco_violations_map.pdf" id="270" name="Picture"/>
+                    <pic:cNvPicPr>
+                      <a:picLocks noChangeArrowheads="1" noChangeAspect="1"/>
+                    </pic:cNvPicPr>
+                  </pic:nvPicPr>
+                  <pic:blipFill>
+                    <a:blip r:embed="rId268"/>
+                    <a:stretch>
+                      <a:fillRect/>
+                    </a:stretch>
+                  </pic:blipFill>
+                  <pic:spPr bwMode="auto">
+                    <a:xfrm>
+                      <a:off x="0" y="0"/>
+                      <a:ext cx="6324600" cy="7599325"/>
+                    </a:xfrm>
+                    <a:prstGeom prst="rect">
+                      <a:avLst/>
+                    </a:prstGeom>
+                    <a:noFill/>
+                    <a:ln w="9525">
+                      <a:noFill/>
+                      <a:headEnd/>
+                      <a:tailEnd/>
+                    </a:ln>
+                  </pic:spPr>
+                </pic:pic>
+              </a:graphicData>
+            </a:graphic>
+          </wp:inline>
+        </w:drawing>
+      </w:r>
+    </w:p>
+    <w:p>
+      <w:pPr>
+        <w:pStyle w:val="ImageCaption"/>
+      </w:pPr>
+      <w:r>
+        <w:t xml:space="preserve">Disco transition map mined with violations</w:t>
+      </w:r>
+    </w:p>
+    <w:p>
+      <w:pPr>
+        <w:pStyle w:val="CaptionedFigure"/>
+      </w:pPr>
+      <w:r>
+        <w:drawing>
+          <wp:inline>
+            <wp:extent cx="6324600" cy="1684554"/>
+            <wp:effectExtent b="0" l="0" r="0" t="0"/>
+            <wp:docPr descr="" title="" id="272" name="Picture"/>
+            <a:graphic>
+              <a:graphicData uri="http://schemas.openxmlformats.org/drawingml/2006/picture">
+                <pic:pic>
+                  <pic:nvPicPr>
+                    <pic:cNvPr descr="figures/apromore_violations_map.pdf" id="273" name="Picture"/>
+                    <pic:cNvPicPr>
+                      <a:picLocks noChangeArrowheads="1" noChangeAspect="1"/>
+                    </pic:cNvPicPr>
+                  </pic:nvPicPr>
+                  <pic:blipFill>
+                    <a:blip r:embed="rId271"/>
+                    <a:stretch>
+                      <a:fillRect/>
+                    </a:stretch>
+                  </pic:blipFill>
+                  <pic:spPr bwMode="auto">
+                    <a:xfrm>
+                      <a:off x="0" y="0"/>
+                      <a:ext cx="6324600" cy="1684554"/>
+                    </a:xfrm>
+                    <a:prstGeom prst="rect">
+                      <a:avLst/>
+                    </a:prstGeom>
+                    <a:noFill/>
+                    <a:ln w="9525">
+                      <a:noFill/>
+                      <a:headEnd/>
+                      <a:tailEnd/>
+                    </a:ln>
+                  </pic:spPr>
+                </pic:pic>
+              </a:graphicData>
+            </a:graphic>
+          </wp:inline>
+        </w:drawing>
+      </w:r>
+    </w:p>
+    <w:p>
+      <w:pPr>
+        <w:pStyle w:val="ImageCaption"/>
+      </w:pPr>
+      <w:r>
+        <w:t xml:space="preserve">Apromore transition map mined with violations</w:t>
+      </w:r>
+    </w:p>
+    <w:p>
+      <w:pPr>
+        <w:pStyle w:val="CaptionedFigure"/>
+      </w:pPr>
+      <w:r>
+        <w:drawing>
+          <wp:inline>
+            <wp:extent cx="6324600" cy="916999"/>
+            <wp:effectExtent b="0" l="0" r="0" t="0"/>
+            <wp:docPr descr="" title="" id="275" name="Picture"/>
+            <a:graphic>
+              <a:graphicData uri="http://schemas.openxmlformats.org/drawingml/2006/picture">
+                <pic:pic>
+                  <pic:nvPicPr>
+                    <pic:cNvPr descr="figures/prom_violations_mined.pdf" id="276" name="Picture"/>
+                    <pic:cNvPicPr>
+                      <a:picLocks noChangeArrowheads="1" noChangeAspect="1"/>
+                    </pic:cNvPicPr>
+                  </pic:nvPicPr>
+                  <pic:blipFill>
+                    <a:blip r:embed="rId274"/>
+                    <a:stretch>
+                      <a:fillRect/>
+                    </a:stretch>
+                  </pic:blipFill>
+                  <pic:spPr bwMode="auto">
+                    <a:xfrm>
+                      <a:off x="0" y="0"/>
+                      <a:ext cx="6324600" cy="916999"/>
+                    </a:xfrm>
+                    <a:prstGeom prst="rect">
+                      <a:avLst/>
+                    </a:prstGeom>
+                    <a:noFill/>
+                    <a:ln w="9525">
+                      <a:noFill/>
+                      <a:headEnd/>
+                      <a:tailEnd/>
+                    </a:ln>
+                  </pic:spPr>
+                </pic:pic>
+              </a:graphicData>
+            </a:graphic>
+          </wp:inline>
+        </w:drawing>
+      </w:r>
+    </w:p>
+    <w:p>
+      <w:pPr>
+        <w:pStyle w:val="ImageCaption"/>
+      </w:pPr>
+      <w:r>
+        <w:t xml:space="preserve">ProM mined BPMN model with violations</w:t>
+      </w:r>
+    </w:p>
+    <w:p>
+      <w:pPr>
+        <w:pStyle w:val="Corpotesto"/>
+      </w:pPr>
+      <w:r>
+        <w:t xml:space="preserve">As we can see, the BPMN model mined from ProM with the violations included</w:t>
+      </w:r>
+      <w:r>
+        <w:t xml:space="preserve"> </w:t>
+      </w:r>
+      <w:r>
+        <w:t xml:space="preserve">does not change at all from the one without the violations.</w:t>
+      </w:r>
+    </w:p>
+    <w:p>
+      <w:pPr>
+        <w:pStyle w:val="CaptionedFigure"/>
+      </w:pPr>
+      <w:r>
+        <w:drawing>
+          <wp:inline>
+            <wp:extent cx="6324600" cy="1050359"/>
+            <wp:effectExtent b="0" l="0" r="0" t="0"/>
+            <wp:docPr descr="" title="" id="278" name="Picture"/>
+            <a:graphic>
+              <a:graphicData uri="http://schemas.openxmlformats.org/drawingml/2006/picture">
+                <pic:pic>
+                  <pic:nvPicPr>
+                    <pic:cNvPr descr="figures/apromore_violations_mined.pdf" id="279" name="Picture"/>
+                    <pic:cNvPicPr>
+                      <a:picLocks noChangeArrowheads="1" noChangeAspect="1"/>
+                    </pic:cNvPicPr>
+                  </pic:nvPicPr>
+                  <pic:blipFill>
+                    <a:blip r:embed="rId277"/>
+                    <a:stretch>
+                      <a:fillRect/>
+                    </a:stretch>
+                  </pic:blipFill>
+                  <pic:spPr bwMode="auto">
+                    <a:xfrm>
+                      <a:off x="0" y="0"/>
+                      <a:ext cx="6324600" cy="1050359"/>
+                    </a:xfrm>
+                    <a:prstGeom prst="rect">
+                      <a:avLst/>
+                    </a:prstGeom>
+                    <a:noFill/>
+                    <a:ln w="9525">
+                      <a:noFill/>
+                      <a:headEnd/>
+                      <a:tailEnd/>
+                    </a:ln>
+                  </pic:spPr>
+                </pic:pic>
+              </a:graphicData>
+            </a:graphic>
+          </wp:inline>
+        </w:drawing>
+      </w:r>
+    </w:p>
+    <w:p>
+      <w:pPr>
+        <w:pStyle w:val="ImageCaption"/>
+      </w:pPr>
+      <w:r>
+        <w:t xml:space="preserve">Apromore mined BPMN model with violations</w:t>
+      </w:r>
+    </w:p>
+    <w:p>
+      <w:pPr>
+        <w:pStyle w:val="Corpotesto"/>
+      </w:pPr>
+      <w:r>
+        <w:t xml:space="preserve">On the other hand, the BPMN model mined from Apromore with the violations</w:t>
+      </w:r>
+      <w:r>
+        <w:t xml:space="preserve"> </w:t>
+      </w:r>
+      <w:r>
+        <w:t xml:space="preserve">included changes according to the violations, ultimately having a higher</w:t>
+      </w:r>
+      <w:r>
+        <w:t xml:space="preserve"> </w:t>
+      </w:r>
+      <w:r>
+        <w:t xml:space="preserve">fitness.</w:t>
+      </w:r>
+    </w:p>
+    <w:bookmarkStart w:id="280" w:name="tab:process_mining_comparison_violations"/>
+    <w:p>
+      <w:pPr>
+        <w:pStyle w:val="TableCaption"/>
+      </w:pPr>
+      <w:r>
+        <w:t xml:space="preserve">Comparison of the process mining tools with violations</w:t>
+      </w:r>
+    </w:p>
+    <w:tbl>
+      <w:tblPr>
+        <w:tblStyle w:val="Table"/>
+        <w:tblW w:type="auto" w:w="0"/>
+        <w:tblLayout w:type="autofit"/>
+        <w:tblLook w:firstRow="1" w:lastRow="0" w:firstColumn="0" w:lastColumn="0" w:noHBand="0" w:noVBand="0" w:val="0020"/>
+        <w:jc w:val="start"/>
+        <w:tblCaption w:val="Comparison of the process mining tools with violations"/>
+      </w:tblPr>
+      <w:tblGrid>
+        <w:gridCol w:w="1584"/>
+        <w:gridCol w:w="1584"/>
+        <w:gridCol w:w="1584"/>
+        <w:gridCol w:w="1584"/>
+        <w:gridCol w:w="1584"/>
+      </w:tblGrid>
+      <w:tr>
+        <w:trPr>
+          <w:tblHeader w:val="true"/>
+        </w:trPr>
+        <w:tc>
+          <w:tcPr/>
+          <w:p>
+            <w:pPr>
+              <w:pStyle w:val="Compact"/>
+              <w:jc w:val="right"/>
+            </w:pPr>
+            <w:r>
+              <w:rPr>
+                <w:bCs/>
+                <w:b/>
+              </w:rPr>
+              <w:t xml:space="preserve">Tool</w:t>
+            </w:r>
+          </w:p>
+        </w:tc>
+        <w:tc>
+          <w:tcPr/>
+          <w:p>
+            <w:pPr>
+              <w:pStyle w:val="Compact"/>
+              <w:jc w:val="left"/>
+            </w:pPr>
+            <w:r>
+              <w:rPr>
+                <w:bCs/>
+                <w:b/>
+              </w:rPr>
+              <w:t xml:space="preserve">Fitness</w:t>
+            </w:r>
+          </w:p>
+        </w:tc>
+        <w:tc>
+          <w:tcPr/>
+          <w:p>
+            <w:pPr>
+              <w:pStyle w:val="Compact"/>
+              <w:jc w:val="left"/>
+            </w:pPr>
+            <w:r>
+              <w:rPr>
+                <w:bCs/>
+                <w:b/>
+              </w:rPr>
+              <w:t xml:space="preserve">Generalization</w:t>
+            </w:r>
+          </w:p>
+        </w:tc>
+        <w:tc>
+          <w:tcPr/>
+          <w:p>
+            <w:pPr>
+              <w:pStyle w:val="Compact"/>
+              <w:jc w:val="left"/>
+            </w:pPr>
+            <w:r>
+              <w:rPr>
+                <w:bCs/>
+                <w:b/>
+              </w:rPr>
+              <w:t xml:space="preserve">Precision</w:t>
+            </w:r>
+          </w:p>
+        </w:tc>
+        <w:tc>
+          <w:tcPr/>
+          <w:p>
+            <w:pPr>
+              <w:pStyle w:val="Compact"/>
+              <w:jc w:val="left"/>
+            </w:pPr>
+            <w:r>
+              <w:rPr>
+                <w:bCs/>
+                <w:b/>
+              </w:rPr>
+              <w:t xml:space="preserve">Simplicity</w:t>
+            </w:r>
+          </w:p>
+        </w:tc>
+      </w:tr>
+      <w:tr>
+        <w:tc>
+          <w:tcPr/>
+          <w:p>
+            <w:pPr>
+              <w:pStyle w:val="Compact"/>
+              <w:jc w:val="right"/>
+            </w:pPr>
+            <w:r>
+              <w:t xml:space="preserve">Apromore</w:t>
+            </w:r>
+          </w:p>
+        </w:tc>
+        <w:tc>
+          <w:tcPr/>
+          <w:p>
+            <w:pPr>
+              <w:pStyle w:val="Compact"/>
+              <w:jc w:val="left"/>
+            </w:pPr>
+            <w:r>
+              <w:t xml:space="preserve">1</w:t>
+            </w:r>
+          </w:p>
+        </w:tc>
+        <w:tc>
+          <w:tcPr/>
+          <w:p>
+            <w:pPr>
+              <w:pStyle w:val="Compact"/>
+              <w:jc w:val="left"/>
+            </w:pPr>
+            <w:r>
+              <w:t xml:space="preserve">0.9780</w:t>
+            </w:r>
+          </w:p>
+        </w:tc>
+        <w:tc>
+          <w:tcPr/>
+          <w:p>
+            <w:pPr>
+              <w:pStyle w:val="Compact"/>
+              <w:jc w:val="left"/>
+            </w:pPr>
+            <w:r>
+              <w:t xml:space="preserve">0.6742</w:t>
+            </w:r>
+          </w:p>
+        </w:tc>
+        <w:tc>
+          <w:tcPr/>
+          <w:p>
+            <w:pPr>
+              <w:pStyle w:val="Compact"/>
+              <w:jc w:val="left"/>
+            </w:pPr>
+            <w:r>
+              <w:t xml:space="preserve">69</w:t>
+            </w:r>
+          </w:p>
+        </w:tc>
+      </w:tr>
+      <w:tr>
+        <w:tc>
+          <w:tcPr/>
+          <w:p>
+            <w:pPr>
+              <w:pStyle w:val="Compact"/>
+              <w:jc w:val="right"/>
+            </w:pPr>
+            <w:r>
+              <w:t xml:space="preserve">ProM</w:t>
+            </w:r>
+          </w:p>
+        </w:tc>
+        <w:tc>
+          <w:tcPr/>
+          <w:p>
+            <w:pPr>
+              <w:pStyle w:val="Compact"/>
+              <w:jc w:val="left"/>
+            </w:pPr>
+            <w:r>
+              <w:t xml:space="preserve">0.7256</w:t>
+            </w:r>
+          </w:p>
+        </w:tc>
+        <w:tc>
+          <w:tcPr/>
+          <w:p>
+            <w:pPr>
+              <w:pStyle w:val="Compact"/>
+              <w:jc w:val="left"/>
+            </w:pPr>
+            <w:r>
+              <w:t xml:space="preserve">0.9909</w:t>
+            </w:r>
+          </w:p>
+        </w:tc>
+        <w:tc>
+          <w:tcPr/>
+          <w:p>
+            <w:pPr>
+              <w:pStyle w:val="Compact"/>
+              <w:jc w:val="left"/>
+            </w:pPr>
+            <w:r>
+              <w:t xml:space="preserve">0.8941</w:t>
+            </w:r>
+          </w:p>
+        </w:tc>
+        <w:tc>
+          <w:tcPr/>
+          <w:p>
+            <w:pPr>
+              <w:pStyle w:val="Compact"/>
+              <w:jc w:val="left"/>
+            </w:pPr>
+            <w:r>
+              <w:t xml:space="preserve">39</w:t>
+            </w:r>
+          </w:p>
+        </w:tc>
+      </w:tr>
+    </w:tbl>
+    <w:bookmarkEnd w:id="280"/>
+    <w:p>
+      <w:pPr>
+        <w:pStyle w:val="Corpotesto"/>
+      </w:pPr>
+      <w:r>
+        <w:t xml:space="preserve">As expected, the fitness of the ProM mined model is the same as the one calculated</w:t>
+      </w:r>
+      <w:r>
+        <w:t xml:space="preserve"> </w:t>
+      </w:r>
+      <w:r>
+        <w:t xml:space="preserve">with the same log, on the old model. Because the ProM model is much</w:t>
+      </w:r>
+      <w:r>
+        <w:t xml:space="preserve"> </w:t>
+      </w:r>
+      <w:r>
+        <w:t xml:space="preserve">simpler than the Apromore one, its Generalization and Precision are higher while</w:t>
+      </w:r>
+      <w:r>
+        <w:t xml:space="preserve"> </w:t>
+      </w:r>
+      <w:r>
+        <w:t xml:space="preserve">the Simplicity is lower. The Apromore model got more complex because of</w:t>
+      </w:r>
+      <w:r>
+        <w:t xml:space="preserve"> </w:t>
+      </w:r>
+      <w:r>
+        <w:t xml:space="preserve">the violations, making its Generalization and Precision lower than</w:t>
+      </w:r>
+      <w:r>
+        <w:t xml:space="preserve"> </w:t>
+      </w:r>
+      <w:r>
+        <w:t xml:space="preserve">the old model, also the Simplicity is a bit higher.</w:t>
+      </w:r>
+      <w:r>
+        <w:t xml:space="preserve"> </w:t>
+      </w:r>
+      <w:r>
+        <w:t xml:space="preserve">The Apromore model, however, has a perfect fitness, because it is able to</w:t>
+      </w:r>
+      <w:r>
+        <w:t xml:space="preserve"> </w:t>
+      </w:r>
+      <w:r>
+        <w:t xml:space="preserve">capture all the possible paths of the workflow, even with the violations.</w:t>
+      </w:r>
+    </w:p>
+    <w:p>
+      <w:pPr>
+        <w:pStyle w:val="Corpotesto"/>
+      </w:pPr>
+      <w:r>
+        <w:t xml:space="preserve">Because the ProM model did not change, we won’t include its cases as</w:t>
+      </w:r>
+      <w:r>
+        <w:t xml:space="preserve"> </w:t>
+      </w:r>
+      <w:r>
+        <w:t xml:space="preserve">they are the same as the ones from the old model.</w:t>
+      </w:r>
+    </w:p>
+    <w:tbl>
+      <w:tblPr>
+        <w:tblStyle w:val="FigureTable"/>
+        <w:tblW w:type="auto" w:w="0"/>
+        <w:tblLayout w:type="autofit"/>
+        <w:tblLook w:firstRow="0" w:lastRow="0" w:firstColumn="0" w:lastColumn="0"/>
+        <w:jc w:val="center"/>
+      </w:tblPr>
+      <w:tblGrid>
+        <w:gridCol w:w="2640"/>
+        <w:gridCol w:w="2640"/>
+        <w:gridCol w:w="2640"/>
+      </w:tblGrid>
+      <w:tr>
+        <w:tc>
+          <w:tcPr/>
+          <w:p>
+            <w:pPr>
+              <w:jc w:val="center"/>
+            </w:pPr>
+            <w:r>
+              <w:drawing>
+                <wp:inline>
+                  <wp:extent cx="2108034" cy="160746"/>
+                  <wp:effectExtent b="0" l="0" r="0" t="0"/>
+                  <wp:docPr descr="image" title="" id="282" name="Picture"/>
+                  <a:graphic>
+                    <a:graphicData uri="http://schemas.openxmlformats.org/drawingml/2006/picture">
+                      <pic:pic>
+                        <pic:nvPicPr>
+                          <pic:cNvPr descr="figures/violation_case/10-apromore-new.png" id="283" name="Picture"/>
+                          <pic:cNvPicPr>
+                            <a:picLocks noChangeArrowheads="1" noChangeAspect="1"/>
+                          </pic:cNvPicPr>
+                        </pic:nvPicPr>
+                        <pic:blipFill>
+                          <a:blip r:embed="rId281"/>
+                          <a:stretch>
+                            <a:fillRect/>
+                          </a:stretch>
+                        </pic:blipFill>
+                        <pic:spPr bwMode="auto">
+                          <a:xfrm>
+                            <a:off x="0" y="0"/>
+                            <a:ext cx="2108034" cy="160746"/>
+                          </a:xfrm>
+                          <a:prstGeom prst="rect">
+                            <a:avLst/>
+                          </a:prstGeom>
+                          <a:noFill/>
+                          <a:ln w="9525">
+                            <a:noFill/>
+                            <a:headEnd/>
+                            <a:tailEnd/>
+                          </a:ln>
+                        </pic:spPr>
+                      </pic:pic>
+                    </a:graphicData>
+                  </a:graphic>
+                </wp:inline>
+              </w:drawing>
+            </w:r>
+            <w:r>
+              <w:t xml:space="preserve"> </w:t>
+            </w:r>
+            <w:r>
+              <w:drawing>
+                <wp:inline>
+                  <wp:extent cx="2108034" cy="160531"/>
+                  <wp:effectExtent b="0" l="0" r="0" t="0"/>
+                  <wp:docPr descr="image" title="" id="285" name="Picture"/>
+                  <a:graphic>
+                    <a:graphicData uri="http://schemas.openxmlformats.org/drawingml/2006/picture">
+                      <pic:pic>
+                        <pic:nvPicPr>
+                          <pic:cNvPr descr="figures/violation_case/20-apromore-new.png" id="286" name="Picture"/>
+                          <pic:cNvPicPr>
+                            <a:picLocks noChangeArrowheads="1" noChangeAspect="1"/>
+                          </pic:cNvPicPr>
+                        </pic:nvPicPr>
+                        <pic:blipFill>
+                          <a:blip r:embed="rId284"/>
+                          <a:stretch>
+                            <a:fillRect/>
+                          </a:stretch>
+                        </pic:blipFill>
+                        <pic:spPr bwMode="auto">
+                          <a:xfrm>
+                            <a:off x="0" y="0"/>
+                            <a:ext cx="2108034" cy="160531"/>
+                          </a:xfrm>
+                          <a:prstGeom prst="rect">
+                            <a:avLst/>
+                          </a:prstGeom>
+                          <a:noFill/>
+                          <a:ln w="9525">
+                            <a:noFill/>
+                            <a:headEnd/>
+                            <a:tailEnd/>
+                          </a:ln>
+                        </pic:spPr>
+                      </pic:pic>
+                    </a:graphicData>
+                  </a:graphic>
+                </wp:inline>
+              </w:drawing>
+            </w:r>
+            <w:r>
+              <w:t xml:space="preserve"> </w:t>
+            </w:r>
+            <w:r>
+              <w:drawing>
+                <wp:inline>
+                  <wp:extent cx="2108034" cy="160638"/>
+                  <wp:effectExtent b="0" l="0" r="0" t="0"/>
+                  <wp:docPr descr="image" title="" id="288" name="Picture"/>
+                  <a:graphic>
+                    <a:graphicData uri="http://schemas.openxmlformats.org/drawingml/2006/picture">
+                      <pic:pic>
+                        <pic:nvPicPr>
+                          <pic:cNvPr descr="figures/violation_case/47-apromore-new.png" id="289" name="Picture"/>
+                          <pic:cNvPicPr>
+                            <a:picLocks noChangeArrowheads="1" noChangeAspect="1"/>
+                          </pic:cNvPicPr>
+                        </pic:nvPicPr>
+                        <pic:blipFill>
+                          <a:blip r:embed="rId287"/>
+                          <a:stretch>
+                            <a:fillRect/>
+                          </a:stretch>
+                        </pic:blipFill>
+                        <pic:spPr bwMode="auto">
+                          <a:xfrm>
+                            <a:off x="0" y="0"/>
+                            <a:ext cx="2108034" cy="160638"/>
+                          </a:xfrm>
+                          <a:prstGeom prst="rect">
+                            <a:avLst/>
+                          </a:prstGeom>
+                          <a:noFill/>
+                          <a:ln w="9525">
+                            <a:noFill/>
+                            <a:headEnd/>
+                            <a:tailEnd/>
+                          </a:ln>
+                        </pic:spPr>
+                      </pic:pic>
+                    </a:graphicData>
+                  </a:graphic>
+                </wp:inline>
+              </w:drawing>
+            </w:r>
+          </w:p>
+        </w:tc>
+        <w:tc>
+          <w:tcPr/>
+          <w:p>
+            <w:pPr>
+              <w:jc w:val="center"/>
+            </w:pPr>
+            <w:r>
+              <w:drawing>
+                <wp:inline>
+                  <wp:extent cx="2108034" cy="162048"/>
+                  <wp:effectExtent b="0" l="0" r="0" t="0"/>
+                  <wp:docPr descr="image" title="" id="291" name="Picture"/>
+                  <a:graphic>
+                    <a:graphicData uri="http://schemas.openxmlformats.org/drawingml/2006/picture">
+                      <pic:pic>
+                        <pic:nvPicPr>
+                          <pic:cNvPr descr="figures/violation_case/53-apromore-new.png" id="292" name="Picture"/>
+                          <pic:cNvPicPr>
+                            <a:picLocks noChangeArrowheads="1" noChangeAspect="1"/>
+                          </pic:cNvPicPr>
+                        </pic:nvPicPr>
+                        <pic:blipFill>
+                          <a:blip r:embed="rId290"/>
+                          <a:stretch>
+                            <a:fillRect/>
+                          </a:stretch>
+                        </pic:blipFill>
+                        <pic:spPr bwMode="auto">
+                          <a:xfrm>
+                            <a:off x="0" y="0"/>
+                            <a:ext cx="2108034" cy="162048"/>
+                          </a:xfrm>
+                          <a:prstGeom prst="rect">
+                            <a:avLst/>
+                          </a:prstGeom>
+                          <a:noFill/>
+                          <a:ln w="9525">
+                            <a:noFill/>
+                            <a:headEnd/>
+                            <a:tailEnd/>
+                          </a:ln>
+                        </pic:spPr>
+                      </pic:pic>
+                    </a:graphicData>
+                  </a:graphic>
+                </wp:inline>
+              </w:drawing>
+            </w:r>
+            <w:r>
+              <w:t xml:space="preserve"> </w:t>
+            </w:r>
+            <w:r>
+              <w:drawing>
+                <wp:inline>
+                  <wp:extent cx="2108034" cy="160638"/>
+                  <wp:effectExtent b="0" l="0" r="0" t="0"/>
+                  <wp:docPr descr="image" title="" id="294" name="Picture"/>
+                  <a:graphic>
+                    <a:graphicData uri="http://schemas.openxmlformats.org/drawingml/2006/picture">
+                      <pic:pic>
+                        <pic:nvPicPr>
+                          <pic:cNvPr descr="figures/violation_case/63-apromore-new.png" id="295" name="Picture"/>
+                          <pic:cNvPicPr>
+                            <a:picLocks noChangeArrowheads="1" noChangeAspect="1"/>
+                          </pic:cNvPicPr>
+                        </pic:nvPicPr>
+                        <pic:blipFill>
+                          <a:blip r:embed="rId293"/>
+                          <a:stretch>
+                            <a:fillRect/>
+                          </a:stretch>
+                        </pic:blipFill>
+                        <pic:spPr bwMode="auto">
+                          <a:xfrm>
+                            <a:off x="0" y="0"/>
+                            <a:ext cx="2108034" cy="160638"/>
+                          </a:xfrm>
+                          <a:prstGeom prst="rect">
+                            <a:avLst/>
+                          </a:prstGeom>
+                          <a:noFill/>
+                          <a:ln w="9525">
+                            <a:noFill/>
+                            <a:headEnd/>
+                            <a:tailEnd/>
+                          </a:ln>
+                        </pic:spPr>
+                      </pic:pic>
+                    </a:graphicData>
+                  </a:graphic>
+                </wp:inline>
+              </w:drawing>
+            </w:r>
+            <w:r>
+              <w:t xml:space="preserve"> </w:t>
+            </w:r>
+            <w:r>
+              <w:drawing>
+                <wp:inline>
+                  <wp:extent cx="2108034" cy="161939"/>
+                  <wp:effectExtent b="0" l="0" r="0" t="0"/>
+                  <wp:docPr descr="image" title="" id="297" name="Picture"/>
+                  <a:graphic>
+                    <a:graphicData uri="http://schemas.openxmlformats.org/drawingml/2006/picture">
+                      <pic:pic>
+                        <pic:nvPicPr>
+                          <pic:cNvPr descr="figures/violation_case/88-apromore-new.png" id="298" name="Picture"/>
+                          <pic:cNvPicPr>
+                            <a:picLocks noChangeArrowheads="1" noChangeAspect="1"/>
+                          </pic:cNvPicPr>
+                        </pic:nvPicPr>
+                        <pic:blipFill>
+                          <a:blip r:embed="rId296"/>
+                          <a:stretch>
+                            <a:fillRect/>
+                          </a:stretch>
+                        </pic:blipFill>
+                        <pic:spPr bwMode="auto">
+                          <a:xfrm>
+                            <a:off x="0" y="0"/>
+                            <a:ext cx="2108034" cy="161939"/>
+                          </a:xfrm>
+                          <a:prstGeom prst="rect">
+                            <a:avLst/>
+                          </a:prstGeom>
+                          <a:noFill/>
+                          <a:ln w="9525">
+                            <a:noFill/>
+                            <a:headEnd/>
+                            <a:tailEnd/>
+                          </a:ln>
+                        </pic:spPr>
+                      </pic:pic>
+                    </a:graphicData>
+                  </a:graphic>
+                </wp:inline>
+              </w:drawing>
+            </w:r>
+          </w:p>
+        </w:tc>
+        <w:tc>
+          <w:tcPr/>
+          <w:p>
+            <w:pPr>
+              <w:jc w:val="center"/>
+            </w:pPr>
+            <w:r>
+              <w:drawing>
+                <wp:inline>
+                  <wp:extent cx="2108034" cy="161939"/>
+                  <wp:effectExtent b="0" l="0" r="0" t="0"/>
+                  <wp:docPr descr="image" title="" id="300" name="Picture"/>
+                  <a:graphic>
+                    <a:graphicData uri="http://schemas.openxmlformats.org/drawingml/2006/picture">
+                      <pic:pic>
+                        <pic:nvPicPr>
+                          <pic:cNvPr descr="figures/violation_case/6-apromore-new.png" id="301" name="Picture"/>
+                          <pic:cNvPicPr>
+                            <a:picLocks noChangeArrowheads="1" noChangeAspect="1"/>
+                          </pic:cNvPicPr>
+                        </pic:nvPicPr>
+                        <pic:blipFill>
+                          <a:blip r:embed="rId299"/>
+                          <a:stretch>
+                            <a:fillRect/>
+                          </a:stretch>
+                        </pic:blipFill>
+                        <pic:spPr bwMode="auto">
+                          <a:xfrm>
+                            <a:off x="0" y="0"/>
+                            <a:ext cx="2108034" cy="161939"/>
+                          </a:xfrm>
+                          <a:prstGeom prst="rect">
+                            <a:avLst/>
+                          </a:prstGeom>
+                          <a:noFill/>
+                          <a:ln w="9525">
+                            <a:noFill/>
+                            <a:headEnd/>
+                            <a:tailEnd/>
+                          </a:ln>
+                        </pic:spPr>
+                      </pic:pic>
+                    </a:graphicData>
+                  </a:graphic>
+                </wp:inline>
+              </w:drawing>
+            </w:r>
+            <w:r>
+              <w:t xml:space="preserve"> </w:t>
+            </w:r>
+            <w:r>
+              <w:drawing>
+                <wp:inline>
+                  <wp:extent cx="2108034" cy="159229"/>
+                  <wp:effectExtent b="0" l="0" r="0" t="0"/>
+                  <wp:docPr descr="image" title="" id="303" name="Picture"/>
+                  <a:graphic>
+                    <a:graphicData uri="http://schemas.openxmlformats.org/drawingml/2006/picture">
+                      <pic:pic>
+                        <pic:nvPicPr>
+                          <pic:cNvPr descr="figures/violation_case/72-apromore-new.png" id="304" name="Picture"/>
+                          <pic:cNvPicPr>
+                            <a:picLocks noChangeArrowheads="1" noChangeAspect="1"/>
+                          </pic:cNvPicPr>
+                        </pic:nvPicPr>
+                        <pic:blipFill>
+                          <a:blip r:embed="rId302"/>
+                          <a:stretch>
+                            <a:fillRect/>
+                          </a:stretch>
+                        </pic:blipFill>
+                        <pic:spPr bwMode="auto">
+                          <a:xfrm>
+                            <a:off x="0" y="0"/>
+                            <a:ext cx="2108034" cy="159229"/>
+                          </a:xfrm>
+                          <a:prstGeom prst="rect">
+                            <a:avLst/>
+                          </a:prstGeom>
+                          <a:noFill/>
+                          <a:ln w="9525">
+                            <a:noFill/>
+                            <a:headEnd/>
+                            <a:tailEnd/>
+                          </a:ln>
+                        </pic:spPr>
+                      </pic:pic>
+                    </a:graphicData>
+                  </a:graphic>
+                </wp:inline>
+              </w:drawing>
+            </w:r>
+            <w:r>
+              <w:t xml:space="preserve"> </w:t>
+            </w:r>
+            <w:r>
+              <w:drawing>
+                <wp:inline>
+                  <wp:extent cx="2108034" cy="159336"/>
+                  <wp:effectExtent b="0" l="0" r="0" t="0"/>
+                  <wp:docPr descr="image" title="" id="306" name="Picture"/>
+                  <a:graphic>
+                    <a:graphicData uri="http://schemas.openxmlformats.org/drawingml/2006/picture">
+                      <pic:pic>
+                        <pic:nvPicPr>
+                          <pic:cNvPr descr="figures/violation_case/81-apromore-new.png" id="307" name="Picture"/>
+                          <pic:cNvPicPr>
+                            <a:picLocks noChangeArrowheads="1" noChangeAspect="1"/>
+                          </pic:cNvPicPr>
+                        </pic:nvPicPr>
+                        <pic:blipFill>
+                          <a:blip r:embed="rId305"/>
+                          <a:stretch>
+                            <a:fillRect/>
+                          </a:stretch>
+                        </pic:blipFill>
+                        <pic:spPr bwMode="auto">
+                          <a:xfrm>
+                            <a:off x="0" y="0"/>
+                            <a:ext cx="2108034" cy="159336"/>
+                          </a:xfrm>
+                          <a:prstGeom prst="rect">
+                            <a:avLst/>
+                          </a:prstGeom>
+                          <a:noFill/>
+                          <a:ln w="9525">
+                            <a:noFill/>
+                            <a:headEnd/>
+                            <a:tailEnd/>
+                          </a:ln>
+                        </pic:spPr>
+                      </pic:pic>
+                    </a:graphicData>
+                  </a:graphic>
+                </wp:inline>
+              </w:drawing>
+            </w:r>
+          </w:p>
+        </w:tc>
+      </w:tr>
+    </w:tbl>
+    <w:p>
+      <w:pPr>
+        <w:pStyle w:val="ImageCaption"/>
+      </w:pPr>
+      <w:r>
+        <w:t xml:space="preserve">Violations in the new Apromore model visualized with ProM</w:t>
+      </w:r>
+    </w:p>
+    <w:bookmarkEnd w:id="308"/>
+    <w:bookmarkEnd w:id="309"/>
     <w:sectPr>
       <w:pgSz w:h="15840" w:w="12240"/>
       <w:pgMar w:bottom="1134" w:footer="720" w:gutter="0" w:header="720" w:left="1134" w:right="1134" w:top="1417"/>

</xml_diff>

<commit_message>
Fixed typos and errors
</commit_message>
<xml_diff>
--- a/docs/main.docx
+++ b/docs/main.docx
@@ -19058,19 +19058,16 @@
         <w:t xml:space="preserve">as with our assumptions for the two</w:t>
       </w:r>
       <w:r>
-        <w:br/>
+        <w:t xml:space="preserve"> </w:t>
       </w:r>
       <w:r>
         <w:t xml:space="preserve">initial gates, where we discard 10% of the sessions twice, we need 6852 sessions to start, to work with</w:t>
       </w:r>
       <w:r>
-        <w:br/>
-      </w:r>
-      <w:r>
-        <w:t xml:space="preserve">the documentation’s assumptions of the 5550 good sessions for all phases complexively.</w:t>
-      </w:r>
-      <w:r>
-        <w:br/>
+        <w:t xml:space="preserve"> </w:t>
+      </w:r>
+      <w:r>
+        <w:t xml:space="preserve">the documentation’s assumptions of the 5550 good sessions for all phases altogether.</w:t>
       </w:r>
     </w:p>
     <w:p>
@@ -19882,7 +19879,7 @@
               <w:jc w:val="left"/>
             </w:pPr>
             <w:r>
-              <w:t xml:space="preserve">probabilities at the preceeding</w:t>
+              <w:t xml:space="preserve">probabilities at the preceding</w:t>
             </w:r>
           </w:p>
         </w:tc>
@@ -20174,7 +20171,7 @@
               <w:jc w:val="left"/>
             </w:pPr>
             <w:r>
-              <w:t xml:space="preserve">Raw session Invald?</w:t>
+              <w:t xml:space="preserve">Raw session Invalid?</w:t>
             </w:r>
           </w:p>
         </w:tc>
@@ -20797,7 +20794,19 @@
         <w:pStyle w:val="Corpotesto"/>
       </w:pPr>
       <w:r>
-        <w:t xml:space="preserve">We modified the workflow in such a way that our saved previous sessions can be reused in the case of unbalanced data, rather than awaiting for the message system to respond to the issue araised in the workflow.</w:t>
+        <w:t xml:space="preserve">We modified the workflow in such a way that our saved previous sessions</w:t>
+      </w:r>
+      <w:r>
+        <w:t xml:space="preserve"> </w:t>
+      </w:r>
+      <w:r>
+        <w:t xml:space="preserve">can be reused in the case of unbalanced data, rather than awaiting for the</w:t>
+      </w:r>
+      <w:r>
+        <w:t xml:space="preserve"> </w:t>
+      </w:r>
+      <w:r>
+        <w:t xml:space="preserve">message system to respond to the issue arisen in the workflow.</w:t>
       </w:r>
     </w:p>
     <w:p>
@@ -20805,7 +20814,19 @@
         <w:pStyle w:val="Corpotesto"/>
       </w:pPr>
       <w:r>
-        <w:t xml:space="preserve">This cuts on necessary times to respond to this erroneous situation, as the system can autonomously respond to the issue, rather than waiting for a human to intervene, thus improving the system’s efficincy and re-use of data.</w:t>
+        <w:t xml:space="preserve">This cuts on necessary times to respond to this erroneous situation, as the</w:t>
+      </w:r>
+      <w:r>
+        <w:t xml:space="preserve"> </w:t>
+      </w:r>
+      <w:r>
+        <w:t xml:space="preserve">system can autonomously respond to the issue, rather than waiting for a human</w:t>
+      </w:r>
+      <w:r>
+        <w:t xml:space="preserve"> </w:t>
+      </w:r>
+      <w:r>
+        <w:t xml:space="preserve">to intervene, thus improving the system’s efficiency and re-use of data.</w:t>
       </w:r>
     </w:p>
     <w:bookmarkEnd w:id="175"/>

</xml_diff>

<commit_message>
Screenshots + first submission draft
</commit_message>
<xml_diff>
--- a/docs/main.docx
+++ b/docs/main.docx
@@ -23769,7 +23769,7 @@
     </w:p>
     <w:bookmarkEnd w:id="196"/>
     <w:bookmarkEnd w:id="197"/>
-    <w:bookmarkStart w:id="315" w:name="sec:process_mining"/>
+    <w:bookmarkStart w:id="342" w:name="sec:process_mining"/>
     <w:p>
       <w:pPr>
         <w:pStyle w:val="Titolo1"/>
@@ -24766,7 +24766,7 @@
     </w:tbl>
     <w:bookmarkEnd w:id="213"/>
     <w:bookmarkEnd w:id="214"/>
-    <w:bookmarkStart w:id="314" w:name="violations"/>
+    <w:bookmarkStart w:id="341" w:name="violations"/>
     <w:p>
       <w:pPr>
         <w:pStyle w:val="Titolo2"/>
@@ -25518,7 +25518,457 @@
       </w:tr>
     </w:tbl>
     <w:bookmarkEnd w:id="215"/>
-    <w:bookmarkStart w:id="216" w:name="tab:violations_fitness"/>
+    <w:tbl>
+      <w:tblPr>
+        <w:tblStyle w:val="FigureTable"/>
+        <w:tblW w:type="auto" w:w="0"/>
+        <w:tblLayout w:type="autofit"/>
+        <w:tblLook w:firstRow="0" w:lastRow="0" w:firstColumn="0" w:lastColumn="0"/>
+        <w:jc w:val="center"/>
+      </w:tblPr>
+      <w:tblGrid>
+        <w:gridCol w:w="2640"/>
+        <w:gridCol w:w="2640"/>
+        <w:gridCol w:w="2640"/>
+      </w:tblGrid>
+      <w:tr>
+        <w:tc>
+          <w:tcPr/>
+          <w:p>
+            <w:pPr>
+              <w:jc w:val="center"/>
+            </w:pPr>
+            <w:r>
+              <w:drawing>
+                <wp:inline>
+                  <wp:extent cx="526884" cy="481722"/>
+                  <wp:effectExtent b="0" l="0" r="0" t="0"/>
+                  <wp:docPr descr="image" title="" id="217" name="Picture"/>
+                  <a:graphic>
+                    <a:graphicData uri="http://schemas.openxmlformats.org/drawingml/2006/picture">
+                      <pic:pic>
+                        <pic:nvPicPr>
+                          <pic:cNvPr descr="figures/violations/10.png" id="218" name="Picture"/>
+                          <pic:cNvPicPr>
+                            <a:picLocks noChangeArrowheads="1" noChangeAspect="1"/>
+                          </pic:cNvPicPr>
+                        </pic:nvPicPr>
+                        <pic:blipFill>
+                          <a:blip r:embed="rId216"/>
+                          <a:stretch>
+                            <a:fillRect/>
+                          </a:stretch>
+                        </pic:blipFill>
+                        <pic:spPr bwMode="auto">
+                          <a:xfrm>
+                            <a:off x="0" y="0"/>
+                            <a:ext cx="526884" cy="481722"/>
+                          </a:xfrm>
+                          <a:prstGeom prst="rect">
+                            <a:avLst/>
+                          </a:prstGeom>
+                          <a:noFill/>
+                          <a:ln w="9525">
+                            <a:noFill/>
+                            <a:headEnd/>
+                            <a:tailEnd/>
+                          </a:ln>
+                        </pic:spPr>
+                      </pic:pic>
+                    </a:graphicData>
+                  </a:graphic>
+                </wp:inline>
+              </w:drawing>
+            </w:r>
+            <w:r>
+              <w:t xml:space="preserve"> </w:t>
+            </w:r>
+            <w:r>
+              <w:drawing>
+                <wp:inline>
+                  <wp:extent cx="526884" cy="611561"/>
+                  <wp:effectExtent b="0" l="0" r="0" t="0"/>
+                  <wp:docPr descr="image" title="" id="220" name="Picture"/>
+                  <a:graphic>
+                    <a:graphicData uri="http://schemas.openxmlformats.org/drawingml/2006/picture">
+                      <pic:pic>
+                        <pic:nvPicPr>
+                          <pic:cNvPr descr="figures/violations/20.png" id="221" name="Picture"/>
+                          <pic:cNvPicPr>
+                            <a:picLocks noChangeArrowheads="1" noChangeAspect="1"/>
+                          </pic:cNvPicPr>
+                        </pic:nvPicPr>
+                        <pic:blipFill>
+                          <a:blip r:embed="rId219"/>
+                          <a:stretch>
+                            <a:fillRect/>
+                          </a:stretch>
+                        </pic:blipFill>
+                        <pic:spPr bwMode="auto">
+                          <a:xfrm>
+                            <a:off x="0" y="0"/>
+                            <a:ext cx="526884" cy="611561"/>
+                          </a:xfrm>
+                          <a:prstGeom prst="rect">
+                            <a:avLst/>
+                          </a:prstGeom>
+                          <a:noFill/>
+                          <a:ln w="9525">
+                            <a:noFill/>
+                            <a:headEnd/>
+                            <a:tailEnd/>
+                          </a:ln>
+                        </pic:spPr>
+                      </pic:pic>
+                    </a:graphicData>
+                  </a:graphic>
+                </wp:inline>
+              </w:drawing>
+            </w:r>
+            <w:r>
+              <w:t xml:space="preserve"> </w:t>
+            </w:r>
+            <w:r>
+              <w:drawing>
+                <wp:inline>
+                  <wp:extent cx="526884" cy="449733"/>
+                  <wp:effectExtent b="0" l="0" r="0" t="0"/>
+                  <wp:docPr descr="image" title="" id="223" name="Picture"/>
+                  <a:graphic>
+                    <a:graphicData uri="http://schemas.openxmlformats.org/drawingml/2006/picture">
+                      <pic:pic>
+                        <pic:nvPicPr>
+                          <pic:cNvPr descr="figures/violations/47.png" id="224" name="Picture"/>
+                          <pic:cNvPicPr>
+                            <a:picLocks noChangeArrowheads="1" noChangeAspect="1"/>
+                          </pic:cNvPicPr>
+                        </pic:nvPicPr>
+                        <pic:blipFill>
+                          <a:blip r:embed="rId222"/>
+                          <a:stretch>
+                            <a:fillRect/>
+                          </a:stretch>
+                        </pic:blipFill>
+                        <pic:spPr bwMode="auto">
+                          <a:xfrm>
+                            <a:off x="0" y="0"/>
+                            <a:ext cx="526884" cy="449733"/>
+                          </a:xfrm>
+                          <a:prstGeom prst="rect">
+                            <a:avLst/>
+                          </a:prstGeom>
+                          <a:noFill/>
+                          <a:ln w="9525">
+                            <a:noFill/>
+                            <a:headEnd/>
+                            <a:tailEnd/>
+                          </a:ln>
+                        </pic:spPr>
+                      </pic:pic>
+                    </a:graphicData>
+                  </a:graphic>
+                </wp:inline>
+              </w:drawing>
+            </w:r>
+          </w:p>
+        </w:tc>
+        <w:tc>
+          <w:tcPr/>
+          <w:p>
+            <w:pPr>
+              <w:jc w:val="center"/>
+            </w:pPr>
+            <w:r>
+              <w:drawing>
+                <wp:inline>
+                  <wp:extent cx="526884" cy="545701"/>
+                  <wp:effectExtent b="0" l="0" r="0" t="0"/>
+                  <wp:docPr descr="image" title="" id="226" name="Picture"/>
+                  <a:graphic>
+                    <a:graphicData uri="http://schemas.openxmlformats.org/drawingml/2006/picture">
+                      <pic:pic>
+                        <pic:nvPicPr>
+                          <pic:cNvPr descr="figures/violations/53.png" id="227" name="Picture"/>
+                          <pic:cNvPicPr>
+                            <a:picLocks noChangeArrowheads="1" noChangeAspect="1"/>
+                          </pic:cNvPicPr>
+                        </pic:nvPicPr>
+                        <pic:blipFill>
+                          <a:blip r:embed="rId225"/>
+                          <a:stretch>
+                            <a:fillRect/>
+                          </a:stretch>
+                        </pic:blipFill>
+                        <pic:spPr bwMode="auto">
+                          <a:xfrm>
+                            <a:off x="0" y="0"/>
+                            <a:ext cx="526884" cy="545701"/>
+                          </a:xfrm>
+                          <a:prstGeom prst="rect">
+                            <a:avLst/>
+                          </a:prstGeom>
+                          <a:noFill/>
+                          <a:ln w="9525">
+                            <a:noFill/>
+                            <a:headEnd/>
+                            <a:tailEnd/>
+                          </a:ln>
+                        </pic:spPr>
+                      </pic:pic>
+                    </a:graphicData>
+                  </a:graphic>
+                </wp:inline>
+              </w:drawing>
+            </w:r>
+            <w:r>
+              <w:t xml:space="preserve"> </w:t>
+            </w:r>
+            <w:r>
+              <w:drawing>
+                <wp:inline>
+                  <wp:extent cx="526884" cy="925810"/>
+                  <wp:effectExtent b="0" l="0" r="0" t="0"/>
+                  <wp:docPr descr="image" title="" id="229" name="Picture"/>
+                  <a:graphic>
+                    <a:graphicData uri="http://schemas.openxmlformats.org/drawingml/2006/picture">
+                      <pic:pic>
+                        <pic:nvPicPr>
+                          <pic:cNvPr descr="figures/violations/63.png" id="230" name="Picture"/>
+                          <pic:cNvPicPr>
+                            <a:picLocks noChangeArrowheads="1" noChangeAspect="1"/>
+                          </pic:cNvPicPr>
+                        </pic:nvPicPr>
+                        <pic:blipFill>
+                          <a:blip r:embed="rId228"/>
+                          <a:stretch>
+                            <a:fillRect/>
+                          </a:stretch>
+                        </pic:blipFill>
+                        <pic:spPr bwMode="auto">
+                          <a:xfrm>
+                            <a:off x="0" y="0"/>
+                            <a:ext cx="526884" cy="925810"/>
+                          </a:xfrm>
+                          <a:prstGeom prst="rect">
+                            <a:avLst/>
+                          </a:prstGeom>
+                          <a:noFill/>
+                          <a:ln w="9525">
+                            <a:noFill/>
+                            <a:headEnd/>
+                            <a:tailEnd/>
+                          </a:ln>
+                        </pic:spPr>
+                      </pic:pic>
+                    </a:graphicData>
+                  </a:graphic>
+                </wp:inline>
+              </w:drawing>
+            </w:r>
+            <w:r>
+              <w:t xml:space="preserve"> </w:t>
+            </w:r>
+            <w:r>
+              <w:drawing>
+                <wp:inline>
+                  <wp:extent cx="526884" cy="641669"/>
+                  <wp:effectExtent b="0" l="0" r="0" t="0"/>
+                  <wp:docPr descr="image" title="" id="232" name="Picture"/>
+                  <a:graphic>
+                    <a:graphicData uri="http://schemas.openxmlformats.org/drawingml/2006/picture">
+                      <pic:pic>
+                        <pic:nvPicPr>
+                          <pic:cNvPr descr="figures/violations/88.png" id="233" name="Picture"/>
+                          <pic:cNvPicPr>
+                            <a:picLocks noChangeArrowheads="1" noChangeAspect="1"/>
+                          </pic:cNvPicPr>
+                        </pic:nvPicPr>
+                        <pic:blipFill>
+                          <a:blip r:embed="rId231"/>
+                          <a:stretch>
+                            <a:fillRect/>
+                          </a:stretch>
+                        </pic:blipFill>
+                        <pic:spPr bwMode="auto">
+                          <a:xfrm>
+                            <a:off x="0" y="0"/>
+                            <a:ext cx="526884" cy="641669"/>
+                          </a:xfrm>
+                          <a:prstGeom prst="rect">
+                            <a:avLst/>
+                          </a:prstGeom>
+                          <a:noFill/>
+                          <a:ln w="9525">
+                            <a:noFill/>
+                            <a:headEnd/>
+                            <a:tailEnd/>
+                          </a:ln>
+                        </pic:spPr>
+                      </pic:pic>
+                    </a:graphicData>
+                  </a:graphic>
+                </wp:inline>
+              </w:drawing>
+            </w:r>
+          </w:p>
+        </w:tc>
+        <w:tc>
+          <w:tcPr/>
+          <w:p>
+            <w:pPr>
+              <w:jc w:val="center"/>
+            </w:pPr>
+            <w:r>
+              <w:drawing>
+                <wp:inline>
+                  <wp:extent cx="526884" cy="449733"/>
+                  <wp:effectExtent b="0" l="0" r="0" t="0"/>
+                  <wp:docPr descr="image" title="" id="235" name="Picture"/>
+                  <a:graphic>
+                    <a:graphicData uri="http://schemas.openxmlformats.org/drawingml/2006/picture">
+                      <pic:pic>
+                        <pic:nvPicPr>
+                          <pic:cNvPr descr="figures/violations/6.png" id="236" name="Picture"/>
+                          <pic:cNvPicPr>
+                            <a:picLocks noChangeArrowheads="1" noChangeAspect="1"/>
+                          </pic:cNvPicPr>
+                        </pic:nvPicPr>
+                        <pic:blipFill>
+                          <a:blip r:embed="rId234"/>
+                          <a:stretch>
+                            <a:fillRect/>
+                          </a:stretch>
+                        </pic:blipFill>
+                        <pic:spPr bwMode="auto">
+                          <a:xfrm>
+                            <a:off x="0" y="0"/>
+                            <a:ext cx="526884" cy="449733"/>
+                          </a:xfrm>
+                          <a:prstGeom prst="rect">
+                            <a:avLst/>
+                          </a:prstGeom>
+                          <a:noFill/>
+                          <a:ln w="9525">
+                            <a:noFill/>
+                            <a:headEnd/>
+                            <a:tailEnd/>
+                          </a:ln>
+                        </pic:spPr>
+                      </pic:pic>
+                    </a:graphicData>
+                  </a:graphic>
+                </wp:inline>
+              </w:drawing>
+            </w:r>
+            <w:r>
+              <w:t xml:space="preserve"> </w:t>
+            </w:r>
+            <w:r>
+              <w:drawing>
+                <wp:inline>
+                  <wp:extent cx="526884" cy="829842"/>
+                  <wp:effectExtent b="0" l="0" r="0" t="0"/>
+                  <wp:docPr descr="image" title="" id="238" name="Picture"/>
+                  <a:graphic>
+                    <a:graphicData uri="http://schemas.openxmlformats.org/drawingml/2006/picture">
+                      <pic:pic>
+                        <pic:nvPicPr>
+                          <pic:cNvPr descr="figures/violations/72.png" id="239" name="Picture"/>
+                          <pic:cNvPicPr>
+                            <a:picLocks noChangeArrowheads="1" noChangeAspect="1"/>
+                          </pic:cNvPicPr>
+                        </pic:nvPicPr>
+                        <pic:blipFill>
+                          <a:blip r:embed="rId237"/>
+                          <a:stretch>
+                            <a:fillRect/>
+                          </a:stretch>
+                        </pic:blipFill>
+                        <pic:spPr bwMode="auto">
+                          <a:xfrm>
+                            <a:off x="0" y="0"/>
+                            <a:ext cx="526884" cy="829842"/>
+                          </a:xfrm>
+                          <a:prstGeom prst="rect">
+                            <a:avLst/>
+                          </a:prstGeom>
+                          <a:noFill/>
+                          <a:ln w="9525">
+                            <a:noFill/>
+                            <a:headEnd/>
+                            <a:tailEnd/>
+                          </a:ln>
+                        </pic:spPr>
+                      </pic:pic>
+                    </a:graphicData>
+                  </a:graphic>
+                </wp:inline>
+              </w:drawing>
+            </w:r>
+            <w:r>
+              <w:t xml:space="preserve"> </w:t>
+            </w:r>
+            <w:r>
+              <w:drawing>
+                <wp:inline>
+                  <wp:extent cx="526884" cy="705648"/>
+                  <wp:effectExtent b="0" l="0" r="0" t="0"/>
+                  <wp:docPr descr="image" title="" id="241" name="Picture"/>
+                  <a:graphic>
+                    <a:graphicData uri="http://schemas.openxmlformats.org/drawingml/2006/picture">
+                      <pic:pic>
+                        <pic:nvPicPr>
+                          <pic:cNvPr descr="figures/violations/81.png" id="242" name="Picture"/>
+                          <pic:cNvPicPr>
+                            <a:picLocks noChangeArrowheads="1" noChangeAspect="1"/>
+                          </pic:cNvPicPr>
+                        </pic:nvPicPr>
+                        <pic:blipFill>
+                          <a:blip r:embed="rId240"/>
+                          <a:stretch>
+                            <a:fillRect/>
+                          </a:stretch>
+                        </pic:blipFill>
+                        <pic:spPr bwMode="auto">
+                          <a:xfrm>
+                            <a:off x="0" y="0"/>
+                            <a:ext cx="526884" cy="705648"/>
+                          </a:xfrm>
+                          <a:prstGeom prst="rect">
+                            <a:avLst/>
+                          </a:prstGeom>
+                          <a:noFill/>
+                          <a:ln w="9525">
+                            <a:noFill/>
+                            <a:headEnd/>
+                            <a:tailEnd/>
+                          </a:ln>
+                        </pic:spPr>
+                      </pic:pic>
+                    </a:graphicData>
+                  </a:graphic>
+                </wp:inline>
+              </w:drawing>
+            </w:r>
+          </w:p>
+        </w:tc>
+      </w:tr>
+    </w:tbl>
+    <w:p>
+      <w:pPr>
+        <w:pStyle w:val="ImageCaption"/>
+      </w:pPr>
+      <w:r>
+        <w:t xml:space="preserve">Screenshots of the logs while introducing the violations.</w:t>
+      </w:r>
+      <w:r>
+        <w:t xml:space="preserve"> </w:t>
+      </w:r>
+      <w:r>
+        <w:t xml:space="preserve">The highlighted activities are the ones removed from the logs.</w:t>
+      </w:r>
+    </w:p>
+    <w:bookmarkStart w:id="243" w:name="tab:violations_fitness"/>
     <w:p>
       <w:pPr>
         <w:pStyle w:val="TableCaption"/>
@@ -25630,7 +26080,7 @@
         </w:tc>
       </w:tr>
     </w:tbl>
-    <w:bookmarkEnd w:id="216"/>
+    <w:bookmarkEnd w:id="243"/>
     <w:tbl>
       <w:tblPr>
         <w:tblStyle w:val="FigureTable"/>
@@ -25656,18 +26106,18 @@
                 <wp:inline>
                   <wp:extent cx="1686228" cy="162580"/>
                   <wp:effectExtent b="0" l="0" r="0" t="0"/>
-                  <wp:docPr descr="image" title="" id="218" name="Picture"/>
+                  <wp:docPr descr="image" title="" id="245" name="Picture"/>
                   <a:graphic>
                     <a:graphicData uri="http://schemas.openxmlformats.org/drawingml/2006/picture">
                       <pic:pic>
                         <pic:nvPicPr>
-                          <pic:cNvPr descr="figures/violation_case/10-apromore.png" id="219" name="Picture"/>
+                          <pic:cNvPr descr="figures/violation_case/10-apromore.png" id="246" name="Picture"/>
                           <pic:cNvPicPr>
                             <a:picLocks noChangeArrowheads="1" noChangeAspect="1"/>
                           </pic:cNvPicPr>
                         </pic:nvPicPr>
                         <pic:blipFill>
-                          <a:blip r:embed="rId217"/>
+                          <a:blip r:embed="rId244"/>
                           <a:stretch>
                             <a:fillRect/>
                           </a:stretch>
@@ -25701,18 +26151,18 @@
                 <wp:inline>
                   <wp:extent cx="1686228" cy="166754"/>
                   <wp:effectExtent b="0" l="0" r="0" t="0"/>
-                  <wp:docPr descr="image" title="" id="221" name="Picture"/>
+                  <wp:docPr descr="image" title="" id="248" name="Picture"/>
                   <a:graphic>
                     <a:graphicData uri="http://schemas.openxmlformats.org/drawingml/2006/picture">
                       <pic:pic>
                         <pic:nvPicPr>
-                          <pic:cNvPr descr="figures/violation_case/20-apromore.png" id="222" name="Picture"/>
+                          <pic:cNvPr descr="figures/violation_case/20-apromore.png" id="249" name="Picture"/>
                           <pic:cNvPicPr>
                             <a:picLocks noChangeArrowheads="1" noChangeAspect="1"/>
                           </pic:cNvPicPr>
                         </pic:nvPicPr>
                         <pic:blipFill>
-                          <a:blip r:embed="rId220"/>
+                          <a:blip r:embed="rId247"/>
                           <a:stretch>
                             <a:fillRect/>
                           </a:stretch>
@@ -25746,18 +26196,18 @@
                 <wp:inline>
                   <wp:extent cx="1686228" cy="165457"/>
                   <wp:effectExtent b="0" l="0" r="0" t="0"/>
-                  <wp:docPr descr="image" title="" id="224" name="Picture"/>
+                  <wp:docPr descr="image" title="" id="251" name="Picture"/>
                   <a:graphic>
                     <a:graphicData uri="http://schemas.openxmlformats.org/drawingml/2006/picture">
                       <pic:pic>
                         <pic:nvPicPr>
-                          <pic:cNvPr descr="figures/violation_case/47-apromore.png" id="225" name="Picture"/>
+                          <pic:cNvPr descr="figures/violation_case/47-apromore.png" id="252" name="Picture"/>
                           <pic:cNvPicPr>
                             <a:picLocks noChangeArrowheads="1" noChangeAspect="1"/>
                           </pic:cNvPicPr>
                         </pic:nvPicPr>
                         <pic:blipFill>
-                          <a:blip r:embed="rId223"/>
+                          <a:blip r:embed="rId250"/>
                           <a:stretch>
                             <a:fillRect/>
                           </a:stretch>
@@ -25796,18 +26246,18 @@
                 <wp:inline>
                   <wp:extent cx="1686228" cy="162857"/>
                   <wp:effectExtent b="0" l="0" r="0" t="0"/>
-                  <wp:docPr descr="image" title="" id="227" name="Picture"/>
+                  <wp:docPr descr="image" title="" id="254" name="Picture"/>
                   <a:graphic>
                     <a:graphicData uri="http://schemas.openxmlformats.org/drawingml/2006/picture">
                       <pic:pic>
                         <pic:nvPicPr>
-                          <pic:cNvPr descr="figures/violation_case/53-apromore.png" id="228" name="Picture"/>
+                          <pic:cNvPr descr="figures/violation_case/53-apromore.png" id="255" name="Picture"/>
                           <pic:cNvPicPr>
                             <a:picLocks noChangeArrowheads="1" noChangeAspect="1"/>
                           </pic:cNvPicPr>
                         </pic:nvPicPr>
                         <pic:blipFill>
-                          <a:blip r:embed="rId226"/>
+                          <a:blip r:embed="rId253"/>
                           <a:stretch>
                             <a:fillRect/>
                           </a:stretch>
@@ -25841,18 +26291,18 @@
                 <wp:inline>
                   <wp:extent cx="1686228" cy="164158"/>
                   <wp:effectExtent b="0" l="0" r="0" t="0"/>
-                  <wp:docPr descr="image" title="" id="230" name="Picture"/>
+                  <wp:docPr descr="image" title="" id="257" name="Picture"/>
                   <a:graphic>
                     <a:graphicData uri="http://schemas.openxmlformats.org/drawingml/2006/picture">
                       <pic:pic>
                         <pic:nvPicPr>
-                          <pic:cNvPr descr="figures/violation_case/63-apromore.png" id="231" name="Picture"/>
+                          <pic:cNvPr descr="figures/violation_case/63-apromore.png" id="258" name="Picture"/>
                           <pic:cNvPicPr>
                             <a:picLocks noChangeArrowheads="1" noChangeAspect="1"/>
                           </pic:cNvPicPr>
                         </pic:nvPicPr>
                         <pic:blipFill>
-                          <a:blip r:embed="rId229"/>
+                          <a:blip r:embed="rId256"/>
                           <a:stretch>
                             <a:fillRect/>
                           </a:stretch>
@@ -25886,18 +26336,18 @@
                 <wp:inline>
                   <wp:extent cx="1686228" cy="165457"/>
                   <wp:effectExtent b="0" l="0" r="0" t="0"/>
-                  <wp:docPr descr="image" title="" id="233" name="Picture"/>
+                  <wp:docPr descr="image" title="" id="260" name="Picture"/>
                   <a:graphic>
                     <a:graphicData uri="http://schemas.openxmlformats.org/drawingml/2006/picture">
                       <pic:pic>
                         <pic:nvPicPr>
-                          <pic:cNvPr descr="figures/violation_case/88-apromore.png" id="234" name="Picture"/>
+                          <pic:cNvPr descr="figures/violation_case/88-apromore.png" id="261" name="Picture"/>
                           <pic:cNvPicPr>
                             <a:picLocks noChangeArrowheads="1" noChangeAspect="1"/>
                           </pic:cNvPicPr>
                         </pic:nvPicPr>
                         <pic:blipFill>
-                          <a:blip r:embed="rId232"/>
+                          <a:blip r:embed="rId259"/>
                           <a:stretch>
                             <a:fillRect/>
                           </a:stretch>
@@ -25936,18 +26386,18 @@
                 <wp:inline>
                   <wp:extent cx="1686228" cy="164018"/>
                   <wp:effectExtent b="0" l="0" r="0" t="0"/>
-                  <wp:docPr descr="image" title="" id="236" name="Picture"/>
+                  <wp:docPr descr="image" title="" id="263" name="Picture"/>
                   <a:graphic>
                     <a:graphicData uri="http://schemas.openxmlformats.org/drawingml/2006/picture">
                       <pic:pic>
                         <pic:nvPicPr>
-                          <pic:cNvPr descr="figures/violation_case/6-apromore.png" id="237" name="Picture"/>
+                          <pic:cNvPr descr="figures/violation_case/6-apromore.png" id="264" name="Picture"/>
                           <pic:cNvPicPr>
                             <a:picLocks noChangeArrowheads="1" noChangeAspect="1"/>
                           </pic:cNvPicPr>
                         </pic:nvPicPr>
                         <pic:blipFill>
-                          <a:blip r:embed="rId235"/>
+                          <a:blip r:embed="rId262"/>
                           <a:stretch>
                             <a:fillRect/>
                           </a:stretch>
@@ -25981,18 +26431,18 @@
                 <wp:inline>
                   <wp:extent cx="1686228" cy="164335"/>
                   <wp:effectExtent b="0" l="0" r="0" t="0"/>
-                  <wp:docPr descr="image" title="" id="239" name="Picture"/>
+                  <wp:docPr descr="image" title="" id="266" name="Picture"/>
                   <a:graphic>
                     <a:graphicData uri="http://schemas.openxmlformats.org/drawingml/2006/picture">
                       <pic:pic>
                         <pic:nvPicPr>
-                          <pic:cNvPr descr="figures/violation_case/72-apromore.png" id="240" name="Picture"/>
+                          <pic:cNvPr descr="figures/violation_case/72-apromore.png" id="267" name="Picture"/>
                           <pic:cNvPicPr>
                             <a:picLocks noChangeArrowheads="1" noChangeAspect="1"/>
                           </pic:cNvPicPr>
                         </pic:nvPicPr>
                         <pic:blipFill>
-                          <a:blip r:embed="rId238"/>
+                          <a:blip r:embed="rId265"/>
                           <a:stretch>
                             <a:fillRect/>
                           </a:stretch>
@@ -26026,18 +26476,18 @@
                 <wp:inline>
                   <wp:extent cx="1686228" cy="162906"/>
                   <wp:effectExtent b="0" l="0" r="0" t="0"/>
-                  <wp:docPr descr="image" title="" id="242" name="Picture"/>
+                  <wp:docPr descr="image" title="" id="269" name="Picture"/>
                   <a:graphic>
                     <a:graphicData uri="http://schemas.openxmlformats.org/drawingml/2006/picture">
                       <pic:pic>
                         <pic:nvPicPr>
-                          <pic:cNvPr descr="figures/violation_case/81-apromore.png" id="243" name="Picture"/>
+                          <pic:cNvPr descr="figures/violation_case/81-apromore.png" id="270" name="Picture"/>
                           <pic:cNvPicPr>
                             <a:picLocks noChangeArrowheads="1" noChangeAspect="1"/>
                           </pic:cNvPicPr>
                         </pic:nvPicPr>
                         <pic:blipFill>
-                          <a:blip r:embed="rId241"/>
+                          <a:blip r:embed="rId268"/>
                           <a:stretch>
                             <a:fillRect/>
                           </a:stretch>
@@ -26100,18 +26550,18 @@
                 <wp:inline>
                   <wp:extent cx="1686228" cy="191464"/>
                   <wp:effectExtent b="0" l="0" r="0" t="0"/>
-                  <wp:docPr descr="image" title="" id="245" name="Picture"/>
+                  <wp:docPr descr="image" title="" id="272" name="Picture"/>
                   <a:graphic>
                     <a:graphicData uri="http://schemas.openxmlformats.org/drawingml/2006/picture">
                       <pic:pic>
                         <pic:nvPicPr>
-                          <pic:cNvPr descr="figures/violation_case/10-prom.png" id="246" name="Picture"/>
+                          <pic:cNvPr descr="figures/violation_case/10-prom.png" id="273" name="Picture"/>
                           <pic:cNvPicPr>
                             <a:picLocks noChangeArrowheads="1" noChangeAspect="1"/>
                           </pic:cNvPicPr>
                         </pic:nvPicPr>
                         <pic:blipFill>
-                          <a:blip r:embed="rId244"/>
+                          <a:blip r:embed="rId271"/>
                           <a:stretch>
                             <a:fillRect/>
                           </a:stretch>
@@ -26145,18 +26595,18 @@
                 <wp:inline>
                   <wp:extent cx="1686228" cy="176059"/>
                   <wp:effectExtent b="0" l="0" r="0" t="0"/>
-                  <wp:docPr descr="image" title="" id="248" name="Picture"/>
+                  <wp:docPr descr="image" title="" id="275" name="Picture"/>
                   <a:graphic>
                     <a:graphicData uri="http://schemas.openxmlformats.org/drawingml/2006/picture">
                       <pic:pic>
                         <pic:nvPicPr>
-                          <pic:cNvPr descr="figures/violation_case/20-prom.png" id="249" name="Picture"/>
+                          <pic:cNvPr descr="figures/violation_case/20-prom.png" id="276" name="Picture"/>
                           <pic:cNvPicPr>
                             <a:picLocks noChangeArrowheads="1" noChangeAspect="1"/>
                           </pic:cNvPicPr>
                         </pic:nvPicPr>
                         <pic:blipFill>
-                          <a:blip r:embed="rId247"/>
+                          <a:blip r:embed="rId274"/>
                           <a:stretch>
                             <a:fillRect/>
                           </a:stretch>
@@ -26190,18 +26640,18 @@
                 <wp:inline>
                   <wp:extent cx="1686228" cy="173180"/>
                   <wp:effectExtent b="0" l="0" r="0" t="0"/>
-                  <wp:docPr descr="image" title="" id="251" name="Picture"/>
+                  <wp:docPr descr="image" title="" id="278" name="Picture"/>
                   <a:graphic>
                     <a:graphicData uri="http://schemas.openxmlformats.org/drawingml/2006/picture">
                       <pic:pic>
                         <pic:nvPicPr>
-                          <pic:cNvPr descr="figures/violation_case/47-prom.png" id="252" name="Picture"/>
+                          <pic:cNvPr descr="figures/violation_case/47-prom.png" id="279" name="Picture"/>
                           <pic:cNvPicPr>
                             <a:picLocks noChangeArrowheads="1" noChangeAspect="1"/>
                           </pic:cNvPicPr>
                         </pic:nvPicPr>
                         <pic:blipFill>
-                          <a:blip r:embed="rId250"/>
+                          <a:blip r:embed="rId277"/>
                           <a:stretch>
                             <a:fillRect/>
                           </a:stretch>
@@ -26240,18 +26690,18 @@
                 <wp:inline>
                   <wp:extent cx="1686228" cy="173180"/>
                   <wp:effectExtent b="0" l="0" r="0" t="0"/>
-                  <wp:docPr descr="image" title="" id="254" name="Picture"/>
+                  <wp:docPr descr="image" title="" id="281" name="Picture"/>
                   <a:graphic>
                     <a:graphicData uri="http://schemas.openxmlformats.org/drawingml/2006/picture">
                       <pic:pic>
                         <pic:nvPicPr>
-                          <pic:cNvPr descr="figures/violation_case/53-prom.png" id="255" name="Picture"/>
+                          <pic:cNvPr descr="figures/violation_case/53-prom.png" id="282" name="Picture"/>
                           <pic:cNvPicPr>
                             <a:picLocks noChangeArrowheads="1" noChangeAspect="1"/>
                           </pic:cNvPicPr>
                         </pic:nvPicPr>
                         <pic:blipFill>
-                          <a:blip r:embed="rId253"/>
+                          <a:blip r:embed="rId280"/>
                           <a:stretch>
                             <a:fillRect/>
                           </a:stretch>
@@ -26285,18 +26735,18 @@
                 <wp:inline>
                   <wp:extent cx="1686228" cy="171815"/>
                   <wp:effectExtent b="0" l="0" r="0" t="0"/>
-                  <wp:docPr descr="image" title="" id="257" name="Picture"/>
+                  <wp:docPr descr="image" title="" id="284" name="Picture"/>
                   <a:graphic>
                     <a:graphicData uri="http://schemas.openxmlformats.org/drawingml/2006/picture">
                       <pic:pic>
                         <pic:nvPicPr>
-                          <pic:cNvPr descr="figures/violation_case/63-prom.png" id="258" name="Picture"/>
+                          <pic:cNvPr descr="figures/violation_case/63-prom.png" id="285" name="Picture"/>
                           <pic:cNvPicPr>
                             <a:picLocks noChangeArrowheads="1" noChangeAspect="1"/>
                           </pic:cNvPicPr>
                         </pic:nvPicPr>
                         <pic:blipFill>
-                          <a:blip r:embed="rId256"/>
+                          <a:blip r:embed="rId283"/>
                           <a:stretch>
                             <a:fillRect/>
                           </a:stretch>
@@ -26330,18 +26780,18 @@
                 <wp:inline>
                   <wp:extent cx="1686228" cy="173492"/>
                   <wp:effectExtent b="0" l="0" r="0" t="0"/>
-                  <wp:docPr descr="image" title="" id="260" name="Picture"/>
+                  <wp:docPr descr="image" title="" id="287" name="Picture"/>
                   <a:graphic>
                     <a:graphicData uri="http://schemas.openxmlformats.org/drawingml/2006/picture">
                       <pic:pic>
                         <pic:nvPicPr>
-                          <pic:cNvPr descr="figures/violation_case/88-prom.png" id="261" name="Picture"/>
+                          <pic:cNvPr descr="figures/violation_case/88-prom.png" id="288" name="Picture"/>
                           <pic:cNvPicPr>
                             <a:picLocks noChangeArrowheads="1" noChangeAspect="1"/>
                           </pic:cNvPicPr>
                         </pic:nvPicPr>
                         <pic:blipFill>
-                          <a:blip r:embed="rId259"/>
+                          <a:blip r:embed="rId286"/>
                           <a:stretch>
                             <a:fillRect/>
                           </a:stretch>
@@ -26380,18 +26830,18 @@
                 <wp:inline>
                   <wp:extent cx="1686228" cy="174699"/>
                   <wp:effectExtent b="0" l="0" r="0" t="0"/>
-                  <wp:docPr descr="image" title="" id="263" name="Picture"/>
+                  <wp:docPr descr="image" title="" id="290" name="Picture"/>
                   <a:graphic>
                     <a:graphicData uri="http://schemas.openxmlformats.org/drawingml/2006/picture">
                       <pic:pic>
                         <pic:nvPicPr>
-                          <pic:cNvPr descr="figures/violation_case/6-prom.png" id="264" name="Picture"/>
+                          <pic:cNvPr descr="figures/violation_case/6-prom.png" id="291" name="Picture"/>
                           <pic:cNvPicPr>
                             <a:picLocks noChangeArrowheads="1" noChangeAspect="1"/>
                           </pic:cNvPicPr>
                         </pic:nvPicPr>
                         <pic:blipFill>
-                          <a:blip r:embed="rId262"/>
+                          <a:blip r:embed="rId289"/>
                           <a:stretch>
                             <a:fillRect/>
                           </a:stretch>
@@ -26425,18 +26875,18 @@
                 <wp:inline>
                   <wp:extent cx="1686228" cy="166611"/>
                   <wp:effectExtent b="0" l="0" r="0" t="0"/>
-                  <wp:docPr descr="image" title="" id="266" name="Picture"/>
+                  <wp:docPr descr="image" title="" id="293" name="Picture"/>
                   <a:graphic>
                     <a:graphicData uri="http://schemas.openxmlformats.org/drawingml/2006/picture">
                       <pic:pic>
                         <pic:nvPicPr>
-                          <pic:cNvPr descr="figures/violation_case/72-prom.png" id="267" name="Picture"/>
+                          <pic:cNvPr descr="figures/violation_case/72-prom.png" id="294" name="Picture"/>
                           <pic:cNvPicPr>
                             <a:picLocks noChangeArrowheads="1" noChangeAspect="1"/>
                           </pic:cNvPicPr>
                         </pic:nvPicPr>
                         <pic:blipFill>
-                          <a:blip r:embed="rId265"/>
+                          <a:blip r:embed="rId292"/>
                           <a:stretch>
                             <a:fillRect/>
                           </a:stretch>
@@ -26470,18 +26920,18 @@
                 <wp:inline>
                   <wp:extent cx="1686228" cy="165035"/>
                   <wp:effectExtent b="0" l="0" r="0" t="0"/>
-                  <wp:docPr descr="image" title="" id="269" name="Picture"/>
+                  <wp:docPr descr="image" title="" id="296" name="Picture"/>
                   <a:graphic>
                     <a:graphicData uri="http://schemas.openxmlformats.org/drawingml/2006/picture">
                       <pic:pic>
                         <pic:nvPicPr>
-                          <pic:cNvPr descr="figures/violation_case/81-prom.png" id="270" name="Picture"/>
+                          <pic:cNvPr descr="figures/violation_case/81-prom.png" id="297" name="Picture"/>
                           <pic:cNvPicPr>
                             <a:picLocks noChangeArrowheads="1" noChangeAspect="1"/>
                           </pic:cNvPicPr>
                         </pic:nvPicPr>
                         <pic:blipFill>
-                          <a:blip r:embed="rId268"/>
+                          <a:blip r:embed="rId295"/>
                           <a:stretch>
                             <a:fillRect/>
                           </a:stretch>
@@ -26519,7 +26969,7 @@
         <w:t xml:space="preserve">Violations in the ProM model visualized with ProM</w:t>
       </w:r>
     </w:p>
-    <w:bookmarkStart w:id="277" w:name="transaction-mining-with-violations"/>
+    <w:bookmarkStart w:id="304" w:name="transaction-mining-with-violations"/>
     <w:p>
       <w:pPr>
         <w:pStyle w:val="Titolo3"/>
@@ -26563,18 +27013,18 @@
           <wp:inline>
             <wp:extent cx="6324600" cy="7599325"/>
             <wp:effectExtent b="0" l="0" r="0" t="0"/>
-            <wp:docPr descr="" title="" id="272" name="Picture"/>
+            <wp:docPr descr="" title="" id="299" name="Picture"/>
             <a:graphic>
               <a:graphicData uri="http://schemas.openxmlformats.org/drawingml/2006/picture">
                 <pic:pic>
                   <pic:nvPicPr>
-                    <pic:cNvPr descr="figures/disco_violations_map.pdf" id="273" name="Picture"/>
+                    <pic:cNvPr descr="figures/disco_violations_map.pdf" id="300" name="Picture"/>
                     <pic:cNvPicPr>
                       <a:picLocks noChangeArrowheads="1" noChangeAspect="1"/>
                     </pic:cNvPicPr>
                   </pic:nvPicPr>
                   <pic:blipFill>
-                    <a:blip r:embed="rId271"/>
+                    <a:blip r:embed="rId298"/>
                     <a:stretch>
                       <a:fillRect/>
                     </a:stretch>
@@ -26618,18 +27068,18 @@
           <wp:inline>
             <wp:extent cx="6324600" cy="1684554"/>
             <wp:effectExtent b="0" l="0" r="0" t="0"/>
-            <wp:docPr descr="" title="" id="275" name="Picture"/>
+            <wp:docPr descr="" title="" id="302" name="Picture"/>
             <a:graphic>
               <a:graphicData uri="http://schemas.openxmlformats.org/drawingml/2006/picture">
                 <pic:pic>
                   <pic:nvPicPr>
-                    <pic:cNvPr descr="figures/apromore_violations_map.pdf" id="276" name="Picture"/>
+                    <pic:cNvPr descr="figures/apromore_violations_map.pdf" id="303" name="Picture"/>
                     <pic:cNvPicPr>
                       <a:picLocks noChangeArrowheads="1" noChangeAspect="1"/>
                     </pic:cNvPicPr>
                   </pic:nvPicPr>
                   <pic:blipFill>
-                    <a:blip r:embed="rId274"/>
+                    <a:blip r:embed="rId301"/>
                     <a:stretch>
                       <a:fillRect/>
                     </a:stretch>
@@ -26664,8 +27114,8 @@
         <w:t xml:space="preserve">Apromore transition map mined with violations</w:t>
       </w:r>
     </w:p>
-    <w:bookmarkEnd w:id="277"/>
-    <w:bookmarkStart w:id="284" w:name="bpmn-mining-with-violations"/>
+    <w:bookmarkEnd w:id="304"/>
+    <w:bookmarkStart w:id="311" w:name="bpmn-mining-with-violations"/>
     <w:p>
       <w:pPr>
         <w:pStyle w:val="Titolo3"/>
@@ -26701,18 +27151,18 @@
           <wp:inline>
             <wp:extent cx="6324600" cy="916999"/>
             <wp:effectExtent b="0" l="0" r="0" t="0"/>
-            <wp:docPr descr="" title="" id="279" name="Picture"/>
+            <wp:docPr descr="" title="" id="306" name="Picture"/>
             <a:graphic>
               <a:graphicData uri="http://schemas.openxmlformats.org/drawingml/2006/picture">
                 <pic:pic>
                   <pic:nvPicPr>
-                    <pic:cNvPr descr="figures/prom_violations_mined.pdf" id="280" name="Picture"/>
+                    <pic:cNvPr descr="figures/prom_violations_mined.pdf" id="307" name="Picture"/>
                     <pic:cNvPicPr>
                       <a:picLocks noChangeArrowheads="1" noChangeAspect="1"/>
                     </pic:cNvPicPr>
                   </pic:nvPicPr>
                   <pic:blipFill>
-                    <a:blip r:embed="rId278"/>
+                    <a:blip r:embed="rId305"/>
                     <a:stretch>
                       <a:fillRect/>
                     </a:stretch>
@@ -26770,18 +27220,18 @@
           <wp:inline>
             <wp:extent cx="6324600" cy="1050359"/>
             <wp:effectExtent b="0" l="0" r="0" t="0"/>
-            <wp:docPr descr="" title="" id="282" name="Picture"/>
+            <wp:docPr descr="" title="" id="309" name="Picture"/>
             <a:graphic>
               <a:graphicData uri="http://schemas.openxmlformats.org/drawingml/2006/picture">
                 <pic:pic>
                   <pic:nvPicPr>
-                    <pic:cNvPr descr="figures/apromore_violations_mined.pdf" id="283" name="Picture"/>
+                    <pic:cNvPr descr="figures/apromore_violations_mined.pdf" id="310" name="Picture"/>
                     <pic:cNvPicPr>
                       <a:picLocks noChangeArrowheads="1" noChangeAspect="1"/>
                     </pic:cNvPicPr>
                   </pic:nvPicPr>
                   <pic:blipFill>
-                    <a:blip r:embed="rId281"/>
+                    <a:blip r:embed="rId308"/>
                     <a:stretch>
                       <a:fillRect/>
                     </a:stretch>
@@ -26836,8 +27286,8 @@
         <w:t xml:space="preserve">fitness.</w:t>
       </w:r>
     </w:p>
-    <w:bookmarkEnd w:id="284"/>
-    <w:bookmarkStart w:id="313" w:name="conformance-checking-with-violations"/>
+    <w:bookmarkEnd w:id="311"/>
+    <w:bookmarkStart w:id="340" w:name="conformance-checking-with-violations"/>
     <w:p>
       <w:pPr>
         <w:pStyle w:val="Titolo3"/>
@@ -26864,7 +27314,7 @@
         <w:t xml:space="preserve">]</w:t>
       </w:r>
     </w:p>
-    <w:bookmarkStart w:id="285" w:name="tab:process_mining_comparison_violations"/>
+    <w:bookmarkStart w:id="312" w:name="tab:process_mining_comparison_violations"/>
     <w:p>
       <w:pPr>
         <w:pStyle w:val="TableCaption"/>
@@ -27099,7 +27549,7 @@
         </w:tc>
       </w:tr>
     </w:tbl>
-    <w:bookmarkEnd w:id="285"/>
+    <w:bookmarkEnd w:id="312"/>
     <w:p>
       <w:pPr>
         <w:pStyle w:val="Corpotesto"/>
@@ -27189,18 +27639,18 @@
                 <wp:inline>
                   <wp:extent cx="2108034" cy="160746"/>
                   <wp:effectExtent b="0" l="0" r="0" t="0"/>
-                  <wp:docPr descr="image" title="" id="287" name="Picture"/>
+                  <wp:docPr descr="image" title="" id="314" name="Picture"/>
                   <a:graphic>
                     <a:graphicData uri="http://schemas.openxmlformats.org/drawingml/2006/picture">
                       <pic:pic>
                         <pic:nvPicPr>
-                          <pic:cNvPr descr="figures/violation_case/10-apromore-new.png" id="288" name="Picture"/>
+                          <pic:cNvPr descr="figures/violation_case/10-apromore-new.png" id="315" name="Picture"/>
                           <pic:cNvPicPr>
                             <a:picLocks noChangeArrowheads="1" noChangeAspect="1"/>
                           </pic:cNvPicPr>
                         </pic:nvPicPr>
                         <pic:blipFill>
-                          <a:blip r:embed="rId286"/>
+                          <a:blip r:embed="rId313"/>
                           <a:stretch>
                             <a:fillRect/>
                           </a:stretch>
@@ -27234,18 +27684,18 @@
                 <wp:inline>
                   <wp:extent cx="2108034" cy="160531"/>
                   <wp:effectExtent b="0" l="0" r="0" t="0"/>
-                  <wp:docPr descr="image" title="" id="290" name="Picture"/>
+                  <wp:docPr descr="image" title="" id="317" name="Picture"/>
                   <a:graphic>
                     <a:graphicData uri="http://schemas.openxmlformats.org/drawingml/2006/picture">
                       <pic:pic>
                         <pic:nvPicPr>
-                          <pic:cNvPr descr="figures/violation_case/20-apromore-new.png" id="291" name="Picture"/>
+                          <pic:cNvPr descr="figures/violation_case/20-apromore-new.png" id="318" name="Picture"/>
                           <pic:cNvPicPr>
                             <a:picLocks noChangeArrowheads="1" noChangeAspect="1"/>
                           </pic:cNvPicPr>
                         </pic:nvPicPr>
                         <pic:blipFill>
-                          <a:blip r:embed="rId289"/>
+                          <a:blip r:embed="rId316"/>
                           <a:stretch>
                             <a:fillRect/>
                           </a:stretch>
@@ -27279,18 +27729,18 @@
                 <wp:inline>
                   <wp:extent cx="2108034" cy="160638"/>
                   <wp:effectExtent b="0" l="0" r="0" t="0"/>
-                  <wp:docPr descr="image" title="" id="293" name="Picture"/>
+                  <wp:docPr descr="image" title="" id="320" name="Picture"/>
                   <a:graphic>
                     <a:graphicData uri="http://schemas.openxmlformats.org/drawingml/2006/picture">
                       <pic:pic>
                         <pic:nvPicPr>
-                          <pic:cNvPr descr="figures/violation_case/47-apromore-new.png" id="294" name="Picture"/>
+                          <pic:cNvPr descr="figures/violation_case/47-apromore-new.png" id="321" name="Picture"/>
                           <pic:cNvPicPr>
                             <a:picLocks noChangeArrowheads="1" noChangeAspect="1"/>
                           </pic:cNvPicPr>
                         </pic:nvPicPr>
                         <pic:blipFill>
-                          <a:blip r:embed="rId292"/>
+                          <a:blip r:embed="rId319"/>
                           <a:stretch>
                             <a:fillRect/>
                           </a:stretch>
@@ -27329,18 +27779,18 @@
                 <wp:inline>
                   <wp:extent cx="2108034" cy="162048"/>
                   <wp:effectExtent b="0" l="0" r="0" t="0"/>
-                  <wp:docPr descr="image" title="" id="296" name="Picture"/>
+                  <wp:docPr descr="image" title="" id="323" name="Picture"/>
                   <a:graphic>
                     <a:graphicData uri="http://schemas.openxmlformats.org/drawingml/2006/picture">
                       <pic:pic>
                         <pic:nvPicPr>
-                          <pic:cNvPr descr="figures/violation_case/53-apromore-new.png" id="297" name="Picture"/>
+                          <pic:cNvPr descr="figures/violation_case/53-apromore-new.png" id="324" name="Picture"/>
                           <pic:cNvPicPr>
                             <a:picLocks noChangeArrowheads="1" noChangeAspect="1"/>
                           </pic:cNvPicPr>
                         </pic:nvPicPr>
                         <pic:blipFill>
-                          <a:blip r:embed="rId295"/>
+                          <a:blip r:embed="rId322"/>
                           <a:stretch>
                             <a:fillRect/>
                           </a:stretch>
@@ -27374,18 +27824,18 @@
                 <wp:inline>
                   <wp:extent cx="2108034" cy="160638"/>
                   <wp:effectExtent b="0" l="0" r="0" t="0"/>
-                  <wp:docPr descr="image" title="" id="299" name="Picture"/>
+                  <wp:docPr descr="image" title="" id="326" name="Picture"/>
                   <a:graphic>
                     <a:graphicData uri="http://schemas.openxmlformats.org/drawingml/2006/picture">
                       <pic:pic>
                         <pic:nvPicPr>
-                          <pic:cNvPr descr="figures/violation_case/63-apromore-new.png" id="300" name="Picture"/>
+                          <pic:cNvPr descr="figures/violation_case/63-apromore-new.png" id="327" name="Picture"/>
                           <pic:cNvPicPr>
                             <a:picLocks noChangeArrowheads="1" noChangeAspect="1"/>
                           </pic:cNvPicPr>
                         </pic:nvPicPr>
                         <pic:blipFill>
-                          <a:blip r:embed="rId298"/>
+                          <a:blip r:embed="rId325"/>
                           <a:stretch>
                             <a:fillRect/>
                           </a:stretch>
@@ -27419,18 +27869,18 @@
                 <wp:inline>
                   <wp:extent cx="2108034" cy="161939"/>
                   <wp:effectExtent b="0" l="0" r="0" t="0"/>
-                  <wp:docPr descr="image" title="" id="302" name="Picture"/>
+                  <wp:docPr descr="image" title="" id="329" name="Picture"/>
                   <a:graphic>
                     <a:graphicData uri="http://schemas.openxmlformats.org/drawingml/2006/picture">
                       <pic:pic>
                         <pic:nvPicPr>
-                          <pic:cNvPr descr="figures/violation_case/88-apromore-new.png" id="303" name="Picture"/>
+                          <pic:cNvPr descr="figures/violation_case/88-apromore-new.png" id="330" name="Picture"/>
                           <pic:cNvPicPr>
                             <a:picLocks noChangeArrowheads="1" noChangeAspect="1"/>
                           </pic:cNvPicPr>
                         </pic:nvPicPr>
                         <pic:blipFill>
-                          <a:blip r:embed="rId301"/>
+                          <a:blip r:embed="rId328"/>
                           <a:stretch>
                             <a:fillRect/>
                           </a:stretch>
@@ -27469,18 +27919,18 @@
                 <wp:inline>
                   <wp:extent cx="2108034" cy="161939"/>
                   <wp:effectExtent b="0" l="0" r="0" t="0"/>
-                  <wp:docPr descr="image" title="" id="305" name="Picture"/>
+                  <wp:docPr descr="image" title="" id="332" name="Picture"/>
                   <a:graphic>
                     <a:graphicData uri="http://schemas.openxmlformats.org/drawingml/2006/picture">
                       <pic:pic>
                         <pic:nvPicPr>
-                          <pic:cNvPr descr="figures/violation_case/6-apromore-new.png" id="306" name="Picture"/>
+                          <pic:cNvPr descr="figures/violation_case/6-apromore-new.png" id="333" name="Picture"/>
                           <pic:cNvPicPr>
                             <a:picLocks noChangeArrowheads="1" noChangeAspect="1"/>
                           </pic:cNvPicPr>
                         </pic:nvPicPr>
                         <pic:blipFill>
-                          <a:blip r:embed="rId304"/>
+                          <a:blip r:embed="rId331"/>
                           <a:stretch>
                             <a:fillRect/>
                           </a:stretch>
@@ -27514,18 +27964,18 @@
                 <wp:inline>
                   <wp:extent cx="2108034" cy="159229"/>
                   <wp:effectExtent b="0" l="0" r="0" t="0"/>
-                  <wp:docPr descr="image" title="" id="308" name="Picture"/>
+                  <wp:docPr descr="image" title="" id="335" name="Picture"/>
                   <a:graphic>
                     <a:graphicData uri="http://schemas.openxmlformats.org/drawingml/2006/picture">
                       <pic:pic>
                         <pic:nvPicPr>
-                          <pic:cNvPr descr="figures/violation_case/72-apromore-new.png" id="309" name="Picture"/>
+                          <pic:cNvPr descr="figures/violation_case/72-apromore-new.png" id="336" name="Picture"/>
                           <pic:cNvPicPr>
                             <a:picLocks noChangeArrowheads="1" noChangeAspect="1"/>
                           </pic:cNvPicPr>
                         </pic:nvPicPr>
                         <pic:blipFill>
-                          <a:blip r:embed="rId307"/>
+                          <a:blip r:embed="rId334"/>
                           <a:stretch>
                             <a:fillRect/>
                           </a:stretch>
@@ -27559,18 +28009,18 @@
                 <wp:inline>
                   <wp:extent cx="2108034" cy="159336"/>
                   <wp:effectExtent b="0" l="0" r="0" t="0"/>
-                  <wp:docPr descr="image" title="" id="311" name="Picture"/>
+                  <wp:docPr descr="image" title="" id="338" name="Picture"/>
                   <a:graphic>
                     <a:graphicData uri="http://schemas.openxmlformats.org/drawingml/2006/picture">
                       <pic:pic>
                         <pic:nvPicPr>
-                          <pic:cNvPr descr="figures/violation_case/81-apromore-new.png" id="312" name="Picture"/>
+                          <pic:cNvPr descr="figures/violation_case/81-apromore-new.png" id="339" name="Picture"/>
                           <pic:cNvPicPr>
                             <a:picLocks noChangeArrowheads="1" noChangeAspect="1"/>
                           </pic:cNvPicPr>
                         </pic:nvPicPr>
                         <pic:blipFill>
-                          <a:blip r:embed="rId310"/>
+                          <a:blip r:embed="rId337"/>
                           <a:stretch>
                             <a:fillRect/>
                           </a:stretch>
@@ -27608,9 +28058,9 @@
         <w:t xml:space="preserve">Violations in the new Apromore model visualized with ProM</w:t>
       </w:r>
     </w:p>
-    <w:bookmarkEnd w:id="313"/>
-    <w:bookmarkEnd w:id="314"/>
-    <w:bookmarkEnd w:id="315"/>
+    <w:bookmarkEnd w:id="340"/>
+    <w:bookmarkEnd w:id="341"/>
+    <w:bookmarkEnd w:id="342"/>
     <w:sectPr>
       <w:pgSz w:h="15840" w:w="12240"/>
       <w:pgMar w:bottom="1134" w:footer="720" w:gutter="0" w:header="720" w:left="1134" w:right="1134" w:top="1417"/>

</xml_diff>